<commit_message>
Finalizadas algumas atividades e acrescentado materiais
</commit_message>
<xml_diff>
--- a/1 SEM/Cálculo Aplicado Uma Variável/U3/CAUV - P3 - Cálculo da Equação da Reta Tangente ao Gráfico de uma Função.docx
+++ b/1 SEM/Cálculo Aplicado Uma Variável/U3/CAUV - P3 - Cálculo da Equação da Reta Tangente ao Gráfico de uma Função.docx
@@ -1,6 +1,6 @@
 
 <file path=word/document.xml><?xml version="1.0" encoding="utf-8"?>
-<w:document xmlns:wpc="http://schemas.microsoft.com/office/word/2010/wordprocessingCanvas" xmlns:cx="http://schemas.microsoft.com/office/drawing/2014/chartex" xmlns:mc="http://schemas.openxmlformats.org/markup-compatibility/2006" xmlns:o="urn:schemas-microsoft-com:office:office" xmlns:r="http://schemas.openxmlformats.org/officeDocument/2006/relationships" xmlns:m="http://schemas.openxmlformats.org/officeDocument/2006/math" xmlns:v="urn:schemas-microsoft-com:vml" xmlns:wp14="http://schemas.microsoft.com/office/word/2010/wordprocessingDrawing" xmlns:wp="http://schemas.openxmlformats.org/drawingml/2006/wordprocessingDrawing" xmlns:w10="urn:schemas-microsoft-com:office:word" xmlns:w="http://schemas.openxmlformats.org/wordprocessingml/2006/main" xmlns:w14="http://schemas.microsoft.com/office/word/2010/wordml" xmlns:w15="http://schemas.microsoft.com/office/word/2012/wordml" xmlns:w16se="http://schemas.microsoft.com/office/word/2015/wordml/symex" xmlns:wpg="http://schemas.microsoft.com/office/word/2010/wordprocessingGroup" xmlns:wpi="http://schemas.microsoft.com/office/word/2010/wordprocessingInk" xmlns:wne="http://schemas.microsoft.com/office/word/2006/wordml" xmlns:wps="http://schemas.microsoft.com/office/word/2010/wordprocessingShape" mc:Ignorable="w14 w15 w16se wp14">
+<w:document xmlns:ve="http://schemas.openxmlformats.org/markup-compatibility/2006" xmlns:o="urn:schemas-microsoft-com:office:office" xmlns:r="http://schemas.openxmlformats.org/officeDocument/2006/relationships" xmlns:m="http://schemas.openxmlformats.org/officeDocument/2006/math" xmlns:v="urn:schemas-microsoft-com:vml" xmlns:wp="http://schemas.openxmlformats.org/drawingml/2006/wordprocessingDrawing" xmlns:w10="urn:schemas-microsoft-com:office:word" xmlns:w="http://schemas.openxmlformats.org/wordprocessingml/2006/main" xmlns:wne="http://schemas.microsoft.com/office/word/2006/wordml">
   <w:body>
     <w:tbl>
       <w:tblPr>
@@ -8,7 +8,7 @@
         <w:tblW w:w="10590" w:type="dxa"/>
         <w:tblInd w:w="-572" w:type="dxa"/>
         <w:tblLayout w:type="fixed"/>
-        <w:tblLook w:val="04A0" w:firstRow="1" w:lastRow="0" w:firstColumn="1" w:lastColumn="0" w:noHBand="0" w:noVBand="1"/>
+        <w:tblLook w:val="04A0"/>
       </w:tblPr>
       <w:tblGrid>
         <w:gridCol w:w="1276"/>
@@ -48,22 +48,7 @@
                 <w:sz w:val="28"/>
                 <w:shd w:val="clear" w:color="auto" w:fill="FFFFFF" w:themeFill="background1"/>
               </w:rPr>
-              <w:t xml:space="preserve"> </w:t>
-            </w:r>
-            <w:r>
-              <w:rPr>
-                <w:b/>
-                <w:sz w:val="28"/>
-                <w:shd w:val="clear" w:color="auto" w:fill="FFFFFF" w:themeFill="background1"/>
-              </w:rPr>
               <w:t>ROTEIRO</w:t>
-            </w:r>
-            <w:r>
-              <w:rPr>
-                <w:b/>
-                <w:sz w:val="28"/>
-              </w:rPr>
-              <w:t xml:space="preserve"> </w:t>
             </w:r>
             <w:r>
               <w:rPr>
@@ -116,12 +101,6 @@
               </w:rPr>
               <w:t xml:space="preserve">a </w:t>
             </w:r>
-            <w:r>
-              <w:rPr>
-                <w:b/>
-              </w:rPr>
-              <w:t xml:space="preserve"> </w:t>
-            </w:r>
           </w:p>
         </w:tc>
         <w:tc>
@@ -174,12 +153,6 @@
                 <w:b/>
               </w:rPr>
               <w:t>Unidade</w:t>
-            </w:r>
-            <w:r>
-              <w:rPr>
-                <w:b/>
-              </w:rPr>
-              <w:t xml:space="preserve"> </w:t>
             </w:r>
           </w:p>
         </w:tc>
@@ -1184,38 +1157,11 @@
             </w:r>
             <w:r>
               <w:rPr>
-                <w:b/>
-                <w:bCs/>
-                <w:sz w:val="20"/>
-                <w:szCs w:val="20"/>
-              </w:rPr>
-              <w:t xml:space="preserve">                 </w:t>
-            </w:r>
-            <w:r>
-              <w:rPr>
-                <w:b/>
-                <w:bCs/>
-                <w:sz w:val="20"/>
-                <w:szCs w:val="20"/>
-              </w:rPr>
-              <w:t xml:space="preserve">           </w:t>
-            </w:r>
-            <w:r>
-              <w:rPr>
-                <w:b/>
-                <w:bCs/>
-                <w:sz w:val="20"/>
-                <w:szCs w:val="20"/>
-              </w:rPr>
-              <w:t xml:space="preserve">  </w:t>
-            </w:r>
-            <w:r>
-              <w:rPr>
                 <w:noProof/>
                 <w:lang w:eastAsia="pt-BR"/>
               </w:rPr>
               <w:drawing>
-                <wp:inline distT="0" distB="0" distL="0" distR="0" wp14:anchorId="75339C50" wp14:editId="58008FDD">
+                <wp:inline distT="0" distB="0" distL="0" distR="0">
                   <wp:extent cx="219075" cy="219075"/>
                   <wp:effectExtent l="0" t="0" r="9525" b="9525"/>
                   <wp:docPr id="135198704" name="Imagem 7"/>
@@ -1233,7 +1179,7 @@
                           <a:blip r:embed="rId11" cstate="print">
                             <a:extLst>
                               <a:ext uri="{28A0092B-C50C-407E-A947-70E740481C1C}">
-                                <a14:useLocalDpi xmlns:a14="http://schemas.microsoft.com/office/drawing/2010/main" val="0"/>
+                                <a14:useLocalDpi xmlns:a14="http://schemas.microsoft.com/office/drawing/2010/main" xmlns:wps="http://schemas.microsoft.com/office/word/2010/wordprocessingShape" xmlns:wpi="http://schemas.microsoft.com/office/word/2010/wordprocessingInk" xmlns:wpg="http://schemas.microsoft.com/office/word/2010/wordprocessingGroup" xmlns:w16se="http://schemas.microsoft.com/office/word/2015/wordml/symex" xmlns:w15="http://schemas.microsoft.com/office/word/2012/wordml" xmlns:w14="http://schemas.microsoft.com/office/word/2010/wordml" xmlns:w="http://schemas.openxmlformats.org/wordprocessingml/2006/main" xmlns:w10="urn:schemas-microsoft-com:office:word" xmlns:wp14="http://schemas.microsoft.com/office/word/2010/wordprocessingDrawing" xmlns:v="urn:schemas-microsoft-com:vml" xmlns:o="urn:schemas-microsoft-com:office:office" xmlns:mc="http://schemas.openxmlformats.org/markup-compatibility/2006" xmlns:cx="http://schemas.microsoft.com/office/drawing/2014/chartex" xmlns:wpc="http://schemas.microsoft.com/office/word/2010/wordprocessingCanvas" xmlns="" val="0"/>
                               </a:ext>
                             </a:extLst>
                           </a:blip>
@@ -1292,16 +1238,6 @@
                 <w:szCs w:val="20"/>
               </w:rPr>
               <w:t xml:space="preserve">Encontrar a equação da reta tangente a uma curva num dado ponto. </w:t>
-            </w:r>
-            <w:r>
-              <w:rPr>
-                <w:rStyle w:val="normaltextrun"/>
-                <w:rFonts w:ascii="Calibri" w:hAnsi="Calibri"/>
-                <w:color w:val="000000" w:themeColor="text1"/>
-                <w:sz w:val="20"/>
-                <w:szCs w:val="20"/>
-              </w:rPr>
-              <w:t xml:space="preserve"> </w:t>
             </w:r>
           </w:p>
           <w:p>
@@ -1365,12 +1301,6 @@
               <w:rPr>
                 <w:b/>
               </w:rPr>
-              <w:t xml:space="preserve">                                                                                   </w:t>
-            </w:r>
-            <w:r>
-              <w:rPr>
-                <w:b/>
-              </w:rPr>
               <w:t>V.</w:t>
             </w:r>
             <w:r>
@@ -1498,7 +1428,7 @@
               <w:tblW w:w="0" w:type="auto"/>
               <w:jc w:val="center"/>
               <w:tblLayout w:type="fixed"/>
-              <w:tblLook w:val="04A0" w:firstRow="1" w:lastRow="0" w:firstColumn="1" w:lastColumn="0" w:noHBand="0" w:noVBand="1"/>
+              <w:tblLook w:val="04A0"/>
             </w:tblPr>
             <w:tblGrid>
               <w:gridCol w:w="3579"/>
@@ -1535,8 +1465,9 @@
                       <w:szCs w:val="20"/>
                       <w:lang w:eastAsia="pt-BR"/>
                     </w:rPr>
+                    <w:lastRenderedPageBreak/>
                     <w:drawing>
-                      <wp:inline distT="0" distB="0" distL="0" distR="0" wp14:anchorId="7F3611CD" wp14:editId="5855D317">
+                      <wp:inline distT="0" distB="0" distL="0" distR="0">
                         <wp:extent cx="1781175" cy="2340452"/>
                         <wp:effectExtent l="0" t="0" r="0" b="3175"/>
                         <wp:docPr id="8" name="Imagem 8"/>
@@ -1568,7 +1499,7 @@
                                 </a:ln>
                                 <a:extLst>
                                   <a:ext uri="{53640926-AAD7-44D8-BBD7-CCE9431645EC}">
-                                    <a14:shadowObscured xmlns:a14="http://schemas.microsoft.com/office/drawing/2010/main"/>
+                                    <a14:shadowObscured xmlns:a14="http://schemas.microsoft.com/office/drawing/2010/main" xmlns:wps="http://schemas.microsoft.com/office/word/2010/wordprocessingShape" xmlns:wpi="http://schemas.microsoft.com/office/word/2010/wordprocessingInk" xmlns:wpg="http://schemas.microsoft.com/office/word/2010/wordprocessingGroup" xmlns:w16se="http://schemas.microsoft.com/office/word/2015/wordml/symex" xmlns:w15="http://schemas.microsoft.com/office/word/2012/wordml" xmlns:w14="http://schemas.microsoft.com/office/word/2010/wordml" xmlns:w="http://schemas.openxmlformats.org/wordprocessingml/2006/main" xmlns:w10="urn:schemas-microsoft-com:office:word" xmlns:wp14="http://schemas.microsoft.com/office/word/2010/wordprocessingDrawing" xmlns:v="urn:schemas-microsoft-com:vml" xmlns:o="urn:schemas-microsoft-com:office:office" xmlns:mc="http://schemas.openxmlformats.org/markup-compatibility/2006" xmlns:cx="http://schemas.microsoft.com/office/drawing/2014/chartex" xmlns:wpc="http://schemas.microsoft.com/office/word/2010/wordprocessingCanvas" xmlns=""/>
                                   </a:ext>
                                 </a:extLst>
                               </pic:spPr>
@@ -1674,24 +1605,6 @@
                       <w:t>https://www.geogebra.org/m/qsu3sb57</w:t>
                     </w:r>
                   </w:hyperlink>
-                  <w:r>
-                    <w:rPr>
-                      <w:rFonts w:ascii="Segoe UI" w:hAnsi="Segoe UI" w:cs="Segoe UI"/>
-                      <w:sz w:val="23"/>
-                      <w:szCs w:val="23"/>
-                    </w:rPr>
-                    <w:t xml:space="preserve"> </w:t>
-                  </w:r>
-                  <w:r>
-                    <w:rPr>
-                      <w:rFonts w:cs="Arial"/>
-                      <w:color w:val="000000" w:themeColor="text1"/>
-                      <w:sz w:val="20"/>
-                      <w:szCs w:val="20"/>
-                      <w:lang w:eastAsia="pt-BR"/>
-                    </w:rPr>
-                    <w:t xml:space="preserve"> </w:t>
-                  </w:r>
                 </w:p>
                 <w:p>
                   <w:pPr>
@@ -1751,7 +1664,7 @@
                       <w:lang w:eastAsia="pt-BR"/>
                     </w:rPr>
                     <w:drawing>
-                      <wp:inline distT="0" distB="0" distL="0" distR="0" wp14:anchorId="03DCDA1B" wp14:editId="7C383775">
+                      <wp:inline distT="0" distB="0" distL="0" distR="0">
                         <wp:extent cx="1741333" cy="2276475"/>
                         <wp:effectExtent l="0" t="0" r="0" b="0"/>
                         <wp:docPr id="10" name="Imagem 10"/>
@@ -1766,7 +1679,7 @@
                                 <pic:cNvPicPr/>
                               </pic:nvPicPr>
                               <pic:blipFill rotWithShape="1">
-                                <a:blip r:embed="rId14"/>
+                                <a:blip r:embed="rId14" cstate="print"/>
                                 <a:srcRect r="70359" b="32232"/>
                                 <a:stretch/>
                               </pic:blipFill>
@@ -1783,7 +1696,7 @@
                                 </a:ln>
                                 <a:extLst>
                                   <a:ext uri="{53640926-AAD7-44D8-BBD7-CCE9431645EC}">
-                                    <a14:shadowObscured xmlns:a14="http://schemas.microsoft.com/office/drawing/2010/main"/>
+                                    <a14:shadowObscured xmlns:a14="http://schemas.microsoft.com/office/drawing/2010/main" xmlns:wps="http://schemas.microsoft.com/office/word/2010/wordprocessingShape" xmlns:wpi="http://schemas.microsoft.com/office/word/2010/wordprocessingInk" xmlns:wpg="http://schemas.microsoft.com/office/word/2010/wordprocessingGroup" xmlns:w16se="http://schemas.microsoft.com/office/word/2015/wordml/symex" xmlns:w15="http://schemas.microsoft.com/office/word/2012/wordml" xmlns:w14="http://schemas.microsoft.com/office/word/2010/wordml" xmlns:w="http://schemas.openxmlformats.org/wordprocessingml/2006/main" xmlns:w10="urn:schemas-microsoft-com:office:word" xmlns:wp14="http://schemas.microsoft.com/office/word/2010/wordprocessingDrawing" xmlns:v="urn:schemas-microsoft-com:vml" xmlns:o="urn:schemas-microsoft-com:office:office" xmlns:mc="http://schemas.openxmlformats.org/markup-compatibility/2006" xmlns:cx="http://schemas.microsoft.com/office/drawing/2014/chartex" xmlns:wpc="http://schemas.microsoft.com/office/word/2010/wordprocessingCanvas" xmlns=""/>
                                   </a:ext>
                                 </a:extLst>
                               </pic:spPr>
@@ -1889,24 +1802,6 @@
                       <w:t>https://www.geogebra.org/m/cgwm96c6</w:t>
                     </w:r>
                   </w:hyperlink>
-                  <w:r>
-                    <w:rPr>
-                      <w:rFonts w:ascii="Segoe UI" w:hAnsi="Segoe UI" w:cs="Segoe UI"/>
-                      <w:sz w:val="20"/>
-                      <w:szCs w:val="20"/>
-                    </w:rPr>
-                    <w:t xml:space="preserve"> </w:t>
-                  </w:r>
-                  <w:r>
-                    <w:rPr>
-                      <w:rFonts w:cs="Arial"/>
-                      <w:color w:val="000000" w:themeColor="text1"/>
-                      <w:sz w:val="20"/>
-                      <w:szCs w:val="20"/>
-                      <w:lang w:eastAsia="pt-BR"/>
-                    </w:rPr>
-                    <w:t xml:space="preserve"> </w:t>
-                  </w:r>
                 </w:p>
                 <w:p>
                   <w:pPr>
@@ -1957,7 +1852,7 @@
                       <w:lang w:eastAsia="pt-BR"/>
                     </w:rPr>
                     <w:drawing>
-                      <wp:inline distT="0" distB="0" distL="0" distR="0" wp14:anchorId="4C5C15BB" wp14:editId="09EEA73F">
+                      <wp:inline distT="0" distB="0" distL="0" distR="0">
                         <wp:extent cx="2110740" cy="2267092"/>
                         <wp:effectExtent l="0" t="0" r="3810" b="0"/>
                         <wp:docPr id="11" name="Imagem 11"/>
@@ -1972,7 +1867,7 @@
                                 <pic:cNvPicPr/>
                               </pic:nvPicPr>
                               <pic:blipFill rotWithShape="1">
-                                <a:blip r:embed="rId16"/>
+                                <a:blip r:embed="rId16" cstate="print"/>
                                 <a:srcRect r="53152" b="-327"/>
                                 <a:stretch/>
                               </pic:blipFill>
@@ -1989,7 +1884,7 @@
                                 </a:ln>
                                 <a:extLst>
                                   <a:ext uri="{53640926-AAD7-44D8-BBD7-CCE9431645EC}">
-                                    <a14:shadowObscured xmlns:a14="http://schemas.microsoft.com/office/drawing/2010/main"/>
+                                    <a14:shadowObscured xmlns:a14="http://schemas.microsoft.com/office/drawing/2010/main" xmlns:wps="http://schemas.microsoft.com/office/word/2010/wordprocessingShape" xmlns:wpi="http://schemas.microsoft.com/office/word/2010/wordprocessingInk" xmlns:wpg="http://schemas.microsoft.com/office/word/2010/wordprocessingGroup" xmlns:w16se="http://schemas.microsoft.com/office/word/2015/wordml/symex" xmlns:w15="http://schemas.microsoft.com/office/word/2012/wordml" xmlns:w14="http://schemas.microsoft.com/office/word/2010/wordml" xmlns:w="http://schemas.openxmlformats.org/wordprocessingml/2006/main" xmlns:w10="urn:schemas-microsoft-com:office:word" xmlns:wp14="http://schemas.microsoft.com/office/word/2010/wordprocessingDrawing" xmlns:v="urn:schemas-microsoft-com:vml" xmlns:o="urn:schemas-microsoft-com:office:office" xmlns:mc="http://schemas.openxmlformats.org/markup-compatibility/2006" xmlns:cx="http://schemas.microsoft.com/office/drawing/2014/chartex" xmlns:wpc="http://schemas.microsoft.com/office/word/2010/wordprocessingCanvas" xmlns=""/>
                                   </a:ext>
                                 </a:extLst>
                               </pic:spPr>
@@ -2698,14 +2593,6 @@
                 <w:lang w:eastAsia="pt-BR"/>
               </w:rPr>
               <w:t xml:space="preserve"> coeficiente angular da reta secante é dado pela taxa média de variação: </w:t>
-            </w:r>
-            <w:r>
-              <w:rPr>
-                <w:rFonts w:cs="Arial"/>
-                <w:color w:val="000000" w:themeColor="text1"/>
-                <w:lang w:eastAsia="pt-BR"/>
-              </w:rPr>
-              <w:t xml:space="preserve"> </w:t>
             </w:r>
             <m:oMath>
               <m:f>
@@ -3306,14 +3193,6 @@
                 <w:lang w:eastAsia="pt-BR"/>
               </w:rPr>
             </w:pPr>
-            <w:r>
-              <w:rPr>
-                <w:rFonts w:eastAsiaTheme="minorEastAsia" w:cs="Arial"/>
-                <w:color w:val="000000" w:themeColor="text1"/>
-                <w:lang w:eastAsia="pt-BR"/>
-              </w:rPr>
-              <w:t xml:space="preserve">  </w:t>
-            </w:r>
             <m:oMath>
               <m:r>
                 <w:rPr>
@@ -3321,6 +3200,7 @@
                   <w:color w:val="000000" w:themeColor="text1"/>
                   <w:lang w:eastAsia="pt-BR"/>
                 </w:rPr>
+                <w:lastRenderedPageBreak/>
                 <m:t>f'(</m:t>
               </m:r>
               <m:sSub>
@@ -3601,7 +3481,7 @@
               <w:tblStyle w:val="Tabelacomgrade"/>
               <w:tblW w:w="0" w:type="auto"/>
               <w:tblLayout w:type="fixed"/>
-              <w:tblLook w:val="04A0" w:firstRow="1" w:lastRow="0" w:firstColumn="1" w:lastColumn="0" w:noHBand="0" w:noVBand="1"/>
+              <w:tblLook w:val="04A0"/>
             </w:tblPr>
             <w:tblGrid>
               <w:gridCol w:w="4996"/>
@@ -3631,7 +3511,7 @@
                       <w:lang w:eastAsia="pt-BR"/>
                     </w:rPr>
                     <w:drawing>
-                      <wp:inline distT="0" distB="0" distL="0" distR="0" wp14:anchorId="3A5EAEFC" wp14:editId="1142091B">
+                      <wp:inline distT="0" distB="0" distL="0" distR="0">
                         <wp:extent cx="2743200" cy="1915513"/>
                         <wp:effectExtent l="0" t="0" r="0" b="8890"/>
                         <wp:docPr id="2" name="Imagem 2"/>
@@ -3646,7 +3526,7 @@
                                 <pic:cNvPicPr/>
                               </pic:nvPicPr>
                               <pic:blipFill rotWithShape="1">
-                                <a:blip r:embed="rId18"/>
+                                <a:blip r:embed="rId18" cstate="print"/>
                                 <a:srcRect r="49682" b="42253"/>
                                 <a:stretch/>
                               </pic:blipFill>
@@ -3663,7 +3543,7 @@
                                 </a:ln>
                                 <a:extLst>
                                   <a:ext uri="{53640926-AAD7-44D8-BBD7-CCE9431645EC}">
-                                    <a14:shadowObscured xmlns:a14="http://schemas.microsoft.com/office/drawing/2010/main"/>
+                                    <a14:shadowObscured xmlns:a14="http://schemas.microsoft.com/office/drawing/2010/main" xmlns:wps="http://schemas.microsoft.com/office/word/2010/wordprocessingShape" xmlns:wpi="http://schemas.microsoft.com/office/word/2010/wordprocessingInk" xmlns:wpg="http://schemas.microsoft.com/office/word/2010/wordprocessingGroup" xmlns:w16se="http://schemas.microsoft.com/office/word/2015/wordml/symex" xmlns:w15="http://schemas.microsoft.com/office/word/2012/wordml" xmlns:w14="http://schemas.microsoft.com/office/word/2010/wordml" xmlns:w="http://schemas.openxmlformats.org/wordprocessingml/2006/main" xmlns:w10="urn:schemas-microsoft-com:office:word" xmlns:wp14="http://schemas.microsoft.com/office/word/2010/wordprocessingDrawing" xmlns:v="urn:schemas-microsoft-com:vml" xmlns:o="urn:schemas-microsoft-com:office:office" xmlns:mc="http://schemas.openxmlformats.org/markup-compatibility/2006" xmlns:cx="http://schemas.microsoft.com/office/drawing/2014/chartex" xmlns:wpc="http://schemas.microsoft.com/office/word/2010/wordprocessingCanvas" xmlns=""/>
                                   </a:ext>
                                 </a:extLst>
                               </pic:spPr>
@@ -3770,7 +3650,7 @@
                       <w:lang w:eastAsia="pt-BR"/>
                     </w:rPr>
                     <w:drawing>
-                      <wp:inline distT="0" distB="0" distL="0" distR="0" wp14:anchorId="300043B6" wp14:editId="6B222E8C">
+                      <wp:inline distT="0" distB="0" distL="0" distR="0">
                         <wp:extent cx="3116450" cy="1524000"/>
                         <wp:effectExtent l="0" t="0" r="8255" b="0"/>
                         <wp:docPr id="4" name="Imagem 4"/>
@@ -3785,7 +3665,7 @@
                                 <pic:cNvPicPr/>
                               </pic:nvPicPr>
                               <pic:blipFill rotWithShape="1">
-                                <a:blip r:embed="rId20"/>
+                                <a:blip r:embed="rId20" cstate="print"/>
                                 <a:srcRect l="30220" b="-1114"/>
                                 <a:stretch/>
                               </pic:blipFill>
@@ -3802,7 +3682,7 @@
                                 </a:ln>
                                 <a:extLst>
                                   <a:ext uri="{53640926-AAD7-44D8-BBD7-CCE9431645EC}">
-                                    <a14:shadowObscured xmlns:a14="http://schemas.microsoft.com/office/drawing/2010/main"/>
+                                    <a14:shadowObscured xmlns:a14="http://schemas.microsoft.com/office/drawing/2010/main" xmlns:wps="http://schemas.microsoft.com/office/word/2010/wordprocessingShape" xmlns:wpi="http://schemas.microsoft.com/office/word/2010/wordprocessingInk" xmlns:wpg="http://schemas.microsoft.com/office/word/2010/wordprocessingGroup" xmlns:w16se="http://schemas.microsoft.com/office/word/2015/wordml/symex" xmlns:w15="http://schemas.microsoft.com/office/word/2012/wordml" xmlns:w14="http://schemas.microsoft.com/office/word/2010/wordml" xmlns:w="http://schemas.openxmlformats.org/wordprocessingml/2006/main" xmlns:w10="urn:schemas-microsoft-com:office:word" xmlns:wp14="http://schemas.microsoft.com/office/word/2010/wordprocessingDrawing" xmlns:v="urn:schemas-microsoft-com:vml" xmlns:o="urn:schemas-microsoft-com:office:office" xmlns:mc="http://schemas.openxmlformats.org/markup-compatibility/2006" xmlns:cx="http://schemas.microsoft.com/office/drawing/2014/chartex" xmlns:wpc="http://schemas.microsoft.com/office/word/2010/wordprocessingCanvas" xmlns=""/>
                                   </a:ext>
                                 </a:extLst>
                               </pic:spPr>
@@ -3926,14 +3806,6 @@
                       <w:szCs w:val="20"/>
                       <w:lang w:eastAsia="pt-BR"/>
                     </w:rPr>
-                    <w:t xml:space="preserve"> </w:t>
-                  </w:r>
-                  <w:r>
-                    <w:rPr>
-                      <w:sz w:val="20"/>
-                      <w:szCs w:val="20"/>
-                      <w:lang w:eastAsia="pt-BR"/>
-                    </w:rPr>
                     <w:t>Acesso em: 22 jan. de 2020</w:t>
                   </w:r>
                 </w:p>
@@ -4338,14 +4210,6 @@
                 <w:color w:val="000000" w:themeColor="text1"/>
                 <w:lang w:eastAsia="pt-BR"/>
               </w:rPr>
-              <w:t xml:space="preserve"> </w:t>
-            </w:r>
-            <w:r>
-              <w:rPr>
-                <w:rFonts w:eastAsiaTheme="minorEastAsia" w:cstheme="minorHAnsi"/>
-                <w:color w:val="000000" w:themeColor="text1"/>
-                <w:lang w:eastAsia="pt-BR"/>
-              </w:rPr>
               <w:t xml:space="preserve">Neste contexto, encontre a equação da reta tangente </w:t>
             </w:r>
             <w:r>
@@ -4405,33 +4269,13 @@
                 <w:u w:val="single"/>
               </w:rPr>
             </w:pPr>
-            <w:r>
-              <w:rPr>
-                <w:rFonts w:eastAsiaTheme="minorEastAsia" w:cs="Calibri"/>
-              </w:rPr>
-              <w:t xml:space="preserve"> </w:t>
-            </w:r>
-            <m:oMath>
-              <m:r>
-                <w:rPr>
-                  <w:rFonts w:ascii="Cambria Math" w:eastAsiaTheme="minorEastAsia" w:hAnsi="Cambria Math" w:cs="Calibri"/>
-                </w:rPr>
-                <m:t xml:space="preserve"> </m:t>
-              </m:r>
-            </m:oMath>
-            <w:r>
-              <w:rPr>
-                <w:rFonts w:eastAsiaTheme="minorEastAsia" w:cs="Calibri"/>
-              </w:rPr>
-              <w:t xml:space="preserve">    </w:t>
-            </w:r>
           </w:p>
           <w:tbl>
             <w:tblPr>
               <w:tblStyle w:val="Tabelacomgrade"/>
               <w:tblW w:w="0" w:type="auto"/>
               <w:tblLayout w:type="fixed"/>
-              <w:tblLook w:val="04A0" w:firstRow="1" w:lastRow="0" w:firstColumn="1" w:lastColumn="0" w:noHBand="0" w:noVBand="1"/>
+              <w:tblLook w:val="04A0"/>
             </w:tblPr>
             <w:tblGrid>
               <w:gridCol w:w="10364"/>
@@ -4476,6 +4320,7 @@
                         <w:rPr>
                           <w:rFonts w:ascii="Cambria Math" w:hAnsi="Cambria Math" w:cs="Calibri"/>
                         </w:rPr>
+                        <w:lastRenderedPageBreak/>
                         <m:t>f</m:t>
                       </m:r>
                       <m:d>
@@ -4555,6 +4400,990 @@
                 </w:p>
                 <w:p>
                   <w:pPr>
+                    <w:jc w:val="center"/>
+                    <w:rPr>
+                      <w:rFonts w:eastAsiaTheme="minorEastAsia"/>
+                    </w:rPr>
+                  </w:pPr>
+                  <m:oMathPara>
+                    <m:oMath>
+                      <m:r>
+                        <w:rPr>
+                          <w:rFonts w:ascii="Cambria Math" w:hAnsi="Cambria Math"/>
+                        </w:rPr>
+                        <m:t>f</m:t>
+                      </m:r>
+                      <m:d>
+                        <m:dPr>
+                          <m:ctrlPr>
+                            <w:rPr>
+                              <w:rFonts w:ascii="Cambria Math" w:hAnsi="Cambria Math"/>
+                              <w:i/>
+                            </w:rPr>
+                          </m:ctrlPr>
+                        </m:dPr>
+                        <m:e>
+                          <m:r>
+                            <w:rPr>
+                              <w:rFonts w:ascii="Cambria Math" w:hAnsi="Cambria Math"/>
+                            </w:rPr>
+                            <m:t>-1</m:t>
+                          </m:r>
+                        </m:e>
+                      </m:d>
+                      <m:r>
+                        <w:rPr>
+                          <w:rFonts w:ascii="Cambria Math" w:hAnsi="Cambria Math"/>
+                        </w:rPr>
+                        <m:t>=</m:t>
+                      </m:r>
+                      <m:f>
+                        <m:fPr>
+                          <m:ctrlPr>
+                            <w:rPr>
+                              <w:rFonts w:ascii="Cambria Math" w:hAnsi="Cambria Math"/>
+                              <w:i/>
+                            </w:rPr>
+                          </m:ctrlPr>
+                        </m:fPr>
+                        <m:num>
+                          <m:r>
+                            <w:rPr>
+                              <w:rFonts w:ascii="Cambria Math" w:hAnsi="Cambria Math"/>
+                            </w:rPr>
+                            <m:t>-2+1</m:t>
+                          </m:r>
+                        </m:num>
+                        <m:den>
+                          <m:r>
+                            <w:rPr>
+                              <w:rFonts w:ascii="Cambria Math" w:hAnsi="Cambria Math"/>
+                            </w:rPr>
+                            <m:t>-3-4</m:t>
+                          </m:r>
+                        </m:den>
+                      </m:f>
+                      <m:r>
+                        <w:rPr>
+                          <w:rFonts w:ascii="Cambria Math" w:hAnsi="Cambria Math"/>
+                        </w:rPr>
+                        <m:t>= -</m:t>
+                      </m:r>
+                      <m:f>
+                        <m:fPr>
+                          <m:ctrlPr>
+                            <w:rPr>
+                              <w:rFonts w:ascii="Cambria Math" w:hAnsi="Cambria Math"/>
+                              <w:i/>
+                            </w:rPr>
+                          </m:ctrlPr>
+                        </m:fPr>
+                        <m:num>
+                          <m:r>
+                            <w:rPr>
+                              <w:rFonts w:ascii="Cambria Math" w:hAnsi="Cambria Math"/>
+                            </w:rPr>
+                            <m:t>1</m:t>
+                          </m:r>
+                        </m:num>
+                        <m:den>
+                          <m:r>
+                            <w:rPr>
+                              <w:rFonts w:ascii="Cambria Math" w:hAnsi="Cambria Math"/>
+                            </w:rPr>
+                            <m:t>-7</m:t>
+                          </m:r>
+                        </m:den>
+                      </m:f>
+                      <m:r>
+                        <w:rPr>
+                          <w:rFonts w:ascii="Cambria Math" w:hAnsi="Cambria Math"/>
+                        </w:rPr>
+                        <m:t>=</m:t>
+                      </m:r>
+                      <m:f>
+                        <m:fPr>
+                          <m:ctrlPr>
+                            <w:rPr>
+                              <w:rFonts w:ascii="Cambria Math" w:hAnsi="Cambria Math"/>
+                              <w:i/>
+                            </w:rPr>
+                          </m:ctrlPr>
+                        </m:fPr>
+                        <m:num>
+                          <m:r>
+                            <w:rPr>
+                              <w:rFonts w:ascii="Cambria Math" w:hAnsi="Cambria Math"/>
+                            </w:rPr>
+                            <m:t>1</m:t>
+                          </m:r>
+                        </m:num>
+                        <m:den>
+                          <m:r>
+                            <w:rPr>
+                              <w:rFonts w:ascii="Cambria Math" w:hAnsi="Cambria Math"/>
+                            </w:rPr>
+                            <m:t>7</m:t>
+                          </m:r>
+                        </m:den>
+                      </m:f>
+                    </m:oMath>
+                  </m:oMathPara>
+                </w:p>
+                <w:p>
+                  <w:pPr>
+                    <w:jc w:val="center"/>
+                    <w:rPr>
+                      <w:rFonts w:eastAsiaTheme="minorEastAsia"/>
+                    </w:rPr>
+                  </w:pPr>
+                </w:p>
+                <w:p>
+                  <w:pPr>
+                    <w:jc w:val="center"/>
+                    <w:rPr>
+                      <w:rFonts w:eastAsiaTheme="minorEastAsia"/>
+                    </w:rPr>
+                  </w:pPr>
+                  <m:oMath>
+                    <m:r>
+                      <w:rPr>
+                        <w:rFonts w:ascii="Cambria Math" w:eastAsiaTheme="minorEastAsia" w:hAnsi="Cambria Math"/>
+                      </w:rPr>
+                      <m:t>f´</m:t>
+                    </m:r>
+                    <m:d>
+                      <m:dPr>
+                        <m:ctrlPr>
+                          <w:rPr>
+                            <w:rFonts w:ascii="Cambria Math" w:eastAsiaTheme="minorEastAsia" w:hAnsi="Cambria Math"/>
+                            <w:i/>
+                          </w:rPr>
+                        </m:ctrlPr>
+                      </m:dPr>
+                      <m:e>
+                        <m:r>
+                          <w:rPr>
+                            <w:rFonts w:ascii="Cambria Math" w:eastAsiaTheme="minorEastAsia" w:hAnsi="Cambria Math"/>
+                          </w:rPr>
+                          <m:t>x</m:t>
+                        </m:r>
+                      </m:e>
+                    </m:d>
+                    <m:r>
+                      <w:rPr>
+                        <w:rFonts w:ascii="Cambria Math" w:eastAsiaTheme="minorEastAsia" w:hAnsi="Cambria Math"/>
+                      </w:rPr>
+                      <m:t>=</m:t>
+                    </m:r>
+                    <m:f>
+                      <m:fPr>
+                        <m:ctrlPr>
+                          <w:rPr>
+                            <w:rFonts w:ascii="Cambria Math" w:eastAsiaTheme="minorEastAsia" w:hAnsi="Cambria Math"/>
+                            <w:i/>
+                          </w:rPr>
+                        </m:ctrlPr>
+                      </m:fPr>
+                      <m:num>
+                        <m:d>
+                          <m:dPr>
+                            <m:ctrlPr>
+                              <w:rPr>
+                                <w:rFonts w:ascii="Cambria Math" w:eastAsiaTheme="minorEastAsia" w:hAnsi="Cambria Math"/>
+                                <w:i/>
+                              </w:rPr>
+                            </m:ctrlPr>
+                          </m:dPr>
+                          <m:e>
+                            <m:r>
+                              <w:rPr>
+                                <w:rFonts w:ascii="Cambria Math" w:eastAsiaTheme="minorEastAsia" w:hAnsi="Cambria Math"/>
+                              </w:rPr>
+                              <m:t>2x+1</m:t>
+                            </m:r>
+                          </m:e>
+                        </m:d>
+                        <m:r>
+                          <w:rPr>
+                            <w:rFonts w:ascii="Cambria Math" w:eastAsiaTheme="minorEastAsia" w:hAnsi="Cambria Math"/>
+                          </w:rPr>
+                          <m:t>´*</m:t>
+                        </m:r>
+                        <m:d>
+                          <m:dPr>
+                            <m:ctrlPr>
+                              <w:rPr>
+                                <w:rFonts w:ascii="Cambria Math" w:eastAsiaTheme="minorEastAsia" w:hAnsi="Cambria Math"/>
+                                <w:i/>
+                              </w:rPr>
+                            </m:ctrlPr>
+                          </m:dPr>
+                          <m:e>
+                            <m:r>
+                              <w:rPr>
+                                <w:rFonts w:ascii="Cambria Math" w:eastAsiaTheme="minorEastAsia" w:hAnsi="Cambria Math"/>
+                              </w:rPr>
+                              <m:t>3x-4</m:t>
+                            </m:r>
+                          </m:e>
+                        </m:d>
+                        <m:r>
+                          <w:rPr>
+                            <w:rFonts w:ascii="Cambria Math" w:eastAsiaTheme="minorEastAsia" w:hAnsi="Cambria Math"/>
+                          </w:rPr>
+                          <m:t xml:space="preserve">- </m:t>
+                        </m:r>
+                        <m:d>
+                          <m:dPr>
+                            <m:ctrlPr>
+                              <w:rPr>
+                                <w:rFonts w:ascii="Cambria Math" w:eastAsiaTheme="minorEastAsia" w:hAnsi="Cambria Math"/>
+                                <w:i/>
+                              </w:rPr>
+                            </m:ctrlPr>
+                          </m:dPr>
+                          <m:e>
+                            <m:r>
+                              <w:rPr>
+                                <w:rFonts w:ascii="Cambria Math" w:eastAsiaTheme="minorEastAsia" w:hAnsi="Cambria Math"/>
+                              </w:rPr>
+                              <m:t>2x+1</m:t>
+                            </m:r>
+                          </m:e>
+                        </m:d>
+                        <m:r>
+                          <w:rPr>
+                            <w:rFonts w:ascii="Cambria Math" w:eastAsiaTheme="minorEastAsia" w:hAnsi="Cambria Math"/>
+                          </w:rPr>
+                          <m:t>*</m:t>
+                        </m:r>
+                        <m:d>
+                          <m:dPr>
+                            <m:ctrlPr>
+                              <w:rPr>
+                                <w:rFonts w:ascii="Cambria Math" w:eastAsiaTheme="minorEastAsia" w:hAnsi="Cambria Math"/>
+                                <w:i/>
+                              </w:rPr>
+                            </m:ctrlPr>
+                          </m:dPr>
+                          <m:e>
+                            <m:r>
+                              <w:rPr>
+                                <w:rFonts w:ascii="Cambria Math" w:eastAsiaTheme="minorEastAsia" w:hAnsi="Cambria Math"/>
+                              </w:rPr>
+                              <m:t>3x-4</m:t>
+                            </m:r>
+                          </m:e>
+                        </m:d>
+                        <m:r>
+                          <w:rPr>
+                            <w:rFonts w:ascii="Cambria Math" w:eastAsiaTheme="minorEastAsia" w:hAnsi="Cambria Math"/>
+                          </w:rPr>
+                          <m:t>´</m:t>
+                        </m:r>
+                      </m:num>
+                      <m:den>
+                        <m:sSup>
+                          <m:sSupPr>
+                            <m:ctrlPr>
+                              <w:rPr>
+                                <w:rFonts w:ascii="Cambria Math" w:eastAsiaTheme="minorEastAsia" w:hAnsi="Cambria Math"/>
+                                <w:i/>
+                              </w:rPr>
+                            </m:ctrlPr>
+                          </m:sSupPr>
+                          <m:e>
+                            <m:d>
+                              <m:dPr>
+                                <m:ctrlPr>
+                                  <w:rPr>
+                                    <w:rFonts w:ascii="Cambria Math" w:eastAsiaTheme="minorEastAsia" w:hAnsi="Cambria Math"/>
+                                    <w:i/>
+                                  </w:rPr>
+                                </m:ctrlPr>
+                              </m:dPr>
+                              <m:e>
+                                <m:r>
+                                  <w:rPr>
+                                    <w:rFonts w:ascii="Cambria Math" w:eastAsiaTheme="minorEastAsia" w:hAnsi="Cambria Math"/>
+                                  </w:rPr>
+                                  <m:t>3x-4</m:t>
+                                </m:r>
+                              </m:e>
+                            </m:d>
+                          </m:e>
+                          <m:sup>
+                            <m:r>
+                              <w:rPr>
+                                <w:rFonts w:ascii="Cambria Math" w:eastAsiaTheme="minorEastAsia" w:hAnsi="Cambria Math"/>
+                              </w:rPr>
+                              <m:t>2</m:t>
+                            </m:r>
+                          </m:sup>
+                        </m:sSup>
+                      </m:den>
+                    </m:f>
+                  </m:oMath>
+                  <w:r>
+                    <w:rPr>
+                      <w:rFonts w:eastAsiaTheme="minorEastAsia"/>
+                    </w:rPr>
+                    <w:t xml:space="preserve">  =&gt;</w:t>
+                  </w:r>
+                </w:p>
+                <w:p>
+                  <w:pPr>
+                    <w:jc w:val="center"/>
+                    <w:rPr>
+                      <w:rFonts w:eastAsiaTheme="minorEastAsia"/>
+                    </w:rPr>
+                  </w:pPr>
+                </w:p>
+                <w:p>
+                  <w:pPr>
+                    <w:jc w:val="center"/>
+                    <w:rPr>
+                      <w:rFonts w:eastAsiaTheme="minorEastAsia"/>
+                    </w:rPr>
+                  </w:pPr>
+                  <m:oMath>
+                    <m:sSup>
+                      <m:sSupPr>
+                        <m:ctrlPr>
+                          <w:rPr>
+                            <w:rFonts w:ascii="Cambria Math" w:eastAsiaTheme="minorEastAsia" w:hAnsi="Cambria Math"/>
+                            <w:i/>
+                          </w:rPr>
+                        </m:ctrlPr>
+                      </m:sSupPr>
+                      <m:e>
+                        <m:r>
+                          <w:rPr>
+                            <w:rFonts w:ascii="Cambria Math" w:eastAsiaTheme="minorEastAsia" w:hAnsi="Cambria Math"/>
+                          </w:rPr>
+                          <m:t>f</m:t>
+                        </m:r>
+                      </m:e>
+                      <m:sup>
+                        <m:r>
+                          <w:rPr>
+                            <w:rFonts w:ascii="Cambria Math" w:eastAsiaTheme="minorEastAsia" w:hAnsi="Cambria Math"/>
+                          </w:rPr>
+                          <m:t>'</m:t>
+                        </m:r>
+                      </m:sup>
+                    </m:sSup>
+                    <m:d>
+                      <m:dPr>
+                        <m:ctrlPr>
+                          <w:rPr>
+                            <w:rFonts w:ascii="Cambria Math" w:eastAsiaTheme="minorEastAsia" w:hAnsi="Cambria Math"/>
+                            <w:i/>
+                          </w:rPr>
+                        </m:ctrlPr>
+                      </m:dPr>
+                      <m:e>
+                        <m:r>
+                          <w:rPr>
+                            <w:rFonts w:ascii="Cambria Math" w:eastAsiaTheme="minorEastAsia" w:hAnsi="Cambria Math"/>
+                          </w:rPr>
+                          <m:t>x</m:t>
+                        </m:r>
+                      </m:e>
+                    </m:d>
+                    <m:r>
+                      <w:rPr>
+                        <w:rFonts w:ascii="Cambria Math" w:eastAsiaTheme="minorEastAsia" w:hAnsi="Cambria Math"/>
+                      </w:rPr>
+                      <m:t>=</m:t>
+                    </m:r>
+                    <m:f>
+                      <m:fPr>
+                        <m:ctrlPr>
+                          <w:rPr>
+                            <w:rFonts w:ascii="Cambria Math" w:eastAsiaTheme="minorEastAsia" w:hAnsi="Cambria Math"/>
+                            <w:i/>
+                          </w:rPr>
+                        </m:ctrlPr>
+                      </m:fPr>
+                      <m:num>
+                        <m:r>
+                          <w:rPr>
+                            <w:rFonts w:ascii="Cambria Math" w:eastAsiaTheme="minorEastAsia" w:hAnsi="Cambria Math"/>
+                          </w:rPr>
+                          <m:t>2</m:t>
+                        </m:r>
+                        <m:d>
+                          <m:dPr>
+                            <m:ctrlPr>
+                              <w:rPr>
+                                <w:rFonts w:ascii="Cambria Math" w:eastAsiaTheme="minorEastAsia" w:hAnsi="Cambria Math"/>
+                                <w:i/>
+                              </w:rPr>
+                            </m:ctrlPr>
+                          </m:dPr>
+                          <m:e>
+                            <m:r>
+                              <w:rPr>
+                                <w:rFonts w:ascii="Cambria Math" w:eastAsiaTheme="minorEastAsia" w:hAnsi="Cambria Math"/>
+                              </w:rPr>
+                              <m:t>3x-4</m:t>
+                            </m:r>
+                          </m:e>
+                        </m:d>
+                        <m:r>
+                          <w:rPr>
+                            <w:rFonts w:ascii="Cambria Math" w:eastAsiaTheme="minorEastAsia" w:hAnsi="Cambria Math"/>
+                          </w:rPr>
+                          <m:t>- 3</m:t>
+                        </m:r>
+                        <m:d>
+                          <m:dPr>
+                            <m:ctrlPr>
+                              <w:rPr>
+                                <w:rFonts w:ascii="Cambria Math" w:eastAsiaTheme="minorEastAsia" w:hAnsi="Cambria Math"/>
+                                <w:i/>
+                              </w:rPr>
+                            </m:ctrlPr>
+                          </m:dPr>
+                          <m:e>
+                            <m:r>
+                              <w:rPr>
+                                <w:rFonts w:ascii="Cambria Math" w:eastAsiaTheme="minorEastAsia" w:hAnsi="Cambria Math"/>
+                              </w:rPr>
+                              <m:t>2x+1</m:t>
+                            </m:r>
+                          </m:e>
+                        </m:d>
+                      </m:num>
+                      <m:den>
+                        <m:sSup>
+                          <m:sSupPr>
+                            <m:ctrlPr>
+                              <w:rPr>
+                                <w:rFonts w:ascii="Cambria Math" w:eastAsiaTheme="minorEastAsia" w:hAnsi="Cambria Math"/>
+                                <w:i/>
+                              </w:rPr>
+                            </m:ctrlPr>
+                          </m:sSupPr>
+                          <m:e>
+                            <m:d>
+                              <m:dPr>
+                                <m:ctrlPr>
+                                  <w:rPr>
+                                    <w:rFonts w:ascii="Cambria Math" w:eastAsiaTheme="minorEastAsia" w:hAnsi="Cambria Math"/>
+                                    <w:i/>
+                                  </w:rPr>
+                                </m:ctrlPr>
+                              </m:dPr>
+                              <m:e>
+                                <m:r>
+                                  <w:rPr>
+                                    <w:rFonts w:ascii="Cambria Math" w:eastAsiaTheme="minorEastAsia" w:hAnsi="Cambria Math"/>
+                                  </w:rPr>
+                                  <m:t>3x-4</m:t>
+                                </m:r>
+                              </m:e>
+                            </m:d>
+                          </m:e>
+                          <m:sup>
+                            <m:r>
+                              <w:rPr>
+                                <w:rFonts w:ascii="Cambria Math" w:eastAsiaTheme="minorEastAsia" w:hAnsi="Cambria Math"/>
+                              </w:rPr>
+                              <m:t>2</m:t>
+                            </m:r>
+                          </m:sup>
+                        </m:sSup>
+                      </m:den>
+                    </m:f>
+                    <m:r>
+                      <w:rPr>
+                        <w:rFonts w:ascii="Cambria Math" w:eastAsiaTheme="minorEastAsia" w:hAnsi="Cambria Math"/>
+                      </w:rPr>
+                      <m:t>= -</m:t>
+                    </m:r>
+                    <m:f>
+                      <m:fPr>
+                        <m:ctrlPr>
+                          <w:rPr>
+                            <w:rFonts w:ascii="Cambria Math" w:eastAsiaTheme="minorEastAsia" w:hAnsi="Cambria Math"/>
+                            <w:i/>
+                          </w:rPr>
+                        </m:ctrlPr>
+                      </m:fPr>
+                      <m:num>
+                        <m:r>
+                          <w:rPr>
+                            <w:rFonts w:ascii="Cambria Math" w:eastAsiaTheme="minorEastAsia" w:hAnsi="Cambria Math"/>
+                          </w:rPr>
+                          <m:t>11</m:t>
+                        </m:r>
+                      </m:num>
+                      <m:den>
+                        <m:r>
+                          <w:rPr>
+                            <w:rFonts w:ascii="Cambria Math" w:eastAsiaTheme="minorEastAsia" w:hAnsi="Cambria Math"/>
+                          </w:rPr>
+                          <m:t>9</m:t>
+                        </m:r>
+                        <m:sSup>
+                          <m:sSupPr>
+                            <m:ctrlPr>
+                              <w:rPr>
+                                <w:rFonts w:ascii="Cambria Math" w:eastAsiaTheme="minorEastAsia" w:hAnsi="Cambria Math"/>
+                                <w:i/>
+                              </w:rPr>
+                            </m:ctrlPr>
+                          </m:sSupPr>
+                          <m:e>
+                            <m:r>
+                              <w:rPr>
+                                <w:rFonts w:ascii="Cambria Math" w:eastAsiaTheme="minorEastAsia" w:hAnsi="Cambria Math"/>
+                              </w:rPr>
+                              <m:t>x</m:t>
+                            </m:r>
+                          </m:e>
+                          <m:sup>
+                            <m:r>
+                              <w:rPr>
+                                <w:rFonts w:ascii="Cambria Math" w:eastAsiaTheme="minorEastAsia" w:hAnsi="Cambria Math"/>
+                              </w:rPr>
+                              <m:t>2</m:t>
+                            </m:r>
+                          </m:sup>
+                        </m:sSup>
+                        <m:r>
+                          <w:rPr>
+                            <w:rFonts w:ascii="Cambria Math" w:eastAsiaTheme="minorEastAsia" w:hAnsi="Cambria Math"/>
+                          </w:rPr>
+                          <m:t>-24x+16</m:t>
+                        </m:r>
+                      </m:den>
+                    </m:f>
+                  </m:oMath>
+                  <w:r>
+                    <w:rPr>
+                      <w:rFonts w:eastAsiaTheme="minorEastAsia"/>
+                    </w:rPr>
+                    <w:t xml:space="preserve"> =&gt;</w:t>
+                  </w:r>
+                </w:p>
+                <w:p>
+                  <w:pPr>
+                    <w:jc w:val="center"/>
+                    <w:rPr>
+                      <w:rFonts w:eastAsiaTheme="minorEastAsia"/>
+                    </w:rPr>
+                  </w:pPr>
+                </w:p>
+                <w:p>
+                  <w:pPr>
+                    <w:jc w:val="center"/>
+                    <w:rPr>
+                      <w:rFonts w:eastAsiaTheme="minorEastAsia"/>
+                    </w:rPr>
+                  </w:pPr>
+                  <m:oMathPara>
+                    <m:oMath>
+                      <m:sSup>
+                        <m:sSupPr>
+                          <m:ctrlPr>
+                            <w:rPr>
+                              <w:rFonts w:ascii="Cambria Math" w:eastAsiaTheme="minorEastAsia" w:hAnsi="Cambria Math"/>
+                              <w:i/>
+                            </w:rPr>
+                          </m:ctrlPr>
+                        </m:sSupPr>
+                        <m:e>
+                          <m:r>
+                            <w:rPr>
+                              <w:rFonts w:ascii="Cambria Math" w:eastAsiaTheme="minorEastAsia" w:hAnsi="Cambria Math"/>
+                            </w:rPr>
+                            <m:t>f</m:t>
+                          </m:r>
+                        </m:e>
+                        <m:sup>
+                          <m:r>
+                            <w:rPr>
+                              <w:rFonts w:ascii="Cambria Math" w:eastAsiaTheme="minorEastAsia" w:hAnsi="Cambria Math"/>
+                            </w:rPr>
+                            <m:t>'</m:t>
+                          </m:r>
+                        </m:sup>
+                      </m:sSup>
+                      <m:d>
+                        <m:dPr>
+                          <m:ctrlPr>
+                            <w:rPr>
+                              <w:rFonts w:ascii="Cambria Math" w:eastAsiaTheme="minorEastAsia" w:hAnsi="Cambria Math"/>
+                              <w:i/>
+                            </w:rPr>
+                          </m:ctrlPr>
+                        </m:dPr>
+                        <m:e>
+                          <m:r>
+                            <w:rPr>
+                              <w:rFonts w:ascii="Cambria Math" w:eastAsiaTheme="minorEastAsia" w:hAnsi="Cambria Math"/>
+                            </w:rPr>
+                            <m:t>-1</m:t>
+                          </m:r>
+                        </m:e>
+                      </m:d>
+                      <m:r>
+                        <w:rPr>
+                          <w:rFonts w:ascii="Cambria Math" w:eastAsiaTheme="minorEastAsia" w:hAnsi="Cambria Math"/>
+                        </w:rPr>
+                        <m:t>= -</m:t>
+                      </m:r>
+                      <m:f>
+                        <m:fPr>
+                          <m:ctrlPr>
+                            <w:rPr>
+                              <w:rFonts w:ascii="Cambria Math" w:eastAsiaTheme="minorEastAsia" w:hAnsi="Cambria Math"/>
+                              <w:i/>
+                            </w:rPr>
+                          </m:ctrlPr>
+                        </m:fPr>
+                        <m:num>
+                          <m:r>
+                            <w:rPr>
+                              <w:rFonts w:ascii="Cambria Math" w:eastAsiaTheme="minorEastAsia" w:hAnsi="Cambria Math"/>
+                            </w:rPr>
+                            <m:t>11</m:t>
+                          </m:r>
+                        </m:num>
+                        <m:den>
+                          <m:r>
+                            <w:rPr>
+                              <w:rFonts w:ascii="Cambria Math" w:eastAsiaTheme="minorEastAsia" w:hAnsi="Cambria Math"/>
+                            </w:rPr>
+                            <m:t>49</m:t>
+                          </m:r>
+                        </m:den>
+                      </m:f>
+                    </m:oMath>
+                  </m:oMathPara>
+                </w:p>
+                <w:p>
+                  <w:pPr>
+                    <w:jc w:val="center"/>
+                    <w:rPr>
+                      <w:rFonts w:eastAsiaTheme="minorEastAsia"/>
+                    </w:rPr>
+                  </w:pPr>
+                </w:p>
+                <w:p>
+                  <w:pPr>
+                    <w:jc w:val="center"/>
+                    <w:rPr>
+                      <w:rFonts w:eastAsiaTheme="minorEastAsia"/>
+                    </w:rPr>
+                  </w:pPr>
+                  <w:r>
+                    <w:rPr>
+                      <w:rFonts w:eastAsiaTheme="minorEastAsia"/>
+                    </w:rPr>
+                    <w:t>P = (-1, 1/7) &amp; m = -11/49</w:t>
+                  </w:r>
+                </w:p>
+                <w:p>
+                  <w:pPr>
+                    <w:jc w:val="center"/>
+                    <w:rPr>
+                      <w:rFonts w:eastAsiaTheme="minorEastAsia"/>
+                    </w:rPr>
+                  </w:pPr>
+                </w:p>
+                <w:p>
+                  <w:pPr>
+                    <w:jc w:val="center"/>
+                    <w:rPr>
+                      <w:rFonts w:eastAsiaTheme="minorEastAsia"/>
+                    </w:rPr>
+                  </w:pPr>
+                  <m:oMathPara>
+                    <m:oMath>
+                      <m:r>
+                        <w:rPr>
+                          <w:rFonts w:ascii="Cambria Math" w:eastAsiaTheme="minorEastAsia" w:hAnsi="Cambria Math"/>
+                        </w:rPr>
+                        <m:t>Y-Yo=m</m:t>
+                      </m:r>
+                      <m:d>
+                        <m:dPr>
+                          <m:ctrlPr>
+                            <w:rPr>
+                              <w:rFonts w:ascii="Cambria Math" w:eastAsiaTheme="minorEastAsia" w:hAnsi="Cambria Math"/>
+                              <w:i/>
+                            </w:rPr>
+                          </m:ctrlPr>
+                        </m:dPr>
+                        <m:e>
+                          <m:r>
+                            <w:rPr>
+                              <w:rFonts w:ascii="Cambria Math" w:eastAsiaTheme="minorEastAsia" w:hAnsi="Cambria Math"/>
+                            </w:rPr>
+                            <m:t>X-Xo</m:t>
+                          </m:r>
+                        </m:e>
+                      </m:d>
+                    </m:oMath>
+                  </m:oMathPara>
+                </w:p>
+                <w:p>
+                  <w:pPr>
+                    <w:jc w:val="center"/>
+                    <w:rPr>
+                      <w:rFonts w:eastAsiaTheme="minorEastAsia"/>
+                    </w:rPr>
+                  </w:pPr>
+                </w:p>
+                <w:p>
+                  <w:pPr>
+                    <w:jc w:val="center"/>
+                    <w:rPr>
+                      <w:rFonts w:eastAsiaTheme="minorEastAsia"/>
+                    </w:rPr>
+                  </w:pPr>
+                  <m:oMathPara>
+                    <m:oMath>
+                      <m:r>
+                        <w:rPr>
+                          <w:rFonts w:ascii="Cambria Math" w:eastAsiaTheme="minorEastAsia" w:hAnsi="Cambria Math"/>
+                        </w:rPr>
+                        <m:t>Y-</m:t>
+                      </m:r>
+                      <m:f>
+                        <m:fPr>
+                          <m:ctrlPr>
+                            <w:rPr>
+                              <w:rFonts w:ascii="Cambria Math" w:eastAsiaTheme="minorEastAsia" w:hAnsi="Cambria Math"/>
+                              <w:i/>
+                            </w:rPr>
+                          </m:ctrlPr>
+                        </m:fPr>
+                        <m:num>
+                          <m:r>
+                            <w:rPr>
+                              <w:rFonts w:ascii="Cambria Math" w:eastAsiaTheme="minorEastAsia" w:hAnsi="Cambria Math"/>
+                            </w:rPr>
+                            <m:t>1</m:t>
+                          </m:r>
+                        </m:num>
+                        <m:den>
+                          <m:r>
+                            <w:rPr>
+                              <w:rFonts w:ascii="Cambria Math" w:eastAsiaTheme="minorEastAsia" w:hAnsi="Cambria Math"/>
+                            </w:rPr>
+                            <m:t>7</m:t>
+                          </m:r>
+                        </m:den>
+                      </m:f>
+                      <m:r>
+                        <w:rPr>
+                          <w:rFonts w:ascii="Cambria Math" w:eastAsiaTheme="minorEastAsia" w:hAnsi="Cambria Math"/>
+                        </w:rPr>
+                        <m:t>=-</m:t>
+                      </m:r>
+                      <m:f>
+                        <m:fPr>
+                          <m:ctrlPr>
+                            <w:rPr>
+                              <w:rFonts w:ascii="Cambria Math" w:eastAsiaTheme="minorEastAsia" w:hAnsi="Cambria Math"/>
+                              <w:i/>
+                            </w:rPr>
+                          </m:ctrlPr>
+                        </m:fPr>
+                        <m:num>
+                          <m:r>
+                            <w:rPr>
+                              <w:rFonts w:ascii="Cambria Math" w:eastAsiaTheme="minorEastAsia" w:hAnsi="Cambria Math"/>
+                            </w:rPr>
+                            <m:t>11</m:t>
+                          </m:r>
+                        </m:num>
+                        <m:den>
+                          <m:r>
+                            <w:rPr>
+                              <w:rFonts w:ascii="Cambria Math" w:eastAsiaTheme="minorEastAsia" w:hAnsi="Cambria Math"/>
+                            </w:rPr>
+                            <m:t>49</m:t>
+                          </m:r>
+                        </m:den>
+                      </m:f>
+                      <m:r>
+                        <w:rPr>
+                          <w:rFonts w:ascii="Cambria Math" w:eastAsiaTheme="minorEastAsia" w:hAnsi="Cambria Math"/>
+                        </w:rPr>
+                        <m:t>*</m:t>
+                      </m:r>
+                      <m:d>
+                        <m:dPr>
+                          <m:ctrlPr>
+                            <w:rPr>
+                              <w:rFonts w:ascii="Cambria Math" w:eastAsiaTheme="minorEastAsia" w:hAnsi="Cambria Math"/>
+                              <w:i/>
+                            </w:rPr>
+                          </m:ctrlPr>
+                        </m:dPr>
+                        <m:e>
+                          <m:r>
+                            <w:rPr>
+                              <w:rFonts w:ascii="Cambria Math" w:eastAsiaTheme="minorEastAsia" w:hAnsi="Cambria Math"/>
+                            </w:rPr>
+                            <m:t>X+1</m:t>
+                          </m:r>
+                        </m:e>
+                      </m:d>
+                    </m:oMath>
+                  </m:oMathPara>
+                </w:p>
+                <w:p>
+                  <w:pPr>
+                    <w:jc w:val="center"/>
+                    <w:rPr>
+                      <w:rFonts w:eastAsiaTheme="minorEastAsia"/>
+                    </w:rPr>
+                  </w:pPr>
+                </w:p>
+                <w:p>
+                  <w:pPr>
+                    <w:jc w:val="center"/>
+                    <w:rPr>
+                      <w:rFonts w:eastAsiaTheme="minorEastAsia"/>
+                    </w:rPr>
+                  </w:pPr>
+                  <m:oMathPara>
+                    <m:oMath>
+                      <m:r>
+                        <w:rPr>
+                          <w:rFonts w:ascii="Cambria Math" w:eastAsiaTheme="minorEastAsia" w:hAnsi="Cambria Math"/>
+                        </w:rPr>
+                        <m:t>Y= -</m:t>
+                      </m:r>
+                      <m:f>
+                        <m:fPr>
+                          <m:ctrlPr>
+                            <w:rPr>
+                              <w:rFonts w:ascii="Cambria Math" w:eastAsiaTheme="minorEastAsia" w:hAnsi="Cambria Math"/>
+                              <w:i/>
+                            </w:rPr>
+                          </m:ctrlPr>
+                        </m:fPr>
+                        <m:num>
+                          <m:r>
+                            <w:rPr>
+                              <w:rFonts w:ascii="Cambria Math" w:eastAsiaTheme="minorEastAsia" w:hAnsi="Cambria Math"/>
+                            </w:rPr>
+                            <m:t>11X</m:t>
+                          </m:r>
+                        </m:num>
+                        <m:den>
+                          <m:r>
+                            <w:rPr>
+                              <w:rFonts w:ascii="Cambria Math" w:eastAsiaTheme="minorEastAsia" w:hAnsi="Cambria Math"/>
+                            </w:rPr>
+                            <m:t>49</m:t>
+                          </m:r>
+                        </m:den>
+                      </m:f>
+                      <m:r>
+                        <w:rPr>
+                          <w:rFonts w:ascii="Cambria Math" w:eastAsiaTheme="minorEastAsia" w:hAnsi="Cambria Math"/>
+                        </w:rPr>
+                        <m:t>-</m:t>
+                      </m:r>
+                      <m:f>
+                        <m:fPr>
+                          <m:ctrlPr>
+                            <w:rPr>
+                              <w:rFonts w:ascii="Cambria Math" w:eastAsiaTheme="minorEastAsia" w:hAnsi="Cambria Math"/>
+                              <w:i/>
+                            </w:rPr>
+                          </m:ctrlPr>
+                        </m:fPr>
+                        <m:num>
+                          <m:r>
+                            <w:rPr>
+                              <w:rFonts w:ascii="Cambria Math" w:eastAsiaTheme="minorEastAsia" w:hAnsi="Cambria Math"/>
+                            </w:rPr>
+                            <m:t>4</m:t>
+                          </m:r>
+                        </m:num>
+                        <m:den>
+                          <m:r>
+                            <w:rPr>
+                              <w:rFonts w:ascii="Cambria Math" w:eastAsiaTheme="minorEastAsia" w:hAnsi="Cambria Math"/>
+                            </w:rPr>
+                            <m:t>49</m:t>
+                          </m:r>
+                        </m:den>
+                      </m:f>
+                    </m:oMath>
+                  </m:oMathPara>
+                </w:p>
+                <w:p>
+                  <w:pPr>
+                    <w:jc w:val="center"/>
+                    <w:rPr>
+                      <w:rFonts w:eastAsiaTheme="minorEastAsia"/>
+                    </w:rPr>
+                  </w:pPr>
+                </w:p>
+                <w:p>
+                  <w:pPr>
+                    <w:jc w:val="center"/>
+                    <w:rPr>
+                      <w:rFonts w:eastAsiaTheme="minorEastAsia"/>
+                    </w:rPr>
+                  </w:pPr>
+                  <w:r>
+                    <w:rPr>
+                      <w:rFonts w:eastAsiaTheme="minorEastAsia"/>
+                      <w:noProof/>
+                      <w:lang w:eastAsia="pt-BR"/>
+                    </w:rPr>
+                    <w:drawing>
+                      <wp:inline distT="0" distB="0" distL="0" distR="0">
+                        <wp:extent cx="5400040" cy="3143250"/>
+                        <wp:effectExtent l="19050" t="0" r="0" b="0"/>
+                        <wp:docPr id="1" name="Imagem 0" descr="WhatsApp Image 2021-03-30 at 16.15.24.jpeg"/>
+                        <wp:cNvGraphicFramePr>
+                          <a:graphicFrameLocks xmlns:a="http://schemas.openxmlformats.org/drawingml/2006/main" noChangeAspect="1"/>
+                        </wp:cNvGraphicFramePr>
+                        <a:graphic xmlns:a="http://schemas.openxmlformats.org/drawingml/2006/main">
+                          <a:graphicData uri="http://schemas.openxmlformats.org/drawingml/2006/picture">
+                            <pic:pic xmlns:pic="http://schemas.openxmlformats.org/drawingml/2006/picture">
+                              <pic:nvPicPr>
+                                <pic:cNvPr id="0" name="WhatsApp Image 2021-03-30 at 16.15.24.jpeg"/>
+                                <pic:cNvPicPr/>
+                              </pic:nvPicPr>
+                              <pic:blipFill>
+                                <a:blip r:embed="rId22"/>
+                                <a:stretch>
+                                  <a:fillRect/>
+                                </a:stretch>
+                              </pic:blipFill>
+                              <pic:spPr>
+                                <a:xfrm>
+                                  <a:off x="0" y="0"/>
+                                  <a:ext cx="5400040" cy="3143250"/>
+                                </a:xfrm>
+                                <a:prstGeom prst="rect">
+                                  <a:avLst/>
+                                </a:prstGeom>
+                              </pic:spPr>
+                            </pic:pic>
+                          </a:graphicData>
+                        </a:graphic>
+                      </wp:inline>
+                    </w:drawing>
+                  </w:r>
+                </w:p>
+                <w:p>
+                  <w:pPr>
                     <w:tabs>
                       <w:tab w:val="left" w:pos="142"/>
                       <w:tab w:val="left" w:pos="284"/>
@@ -4605,200 +5434,6 @@
                       <w:tab w:val="left" w:pos="284"/>
                     </w:tabs>
                     <w:jc w:val="center"/>
-                    <w:rPr>
-                      <w:rFonts w:ascii="Calibri" w:eastAsiaTheme="minorEastAsia" w:hAnsi="Calibri" w:cs="Calibri"/>
-                      <w:b/>
-                      <w:bCs/>
-                      <w:u w:val="single"/>
-                    </w:rPr>
-                  </w:pPr>
-                </w:p>
-                <w:p>
-                  <w:pPr>
-                    <w:tabs>
-                      <w:tab w:val="left" w:pos="142"/>
-                      <w:tab w:val="left" w:pos="284"/>
-                    </w:tabs>
-                    <w:jc w:val="center"/>
-                    <w:rPr>
-                      <w:rFonts w:ascii="Calibri" w:eastAsiaTheme="minorEastAsia" w:hAnsi="Calibri" w:cs="Calibri"/>
-                      <w:b/>
-                      <w:bCs/>
-                      <w:u w:val="single"/>
-                    </w:rPr>
-                  </w:pPr>
-                </w:p>
-                <w:p>
-                  <w:pPr>
-                    <w:tabs>
-                      <w:tab w:val="left" w:pos="142"/>
-                      <w:tab w:val="left" w:pos="284"/>
-                    </w:tabs>
-                    <w:jc w:val="center"/>
-                    <w:rPr>
-                      <w:rFonts w:ascii="Calibri" w:eastAsiaTheme="minorEastAsia" w:hAnsi="Calibri" w:cs="Calibri"/>
-                      <w:b/>
-                      <w:bCs/>
-                      <w:u w:val="single"/>
-                    </w:rPr>
-                  </w:pPr>
-                </w:p>
-                <w:p>
-                  <w:pPr>
-                    <w:tabs>
-                      <w:tab w:val="left" w:pos="142"/>
-                      <w:tab w:val="left" w:pos="284"/>
-                    </w:tabs>
-                    <w:jc w:val="center"/>
-                    <w:rPr>
-                      <w:rFonts w:ascii="Calibri" w:eastAsiaTheme="minorEastAsia" w:hAnsi="Calibri" w:cs="Calibri"/>
-                      <w:b/>
-                      <w:bCs/>
-                      <w:u w:val="single"/>
-                    </w:rPr>
-                  </w:pPr>
-                </w:p>
-                <w:p>
-                  <w:pPr>
-                    <w:tabs>
-                      <w:tab w:val="left" w:pos="142"/>
-                      <w:tab w:val="left" w:pos="284"/>
-                    </w:tabs>
-                    <w:jc w:val="center"/>
-                    <w:rPr>
-                      <w:rFonts w:ascii="Calibri" w:eastAsiaTheme="minorEastAsia" w:hAnsi="Calibri" w:cs="Calibri"/>
-                      <w:b/>
-                      <w:bCs/>
-                      <w:u w:val="single"/>
-                    </w:rPr>
-                  </w:pPr>
-                </w:p>
-                <w:p>
-                  <w:pPr>
-                    <w:tabs>
-                      <w:tab w:val="left" w:pos="142"/>
-                      <w:tab w:val="left" w:pos="284"/>
-                    </w:tabs>
-                    <w:jc w:val="center"/>
-                    <w:rPr>
-                      <w:rFonts w:ascii="Calibri" w:eastAsiaTheme="minorEastAsia" w:hAnsi="Calibri" w:cs="Calibri"/>
-                      <w:b/>
-                      <w:bCs/>
-                      <w:u w:val="single"/>
-                    </w:rPr>
-                  </w:pPr>
-                </w:p>
-                <w:p>
-                  <w:pPr>
-                    <w:tabs>
-                      <w:tab w:val="left" w:pos="142"/>
-                      <w:tab w:val="left" w:pos="284"/>
-                    </w:tabs>
-                    <w:jc w:val="center"/>
-                    <w:rPr>
-                      <w:rFonts w:ascii="Calibri" w:eastAsiaTheme="minorEastAsia" w:hAnsi="Calibri" w:cs="Calibri"/>
-                      <w:b/>
-                      <w:bCs/>
-                      <w:u w:val="single"/>
-                    </w:rPr>
-                  </w:pPr>
-                </w:p>
-                <w:p>
-                  <w:pPr>
-                    <w:tabs>
-                      <w:tab w:val="left" w:pos="142"/>
-                      <w:tab w:val="left" w:pos="284"/>
-                    </w:tabs>
-                    <w:jc w:val="center"/>
-                    <w:rPr>
-                      <w:rFonts w:ascii="Calibri" w:eastAsiaTheme="minorEastAsia" w:hAnsi="Calibri" w:cs="Calibri"/>
-                      <w:b/>
-                      <w:bCs/>
-                      <w:u w:val="single"/>
-                    </w:rPr>
-                  </w:pPr>
-                </w:p>
-                <w:p>
-                  <w:pPr>
-                    <w:tabs>
-                      <w:tab w:val="left" w:pos="142"/>
-                      <w:tab w:val="left" w:pos="284"/>
-                    </w:tabs>
-                    <w:jc w:val="center"/>
-                    <w:rPr>
-                      <w:rFonts w:ascii="Calibri" w:eastAsiaTheme="minorEastAsia" w:hAnsi="Calibri" w:cs="Calibri"/>
-                      <w:b/>
-                      <w:bCs/>
-                      <w:u w:val="single"/>
-                    </w:rPr>
-                  </w:pPr>
-                </w:p>
-                <w:p>
-                  <w:pPr>
-                    <w:tabs>
-                      <w:tab w:val="left" w:pos="142"/>
-                      <w:tab w:val="left" w:pos="284"/>
-                    </w:tabs>
-                    <w:jc w:val="center"/>
-                    <w:rPr>
-                      <w:rFonts w:ascii="Calibri" w:eastAsiaTheme="minorEastAsia" w:hAnsi="Calibri" w:cs="Calibri"/>
-                      <w:b/>
-                      <w:bCs/>
-                      <w:u w:val="single"/>
-                    </w:rPr>
-                  </w:pPr>
-                </w:p>
-                <w:p>
-                  <w:pPr>
-                    <w:tabs>
-                      <w:tab w:val="left" w:pos="142"/>
-                      <w:tab w:val="left" w:pos="284"/>
-                    </w:tabs>
-                    <w:jc w:val="center"/>
-                    <w:rPr>
-                      <w:rFonts w:ascii="Calibri" w:eastAsiaTheme="minorEastAsia" w:hAnsi="Calibri" w:cs="Calibri"/>
-                      <w:b/>
-                      <w:bCs/>
-                      <w:u w:val="single"/>
-                    </w:rPr>
-                  </w:pPr>
-                </w:p>
-                <w:p>
-                  <w:pPr>
-                    <w:tabs>
-                      <w:tab w:val="left" w:pos="142"/>
-                      <w:tab w:val="left" w:pos="284"/>
-                    </w:tabs>
-                    <w:jc w:val="center"/>
-                    <w:rPr>
-                      <w:rFonts w:ascii="Calibri" w:eastAsiaTheme="minorEastAsia" w:hAnsi="Calibri" w:cs="Calibri"/>
-                      <w:b/>
-                      <w:bCs/>
-                      <w:u w:val="single"/>
-                    </w:rPr>
-                  </w:pPr>
-                </w:p>
-                <w:p>
-                  <w:pPr>
-                    <w:tabs>
-                      <w:tab w:val="left" w:pos="142"/>
-                      <w:tab w:val="left" w:pos="284"/>
-                    </w:tabs>
-                    <w:jc w:val="center"/>
-                    <w:rPr>
-                      <w:rFonts w:ascii="Calibri" w:eastAsiaTheme="minorEastAsia" w:hAnsi="Calibri" w:cs="Calibri"/>
-                      <w:b/>
-                      <w:bCs/>
-                      <w:u w:val="single"/>
-                    </w:rPr>
-                  </w:pPr>
-                </w:p>
-                <w:p>
-                  <w:pPr>
-                    <w:tabs>
-                      <w:tab w:val="left" w:pos="142"/>
-                      <w:tab w:val="left" w:pos="284"/>
-                    </w:tabs>
                     <w:rPr>
                       <w:rFonts w:ascii="Calibri" w:eastAsiaTheme="minorEastAsia" w:hAnsi="Calibri" w:cs="Calibri"/>
                       <w:b/>
@@ -4870,12 +5505,27 @@
               </w:rPr>
             </w:pPr>
           </w:p>
+          <w:p>
+            <w:pPr>
+              <w:tabs>
+                <w:tab w:val="left" w:pos="142"/>
+                <w:tab w:val="left" w:pos="284"/>
+              </w:tabs>
+              <w:jc w:val="center"/>
+              <w:rPr>
+                <w:rFonts w:ascii="Calibri" w:eastAsiaTheme="minorEastAsia" w:hAnsi="Calibri" w:cs="Calibri"/>
+                <w:b/>
+                <w:bCs/>
+                <w:u w:val="single"/>
+              </w:rPr>
+            </w:pPr>
+          </w:p>
           <w:tbl>
             <w:tblPr>
               <w:tblStyle w:val="Tabelacomgrade"/>
               <w:tblW w:w="0" w:type="auto"/>
               <w:tblLayout w:type="fixed"/>
-              <w:tblLook w:val="04A0" w:firstRow="1" w:lastRow="0" w:firstColumn="1" w:lastColumn="0" w:noHBand="0" w:noVBand="1"/>
+              <w:tblLook w:val="04A0"/>
             </w:tblPr>
             <w:tblGrid>
               <w:gridCol w:w="10364"/>
@@ -5022,207 +5672,1232 @@
                 </w:p>
                 <w:p>
                   <w:pPr>
-                    <w:tabs>
-                      <w:tab w:val="left" w:pos="142"/>
-                      <w:tab w:val="left" w:pos="284"/>
-                    </w:tabs>
                     <w:jc w:val="center"/>
                     <w:rPr>
-                      <w:rFonts w:ascii="Calibri" w:eastAsiaTheme="minorEastAsia" w:hAnsi="Calibri" w:cs="Calibri"/>
+                      <w:rFonts w:eastAsiaTheme="minorEastAsia"/>
+                    </w:rPr>
+                  </w:pPr>
+                  <m:oMathPara>
+                    <m:oMath>
+                      <m:r>
+                        <w:rPr>
+                          <w:rFonts w:ascii="Cambria Math" w:eastAsiaTheme="minorEastAsia" w:hAnsi="Cambria Math"/>
+                        </w:rPr>
+                        <m:t>f</m:t>
+                      </m:r>
+                      <m:d>
+                        <m:dPr>
+                          <m:ctrlPr>
+                            <w:rPr>
+                              <w:rFonts w:ascii="Cambria Math" w:eastAsiaTheme="minorEastAsia" w:hAnsi="Cambria Math"/>
+                              <w:i/>
+                            </w:rPr>
+                          </m:ctrlPr>
+                        </m:dPr>
+                        <m:e>
+                          <m:r>
+                            <w:rPr>
+                              <w:rFonts w:ascii="Cambria Math" w:eastAsiaTheme="minorEastAsia" w:hAnsi="Cambria Math"/>
+                            </w:rPr>
+                            <m:t>-2</m:t>
+                          </m:r>
+                        </m:e>
+                      </m:d>
+                      <m:r>
+                        <w:rPr>
+                          <w:rFonts w:ascii="Cambria Math" w:eastAsiaTheme="minorEastAsia" w:hAnsi="Cambria Math"/>
+                        </w:rPr>
+                        <m:t>=</m:t>
+                      </m:r>
+                      <m:d>
+                        <m:dPr>
+                          <m:ctrlPr>
+                            <w:rPr>
+                              <w:rFonts w:ascii="Cambria Math" w:eastAsiaTheme="minorEastAsia" w:hAnsi="Cambria Math"/>
+                              <w:i/>
+                            </w:rPr>
+                          </m:ctrlPr>
+                        </m:dPr>
+                        <m:e>
+                          <m:r>
+                            <w:rPr>
+                              <w:rFonts w:ascii="Cambria Math" w:eastAsiaTheme="minorEastAsia" w:hAnsi="Cambria Math"/>
+                            </w:rPr>
+                            <m:t>4+4+1</m:t>
+                          </m:r>
+                        </m:e>
+                      </m:d>
+                      <m:r>
+                        <w:rPr>
+                          <w:rFonts w:ascii="Cambria Math" w:eastAsiaTheme="minorEastAsia" w:hAnsi="Cambria Math"/>
+                        </w:rPr>
+                        <m:t>*3^-2</m:t>
+                      </m:r>
+                    </m:oMath>
+                  </m:oMathPara>
+                </w:p>
+                <w:p>
+                  <w:pPr>
+                    <w:jc w:val="center"/>
+                    <w:rPr>
+                      <w:rFonts w:eastAsiaTheme="minorEastAsia"/>
                     </w:rPr>
                   </w:pPr>
                 </w:p>
                 <w:p>
                   <w:pPr>
-                    <w:tabs>
-                      <w:tab w:val="left" w:pos="142"/>
-                      <w:tab w:val="left" w:pos="284"/>
-                    </w:tabs>
                     <w:jc w:val="center"/>
                     <w:rPr>
-                      <w:rFonts w:ascii="Calibri" w:eastAsiaTheme="minorEastAsia" w:hAnsi="Calibri" w:cs="Calibri"/>
+                      <w:rFonts w:eastAsiaTheme="minorEastAsia"/>
+                    </w:rPr>
+                  </w:pPr>
+                  <m:oMathPara>
+                    <m:oMath>
+                      <m:r>
+                        <w:rPr>
+                          <w:rFonts w:ascii="Cambria Math" w:eastAsiaTheme="minorEastAsia" w:hAnsi="Cambria Math"/>
+                        </w:rPr>
+                        <m:t>f</m:t>
+                      </m:r>
+                      <m:d>
+                        <m:dPr>
+                          <m:ctrlPr>
+                            <w:rPr>
+                              <w:rFonts w:ascii="Cambria Math" w:eastAsiaTheme="minorEastAsia" w:hAnsi="Cambria Math"/>
+                              <w:i/>
+                            </w:rPr>
+                          </m:ctrlPr>
+                        </m:dPr>
+                        <m:e>
+                          <m:r>
+                            <w:rPr>
+                              <w:rFonts w:ascii="Cambria Math" w:eastAsiaTheme="minorEastAsia" w:hAnsi="Cambria Math"/>
+                            </w:rPr>
+                            <m:t>-2</m:t>
+                          </m:r>
+                        </m:e>
+                      </m:d>
+                      <m:r>
+                        <w:rPr>
+                          <w:rFonts w:ascii="Cambria Math" w:eastAsiaTheme="minorEastAsia" w:hAnsi="Cambria Math"/>
+                        </w:rPr>
+                        <m:t>= 1</m:t>
+                      </m:r>
+                    </m:oMath>
+                  </m:oMathPara>
+                </w:p>
+                <w:p>
+                  <w:pPr>
+                    <w:jc w:val="center"/>
+                    <w:rPr>
+                      <w:rFonts w:eastAsiaTheme="minorEastAsia"/>
                     </w:rPr>
                   </w:pPr>
                 </w:p>
                 <w:p>
                   <w:pPr>
-                    <w:tabs>
-                      <w:tab w:val="left" w:pos="142"/>
-                      <w:tab w:val="left" w:pos="284"/>
-                    </w:tabs>
                     <w:jc w:val="center"/>
                     <w:rPr>
-                      <w:rFonts w:ascii="Calibri" w:eastAsiaTheme="minorEastAsia" w:hAnsi="Calibri" w:cs="Calibri"/>
+                      <w:rFonts w:eastAsiaTheme="minorEastAsia"/>
+                    </w:rPr>
+                  </w:pPr>
+                  <m:oMathPara>
+                    <m:oMath>
+                      <m:r>
+                        <w:rPr>
+                          <w:rFonts w:ascii="Cambria Math" w:eastAsiaTheme="minorEastAsia" w:hAnsi="Cambria Math"/>
+                        </w:rPr>
+                        <m:t>U=</m:t>
+                      </m:r>
+                      <m:d>
+                        <m:dPr>
+                          <m:ctrlPr>
+                            <w:rPr>
+                              <w:rFonts w:ascii="Cambria Math" w:eastAsiaTheme="minorEastAsia" w:hAnsi="Cambria Math"/>
+                              <w:i/>
+                            </w:rPr>
+                          </m:ctrlPr>
+                        </m:dPr>
+                        <m:e>
+                          <m:sSup>
+                            <m:sSupPr>
+                              <m:ctrlPr>
+                                <w:rPr>
+                                  <w:rFonts w:ascii="Cambria Math" w:eastAsiaTheme="minorEastAsia" w:hAnsi="Cambria Math"/>
+                                  <w:i/>
+                                </w:rPr>
+                              </m:ctrlPr>
+                            </m:sSupPr>
+                            <m:e>
+                              <m:r>
+                                <w:rPr>
+                                  <w:rFonts w:ascii="Cambria Math" w:eastAsiaTheme="minorEastAsia" w:hAnsi="Cambria Math"/>
+                                </w:rPr>
+                                <m:t>x</m:t>
+                              </m:r>
+                            </m:e>
+                            <m:sup>
+                              <m:r>
+                                <w:rPr>
+                                  <w:rFonts w:ascii="Cambria Math" w:eastAsiaTheme="minorEastAsia" w:hAnsi="Cambria Math"/>
+                                </w:rPr>
+                                <m:t>2</m:t>
+                              </m:r>
+                            </m:sup>
+                          </m:sSup>
+                          <m:r>
+                            <w:rPr>
+                              <w:rFonts w:ascii="Cambria Math" w:eastAsiaTheme="minorEastAsia" w:hAnsi="Cambria Math"/>
+                            </w:rPr>
+                            <m:t>-2x+1</m:t>
+                          </m:r>
+                        </m:e>
+                      </m:d>
+                      <m:r>
+                        <w:rPr>
+                          <w:rFonts w:ascii="Cambria Math" w:eastAsiaTheme="minorEastAsia" w:hAnsi="Cambria Math"/>
+                        </w:rPr>
+                        <m:t xml:space="preserve"> &amp;  V=</m:t>
+                      </m:r>
+                      <m:sSup>
+                        <m:sSupPr>
+                          <m:ctrlPr>
+                            <w:rPr>
+                              <w:rFonts w:ascii="Cambria Math" w:eastAsiaTheme="minorEastAsia" w:hAnsi="Cambria Math"/>
+                              <w:i/>
+                            </w:rPr>
+                          </m:ctrlPr>
+                        </m:sSupPr>
+                        <m:e>
+                          <m:r>
+                            <w:rPr>
+                              <w:rFonts w:ascii="Cambria Math" w:eastAsiaTheme="minorEastAsia" w:hAnsi="Cambria Math"/>
+                            </w:rPr>
+                            <m:t>3</m:t>
+                          </m:r>
+                        </m:e>
+                        <m:sup>
+                          <m:r>
+                            <w:rPr>
+                              <w:rFonts w:ascii="Cambria Math" w:eastAsiaTheme="minorEastAsia" w:hAnsi="Cambria Math"/>
+                            </w:rPr>
+                            <m:t>x</m:t>
+                          </m:r>
+                        </m:sup>
+                      </m:sSup>
+                    </m:oMath>
+                  </m:oMathPara>
+                </w:p>
+                <w:p>
+                  <w:pPr>
+                    <w:jc w:val="center"/>
+                    <w:rPr>
+                      <w:rFonts w:eastAsiaTheme="minorEastAsia"/>
                     </w:rPr>
                   </w:pPr>
                 </w:p>
                 <w:p>
                   <w:pPr>
-                    <w:tabs>
-                      <w:tab w:val="left" w:pos="142"/>
-                      <w:tab w:val="left" w:pos="284"/>
-                    </w:tabs>
                     <w:jc w:val="center"/>
                     <w:rPr>
-                      <w:rFonts w:ascii="Calibri" w:eastAsiaTheme="minorEastAsia" w:hAnsi="Calibri" w:cs="Calibri"/>
+                      <w:rFonts w:eastAsiaTheme="minorEastAsia"/>
+                    </w:rPr>
+                  </w:pPr>
+                  <m:oMathPara>
+                    <m:oMath>
+                      <m:sSup>
+                        <m:sSupPr>
+                          <m:ctrlPr>
+                            <w:rPr>
+                              <w:rFonts w:ascii="Cambria Math" w:eastAsiaTheme="minorEastAsia" w:hAnsi="Cambria Math"/>
+                              <w:i/>
+                            </w:rPr>
+                          </m:ctrlPr>
+                        </m:sSupPr>
+                        <m:e>
+                          <m:r>
+                            <w:rPr>
+                              <w:rFonts w:ascii="Cambria Math" w:eastAsiaTheme="minorEastAsia" w:hAnsi="Cambria Math"/>
+                            </w:rPr>
+                            <m:t>f</m:t>
+                          </m:r>
+                        </m:e>
+                        <m:sup>
+                          <m:r>
+                            <w:rPr>
+                              <w:rFonts w:ascii="Cambria Math" w:eastAsiaTheme="minorEastAsia" w:hAnsi="Cambria Math"/>
+                            </w:rPr>
+                            <m:t>'</m:t>
+                          </m:r>
+                        </m:sup>
+                      </m:sSup>
+                      <m:d>
+                        <m:dPr>
+                          <m:ctrlPr>
+                            <w:rPr>
+                              <w:rFonts w:ascii="Cambria Math" w:eastAsiaTheme="minorEastAsia" w:hAnsi="Cambria Math"/>
+                              <w:i/>
+                            </w:rPr>
+                          </m:ctrlPr>
+                        </m:dPr>
+                        <m:e>
+                          <m:r>
+                            <w:rPr>
+                              <w:rFonts w:ascii="Cambria Math" w:eastAsiaTheme="minorEastAsia" w:hAnsi="Cambria Math"/>
+                            </w:rPr>
+                            <m:t>x</m:t>
+                          </m:r>
+                        </m:e>
+                      </m:d>
+                      <m:r>
+                        <w:rPr>
+                          <w:rFonts w:ascii="Cambria Math" w:eastAsiaTheme="minorEastAsia" w:hAnsi="Cambria Math"/>
+                        </w:rPr>
+                        <m:t xml:space="preserve">= </m:t>
+                      </m:r>
+                      <m:sSup>
+                        <m:sSupPr>
+                          <m:ctrlPr>
+                            <w:rPr>
+                              <w:rFonts w:ascii="Cambria Math" w:eastAsiaTheme="minorEastAsia" w:hAnsi="Cambria Math"/>
+                              <w:i/>
+                            </w:rPr>
+                          </m:ctrlPr>
+                        </m:sSupPr>
+                        <m:e>
+                          <m:r>
+                            <w:rPr>
+                              <w:rFonts w:ascii="Cambria Math" w:eastAsiaTheme="minorEastAsia" w:hAnsi="Cambria Math"/>
+                            </w:rPr>
+                            <m:t>U</m:t>
+                          </m:r>
+                        </m:e>
+                        <m:sup>
+                          <m:r>
+                            <w:rPr>
+                              <w:rFonts w:ascii="Cambria Math" w:eastAsiaTheme="minorEastAsia" w:hAnsi="Cambria Math"/>
+                            </w:rPr>
+                            <m:t>'</m:t>
+                          </m:r>
+                        </m:sup>
+                      </m:sSup>
+                      <m:r>
+                        <w:rPr>
+                          <w:rFonts w:ascii="Cambria Math" w:eastAsiaTheme="minorEastAsia" w:hAnsi="Cambria Math"/>
+                        </w:rPr>
+                        <m:t>V+UV'</m:t>
+                      </m:r>
+                    </m:oMath>
+                  </m:oMathPara>
+                </w:p>
+                <w:p>
+                  <w:pPr>
+                    <w:jc w:val="center"/>
+                    <w:rPr>
+                      <w:rFonts w:eastAsiaTheme="minorEastAsia"/>
                     </w:rPr>
                   </w:pPr>
                 </w:p>
                 <w:p>
                   <w:pPr>
-                    <w:tabs>
-                      <w:tab w:val="left" w:pos="142"/>
-                      <w:tab w:val="left" w:pos="284"/>
-                    </w:tabs>
                     <w:jc w:val="center"/>
                     <w:rPr>
-                      <w:rFonts w:ascii="Calibri" w:eastAsiaTheme="minorEastAsia" w:hAnsi="Calibri" w:cs="Calibri"/>
+                      <w:rFonts w:eastAsiaTheme="minorEastAsia"/>
+                    </w:rPr>
+                  </w:pPr>
+                  <m:oMathPara>
+                    <m:oMath>
+                      <m:sSup>
+                        <m:sSupPr>
+                          <m:ctrlPr>
+                            <w:rPr>
+                              <w:rFonts w:ascii="Cambria Math" w:eastAsiaTheme="minorEastAsia" w:hAnsi="Cambria Math"/>
+                              <w:i/>
+                            </w:rPr>
+                          </m:ctrlPr>
+                        </m:sSupPr>
+                        <m:e>
+                          <m:r>
+                            <w:rPr>
+                              <w:rFonts w:ascii="Cambria Math" w:eastAsiaTheme="minorEastAsia" w:hAnsi="Cambria Math"/>
+                            </w:rPr>
+                            <m:t>f</m:t>
+                          </m:r>
+                        </m:e>
+                        <m:sup>
+                          <m:r>
+                            <w:rPr>
+                              <w:rFonts w:ascii="Cambria Math" w:eastAsiaTheme="minorEastAsia" w:hAnsi="Cambria Math"/>
+                            </w:rPr>
+                            <m:t>'</m:t>
+                          </m:r>
+                        </m:sup>
+                      </m:sSup>
+                      <m:d>
+                        <m:dPr>
+                          <m:ctrlPr>
+                            <w:rPr>
+                              <w:rFonts w:ascii="Cambria Math" w:eastAsiaTheme="minorEastAsia" w:hAnsi="Cambria Math"/>
+                              <w:i/>
+                            </w:rPr>
+                          </m:ctrlPr>
+                        </m:dPr>
+                        <m:e>
+                          <m:r>
+                            <w:rPr>
+                              <w:rFonts w:ascii="Cambria Math" w:eastAsiaTheme="minorEastAsia" w:hAnsi="Cambria Math"/>
+                            </w:rPr>
+                            <m:t>x</m:t>
+                          </m:r>
+                        </m:e>
+                      </m:d>
+                      <m:r>
+                        <w:rPr>
+                          <w:rFonts w:ascii="Cambria Math" w:eastAsiaTheme="minorEastAsia" w:hAnsi="Cambria Math"/>
+                        </w:rPr>
+                        <m:t>=</m:t>
+                      </m:r>
+                      <m:d>
+                        <m:dPr>
+                          <m:ctrlPr>
+                            <w:rPr>
+                              <w:rFonts w:ascii="Cambria Math" w:eastAsiaTheme="minorEastAsia" w:hAnsi="Cambria Math"/>
+                              <w:i/>
+                            </w:rPr>
+                          </m:ctrlPr>
+                        </m:dPr>
+                        <m:e>
+                          <m:r>
+                            <w:rPr>
+                              <w:rFonts w:ascii="Cambria Math" w:eastAsiaTheme="minorEastAsia" w:hAnsi="Cambria Math"/>
+                            </w:rPr>
+                            <m:t>2x-2</m:t>
+                          </m:r>
+                        </m:e>
+                      </m:d>
+                      <m:sSup>
+                        <m:sSupPr>
+                          <m:ctrlPr>
+                            <w:rPr>
+                              <w:rFonts w:ascii="Cambria Math" w:eastAsiaTheme="minorEastAsia" w:hAnsi="Cambria Math"/>
+                              <w:i/>
+                            </w:rPr>
+                          </m:ctrlPr>
+                        </m:sSupPr>
+                        <m:e>
+                          <m:r>
+                            <w:rPr>
+                              <w:rFonts w:ascii="Cambria Math" w:eastAsiaTheme="minorEastAsia" w:hAnsi="Cambria Math"/>
+                            </w:rPr>
+                            <m:t>3</m:t>
+                          </m:r>
+                        </m:e>
+                        <m:sup>
+                          <m:r>
+                            <w:rPr>
+                              <w:rFonts w:ascii="Cambria Math" w:eastAsiaTheme="minorEastAsia" w:hAnsi="Cambria Math"/>
+                            </w:rPr>
+                            <m:t>x</m:t>
+                          </m:r>
+                        </m:sup>
+                      </m:sSup>
+                      <m:r>
+                        <w:rPr>
+                          <w:rFonts w:ascii="Cambria Math" w:eastAsiaTheme="minorEastAsia" w:hAnsi="Cambria Math"/>
+                        </w:rPr>
+                        <m:t xml:space="preserve">+ </m:t>
+                      </m:r>
+                      <m:d>
+                        <m:dPr>
+                          <m:ctrlPr>
+                            <w:rPr>
+                              <w:rFonts w:ascii="Cambria Math" w:eastAsiaTheme="minorEastAsia" w:hAnsi="Cambria Math"/>
+                              <w:i/>
+                            </w:rPr>
+                          </m:ctrlPr>
+                        </m:dPr>
+                        <m:e>
+                          <m:sSup>
+                            <m:sSupPr>
+                              <m:ctrlPr>
+                                <w:rPr>
+                                  <w:rFonts w:ascii="Cambria Math" w:eastAsiaTheme="minorEastAsia" w:hAnsi="Cambria Math"/>
+                                  <w:i/>
+                                </w:rPr>
+                              </m:ctrlPr>
+                            </m:sSupPr>
+                            <m:e>
+                              <m:r>
+                                <w:rPr>
+                                  <w:rFonts w:ascii="Cambria Math" w:eastAsiaTheme="minorEastAsia" w:hAnsi="Cambria Math"/>
+                                </w:rPr>
+                                <m:t>x</m:t>
+                              </m:r>
+                            </m:e>
+                            <m:sup>
+                              <m:r>
+                                <w:rPr>
+                                  <w:rFonts w:ascii="Cambria Math" w:eastAsiaTheme="minorEastAsia" w:hAnsi="Cambria Math"/>
+                                </w:rPr>
+                                <m:t>2</m:t>
+                              </m:r>
+                            </m:sup>
+                          </m:sSup>
+                          <m:r>
+                            <w:rPr>
+                              <w:rFonts w:ascii="Cambria Math" w:eastAsiaTheme="minorEastAsia" w:hAnsi="Cambria Math"/>
+                            </w:rPr>
+                            <m:t>-2x+1</m:t>
+                          </m:r>
+                        </m:e>
+                      </m:d>
+                      <m:sSup>
+                        <m:sSupPr>
+                          <m:ctrlPr>
+                            <w:rPr>
+                              <w:rFonts w:ascii="Cambria Math" w:eastAsiaTheme="minorEastAsia" w:hAnsi="Cambria Math"/>
+                              <w:i/>
+                            </w:rPr>
+                          </m:ctrlPr>
+                        </m:sSupPr>
+                        <m:e>
+                          <m:r>
+                            <w:rPr>
+                              <w:rFonts w:ascii="Cambria Math" w:eastAsiaTheme="minorEastAsia" w:hAnsi="Cambria Math"/>
+                            </w:rPr>
+                            <m:t>3</m:t>
+                          </m:r>
+                        </m:e>
+                        <m:sup>
+                          <m:r>
+                            <w:rPr>
+                              <w:rFonts w:ascii="Cambria Math" w:eastAsiaTheme="minorEastAsia" w:hAnsi="Cambria Math"/>
+                            </w:rPr>
+                            <m:t>x</m:t>
+                          </m:r>
+                        </m:sup>
+                      </m:sSup>
+                      <m:r>
+                        <m:rPr>
+                          <m:sty m:val="p"/>
+                        </m:rPr>
+                        <w:rPr>
+                          <w:rFonts w:ascii="Cambria Math" w:eastAsiaTheme="minorEastAsia" w:hAnsi="Cambria Math"/>
+                        </w:rPr>
+                        <m:t>ln⁡</m:t>
+                      </m:r>
+                      <m:r>
+                        <w:rPr>
+                          <w:rFonts w:ascii="Cambria Math" w:eastAsiaTheme="minorEastAsia" w:hAnsi="Cambria Math"/>
+                        </w:rPr>
+                        <m:t>(3)</m:t>
+                      </m:r>
+                    </m:oMath>
+                  </m:oMathPara>
+                </w:p>
+                <w:p>
+                  <w:pPr>
+                    <w:jc w:val="center"/>
+                    <w:rPr>
+                      <w:rFonts w:eastAsiaTheme="minorEastAsia"/>
                     </w:rPr>
                   </w:pPr>
                 </w:p>
                 <w:p>
                   <w:pPr>
-                    <w:tabs>
-                      <w:tab w:val="left" w:pos="142"/>
-                      <w:tab w:val="left" w:pos="284"/>
-                    </w:tabs>
                     <w:jc w:val="center"/>
                     <w:rPr>
-                      <w:rFonts w:ascii="Calibri" w:eastAsiaTheme="minorEastAsia" w:hAnsi="Calibri" w:cs="Calibri"/>
+                      <w:rFonts w:eastAsiaTheme="minorEastAsia"/>
+                    </w:rPr>
+                  </w:pPr>
+                  <m:oMathPara>
+                    <m:oMath>
+                      <m:sSup>
+                        <m:sSupPr>
+                          <m:ctrlPr>
+                            <w:rPr>
+                              <w:rFonts w:ascii="Cambria Math" w:eastAsiaTheme="minorEastAsia" w:hAnsi="Cambria Math"/>
+                              <w:i/>
+                            </w:rPr>
+                          </m:ctrlPr>
+                        </m:sSupPr>
+                        <m:e>
+                          <m:r>
+                            <w:rPr>
+                              <w:rFonts w:ascii="Cambria Math" w:eastAsiaTheme="minorEastAsia" w:hAnsi="Cambria Math"/>
+                            </w:rPr>
+                            <m:t>f</m:t>
+                          </m:r>
+                        </m:e>
+                        <m:sup>
+                          <m:r>
+                            <w:rPr>
+                              <w:rFonts w:ascii="Cambria Math" w:eastAsiaTheme="minorEastAsia" w:hAnsi="Cambria Math"/>
+                            </w:rPr>
+                            <m:t>'</m:t>
+                          </m:r>
+                        </m:sup>
+                      </m:sSup>
+                      <m:d>
+                        <m:dPr>
+                          <m:ctrlPr>
+                            <w:rPr>
+                              <w:rFonts w:ascii="Cambria Math" w:eastAsiaTheme="minorEastAsia" w:hAnsi="Cambria Math"/>
+                              <w:i/>
+                            </w:rPr>
+                          </m:ctrlPr>
+                        </m:dPr>
+                        <m:e>
+                          <m:r>
+                            <w:rPr>
+                              <w:rFonts w:ascii="Cambria Math" w:eastAsiaTheme="minorEastAsia" w:hAnsi="Cambria Math"/>
+                            </w:rPr>
+                            <m:t>-2</m:t>
+                          </m:r>
+                        </m:e>
+                      </m:d>
+                      <m:r>
+                        <w:rPr>
+                          <w:rFonts w:ascii="Cambria Math" w:eastAsiaTheme="minorEastAsia" w:hAnsi="Cambria Math"/>
+                        </w:rPr>
+                        <m:t>=-6*</m:t>
+                      </m:r>
+                      <m:sSup>
+                        <m:sSupPr>
+                          <m:ctrlPr>
+                            <w:rPr>
+                              <w:rFonts w:ascii="Cambria Math" w:eastAsiaTheme="minorEastAsia" w:hAnsi="Cambria Math"/>
+                              <w:i/>
+                            </w:rPr>
+                          </m:ctrlPr>
+                        </m:sSupPr>
+                        <m:e>
+                          <m:r>
+                            <w:rPr>
+                              <w:rFonts w:ascii="Cambria Math" w:eastAsiaTheme="minorEastAsia" w:hAnsi="Cambria Math"/>
+                            </w:rPr>
+                            <m:t>3</m:t>
+                          </m:r>
+                        </m:e>
+                        <m:sup>
+                          <m:r>
+                            <w:rPr>
+                              <w:rFonts w:ascii="Cambria Math" w:eastAsiaTheme="minorEastAsia" w:hAnsi="Cambria Math"/>
+                            </w:rPr>
+                            <m:t>-2</m:t>
+                          </m:r>
+                        </m:sup>
+                      </m:sSup>
+                      <m:r>
+                        <w:rPr>
+                          <w:rFonts w:ascii="Cambria Math" w:eastAsiaTheme="minorEastAsia" w:hAnsi="Cambria Math"/>
+                        </w:rPr>
+                        <m:t>+ 9*</m:t>
+                      </m:r>
+                      <m:sSup>
+                        <m:sSupPr>
+                          <m:ctrlPr>
+                            <w:rPr>
+                              <w:rFonts w:ascii="Cambria Math" w:eastAsiaTheme="minorEastAsia" w:hAnsi="Cambria Math"/>
+                              <w:i/>
+                            </w:rPr>
+                          </m:ctrlPr>
+                        </m:sSupPr>
+                        <m:e>
+                          <m:r>
+                            <w:rPr>
+                              <w:rFonts w:ascii="Cambria Math" w:eastAsiaTheme="minorEastAsia" w:hAnsi="Cambria Math"/>
+                            </w:rPr>
+                            <m:t>3</m:t>
+                          </m:r>
+                        </m:e>
+                        <m:sup>
+                          <m:r>
+                            <w:rPr>
+                              <w:rFonts w:ascii="Cambria Math" w:eastAsiaTheme="minorEastAsia" w:hAnsi="Cambria Math"/>
+                            </w:rPr>
+                            <m:t>-2</m:t>
+                          </m:r>
+                        </m:sup>
+                      </m:sSup>
+                      <m:func>
+                        <m:funcPr>
+                          <m:ctrlPr>
+                            <w:rPr>
+                              <w:rFonts w:ascii="Cambria Math" w:eastAsiaTheme="minorEastAsia" w:hAnsi="Cambria Math"/>
+                            </w:rPr>
+                          </m:ctrlPr>
+                        </m:funcPr>
+                        <m:fName>
+                          <m:r>
+                            <m:rPr>
+                              <m:sty m:val="p"/>
+                            </m:rPr>
+                            <w:rPr>
+                              <w:rFonts w:ascii="Cambria Math" w:eastAsiaTheme="minorEastAsia" w:hAnsi="Cambria Math"/>
+                            </w:rPr>
+                            <m:t>ln</m:t>
+                          </m:r>
+                        </m:fName>
+                        <m:e>
+                          <m:d>
+                            <m:dPr>
+                              <m:ctrlPr>
+                                <w:rPr>
+                                  <w:rFonts w:ascii="Cambria Math" w:eastAsiaTheme="minorEastAsia" w:hAnsi="Cambria Math"/>
+                                  <w:i/>
+                                </w:rPr>
+                              </m:ctrlPr>
+                            </m:dPr>
+                            <m:e>
+                              <m:r>
+                                <w:rPr>
+                                  <w:rFonts w:ascii="Cambria Math" w:eastAsiaTheme="minorEastAsia" w:hAnsi="Cambria Math"/>
+                                </w:rPr>
+                                <m:t>3</m:t>
+                              </m:r>
+                            </m:e>
+                          </m:d>
+                          <m:ctrlPr>
+                            <w:rPr>
+                              <w:rFonts w:ascii="Cambria Math" w:eastAsiaTheme="minorEastAsia" w:hAnsi="Cambria Math"/>
+                              <w:i/>
+                            </w:rPr>
+                          </m:ctrlPr>
+                        </m:e>
+                      </m:func>
+                    </m:oMath>
+                  </m:oMathPara>
+                </w:p>
+                <w:p>
+                  <w:pPr>
+                    <w:jc w:val="center"/>
+                    <w:rPr>
+                      <w:rFonts w:eastAsiaTheme="minorEastAsia"/>
                     </w:rPr>
                   </w:pPr>
                 </w:p>
                 <w:p>
                   <w:pPr>
-                    <w:tabs>
-                      <w:tab w:val="left" w:pos="142"/>
-                      <w:tab w:val="left" w:pos="284"/>
-                    </w:tabs>
                     <w:jc w:val="center"/>
                     <w:rPr>
-                      <w:rFonts w:ascii="Calibri" w:eastAsiaTheme="minorEastAsia" w:hAnsi="Calibri" w:cs="Calibri"/>
+                      <w:rFonts w:eastAsiaTheme="minorEastAsia"/>
+                    </w:rPr>
+                  </w:pPr>
+                  <m:oMathPara>
+                    <m:oMath>
+                      <m:sSup>
+                        <m:sSupPr>
+                          <m:ctrlPr>
+                            <w:rPr>
+                              <w:rFonts w:ascii="Cambria Math" w:eastAsiaTheme="minorEastAsia" w:hAnsi="Cambria Math"/>
+                              <w:i/>
+                            </w:rPr>
+                          </m:ctrlPr>
+                        </m:sSupPr>
+                        <m:e>
+                          <m:r>
+                            <w:rPr>
+                              <w:rFonts w:ascii="Cambria Math" w:eastAsiaTheme="minorEastAsia" w:hAnsi="Cambria Math"/>
+                            </w:rPr>
+                            <m:t>f</m:t>
+                          </m:r>
+                        </m:e>
+                        <m:sup>
+                          <m:r>
+                            <w:rPr>
+                              <w:rFonts w:ascii="Cambria Math" w:eastAsiaTheme="minorEastAsia" w:hAnsi="Cambria Math"/>
+                            </w:rPr>
+                            <m:t>'</m:t>
+                          </m:r>
+                        </m:sup>
+                      </m:sSup>
+                      <m:d>
+                        <m:dPr>
+                          <m:ctrlPr>
+                            <w:rPr>
+                              <w:rFonts w:ascii="Cambria Math" w:eastAsiaTheme="minorEastAsia" w:hAnsi="Cambria Math"/>
+                              <w:i/>
+                            </w:rPr>
+                          </m:ctrlPr>
+                        </m:dPr>
+                        <m:e>
+                          <m:r>
+                            <w:rPr>
+                              <w:rFonts w:ascii="Cambria Math" w:eastAsiaTheme="minorEastAsia" w:hAnsi="Cambria Math"/>
+                            </w:rPr>
+                            <m:t>-2</m:t>
+                          </m:r>
+                        </m:e>
+                      </m:d>
+                      <m:r>
+                        <w:rPr>
+                          <w:rFonts w:ascii="Cambria Math" w:eastAsiaTheme="minorEastAsia" w:hAnsi="Cambria Math"/>
+                        </w:rPr>
+                        <m:t>= -</m:t>
+                      </m:r>
+                      <m:f>
+                        <m:fPr>
+                          <m:ctrlPr>
+                            <w:rPr>
+                              <w:rFonts w:ascii="Cambria Math" w:eastAsiaTheme="minorEastAsia" w:hAnsi="Cambria Math"/>
+                              <w:i/>
+                            </w:rPr>
+                          </m:ctrlPr>
+                        </m:fPr>
+                        <m:num>
+                          <m:r>
+                            <w:rPr>
+                              <w:rFonts w:ascii="Cambria Math" w:eastAsiaTheme="minorEastAsia" w:hAnsi="Cambria Math"/>
+                            </w:rPr>
+                            <m:t>2</m:t>
+                          </m:r>
+                        </m:num>
+                        <m:den>
+                          <m:r>
+                            <w:rPr>
+                              <w:rFonts w:ascii="Cambria Math" w:eastAsiaTheme="minorEastAsia" w:hAnsi="Cambria Math"/>
+                            </w:rPr>
+                            <m:t>3</m:t>
+                          </m:r>
+                        </m:den>
+                      </m:f>
+                      <m:r>
+                        <w:rPr>
+                          <w:rFonts w:ascii="Cambria Math" w:eastAsiaTheme="minorEastAsia" w:hAnsi="Cambria Math"/>
+                        </w:rPr>
+                        <m:t>+</m:t>
+                      </m:r>
+                      <m:func>
+                        <m:funcPr>
+                          <m:ctrlPr>
+                            <w:rPr>
+                              <w:rFonts w:ascii="Cambria Math" w:eastAsiaTheme="minorEastAsia" w:hAnsi="Cambria Math"/>
+                            </w:rPr>
+                          </m:ctrlPr>
+                        </m:funcPr>
+                        <m:fName>
+                          <m:r>
+                            <m:rPr>
+                              <m:sty m:val="p"/>
+                            </m:rPr>
+                            <w:rPr>
+                              <w:rFonts w:ascii="Cambria Math" w:eastAsiaTheme="minorEastAsia" w:hAnsi="Cambria Math"/>
+                            </w:rPr>
+                            <m:t>ln</m:t>
+                          </m:r>
+                        </m:fName>
+                        <m:e>
+                          <m:d>
+                            <m:dPr>
+                              <m:ctrlPr>
+                                <w:rPr>
+                                  <w:rFonts w:ascii="Cambria Math" w:eastAsiaTheme="minorEastAsia" w:hAnsi="Cambria Math"/>
+                                  <w:i/>
+                                </w:rPr>
+                              </m:ctrlPr>
+                            </m:dPr>
+                            <m:e>
+                              <m:r>
+                                <w:rPr>
+                                  <w:rFonts w:ascii="Cambria Math" w:eastAsiaTheme="minorEastAsia" w:hAnsi="Cambria Math"/>
+                                </w:rPr>
+                                <m:t>3</m:t>
+                              </m:r>
+                            </m:e>
+                          </m:d>
+                          <m:ctrlPr>
+                            <w:rPr>
+                              <w:rFonts w:ascii="Cambria Math" w:eastAsiaTheme="minorEastAsia" w:hAnsi="Cambria Math"/>
+                              <w:i/>
+                            </w:rPr>
+                          </m:ctrlPr>
+                        </m:e>
+                      </m:func>
+                    </m:oMath>
+                  </m:oMathPara>
+                </w:p>
+                <w:p>
+                  <w:pPr>
+                    <w:jc w:val="center"/>
+                    <w:rPr>
+                      <w:rFonts w:eastAsiaTheme="minorEastAsia"/>
                     </w:rPr>
                   </w:pPr>
                 </w:p>
                 <w:p>
                   <w:pPr>
-                    <w:tabs>
-                      <w:tab w:val="left" w:pos="142"/>
-                      <w:tab w:val="left" w:pos="284"/>
-                    </w:tabs>
                     <w:jc w:val="center"/>
                     <w:rPr>
-                      <w:rFonts w:ascii="Calibri" w:eastAsiaTheme="minorEastAsia" w:hAnsi="Calibri" w:cs="Calibri"/>
+                      <w:rFonts w:eastAsiaTheme="minorEastAsia"/>
+                    </w:rPr>
+                  </w:pPr>
+                  <w:r>
+                    <w:rPr>
+                      <w:rFonts w:eastAsiaTheme="minorEastAsia"/>
+                    </w:rPr>
+                    <w:t>P = (-2, 1) &amp; m = -2/3 + ln(3)</w:t>
+                  </w:r>
+                </w:p>
+                <w:p>
+                  <w:pPr>
+                    <w:jc w:val="center"/>
+                    <w:rPr>
+                      <w:rFonts w:eastAsiaTheme="minorEastAsia"/>
                     </w:rPr>
                   </w:pPr>
                 </w:p>
                 <w:p>
                   <w:pPr>
-                    <w:tabs>
-                      <w:tab w:val="left" w:pos="142"/>
-                      <w:tab w:val="left" w:pos="284"/>
-                    </w:tabs>
                     <w:jc w:val="center"/>
                     <w:rPr>
-                      <w:rFonts w:ascii="Calibri" w:eastAsiaTheme="minorEastAsia" w:hAnsi="Calibri" w:cs="Calibri"/>
+                      <w:rFonts w:eastAsiaTheme="minorEastAsia"/>
+                    </w:rPr>
+                  </w:pPr>
+                  <m:oMathPara>
+                    <m:oMath>
+                      <m:r>
+                        <w:rPr>
+                          <w:rFonts w:ascii="Cambria Math" w:eastAsiaTheme="minorEastAsia" w:hAnsi="Cambria Math"/>
+                        </w:rPr>
+                        <m:t>Y-Yo=m</m:t>
+                      </m:r>
+                      <m:d>
+                        <m:dPr>
+                          <m:ctrlPr>
+                            <w:rPr>
+                              <w:rFonts w:ascii="Cambria Math" w:eastAsiaTheme="minorEastAsia" w:hAnsi="Cambria Math"/>
+                              <w:i/>
+                            </w:rPr>
+                          </m:ctrlPr>
+                        </m:dPr>
+                        <m:e>
+                          <m:r>
+                            <w:rPr>
+                              <w:rFonts w:ascii="Cambria Math" w:eastAsiaTheme="minorEastAsia" w:hAnsi="Cambria Math"/>
+                            </w:rPr>
+                            <m:t>X-Xo</m:t>
+                          </m:r>
+                        </m:e>
+                      </m:d>
+                    </m:oMath>
+                  </m:oMathPara>
+                </w:p>
+                <w:p>
+                  <w:pPr>
+                    <w:jc w:val="center"/>
+                    <w:rPr>
+                      <w:rFonts w:eastAsiaTheme="minorEastAsia"/>
                     </w:rPr>
                   </w:pPr>
                 </w:p>
                 <w:p>
                   <w:pPr>
-                    <w:tabs>
-                      <w:tab w:val="left" w:pos="142"/>
-                      <w:tab w:val="left" w:pos="284"/>
-                    </w:tabs>
                     <w:jc w:val="center"/>
                     <w:rPr>
-                      <w:rFonts w:ascii="Calibri" w:eastAsiaTheme="minorEastAsia" w:hAnsi="Calibri" w:cs="Calibri"/>
+                      <w:rFonts w:eastAsiaTheme="minorEastAsia"/>
+                    </w:rPr>
+                  </w:pPr>
+                  <m:oMathPara>
+                    <m:oMath>
+                      <m:r>
+                        <w:rPr>
+                          <w:rFonts w:ascii="Cambria Math" w:eastAsiaTheme="minorEastAsia" w:hAnsi="Cambria Math"/>
+                        </w:rPr>
+                        <m:t>Y-1= -</m:t>
+                      </m:r>
+                      <m:f>
+                        <m:fPr>
+                          <m:ctrlPr>
+                            <w:rPr>
+                              <w:rFonts w:ascii="Cambria Math" w:eastAsiaTheme="minorEastAsia" w:hAnsi="Cambria Math"/>
+                              <w:i/>
+                            </w:rPr>
+                          </m:ctrlPr>
+                        </m:fPr>
+                        <m:num>
+                          <m:r>
+                            <w:rPr>
+                              <w:rFonts w:ascii="Cambria Math" w:eastAsiaTheme="minorEastAsia" w:hAnsi="Cambria Math"/>
+                            </w:rPr>
+                            <m:t>2</m:t>
+                          </m:r>
+                        </m:num>
+                        <m:den>
+                          <m:r>
+                            <w:rPr>
+                              <w:rFonts w:ascii="Cambria Math" w:eastAsiaTheme="minorEastAsia" w:hAnsi="Cambria Math"/>
+                            </w:rPr>
+                            <m:t>3</m:t>
+                          </m:r>
+                        </m:den>
+                      </m:f>
+                      <m:r>
+                        <w:rPr>
+                          <w:rFonts w:ascii="Cambria Math" w:eastAsiaTheme="minorEastAsia" w:hAnsi="Cambria Math"/>
+                        </w:rPr>
+                        <m:t>+</m:t>
+                      </m:r>
+                      <m:func>
+                        <m:funcPr>
+                          <m:ctrlPr>
+                            <w:rPr>
+                              <w:rFonts w:ascii="Cambria Math" w:eastAsiaTheme="minorEastAsia" w:hAnsi="Cambria Math"/>
+                            </w:rPr>
+                          </m:ctrlPr>
+                        </m:funcPr>
+                        <m:fName>
+                          <m:r>
+                            <m:rPr>
+                              <m:sty m:val="p"/>
+                            </m:rPr>
+                            <w:rPr>
+                              <w:rFonts w:ascii="Cambria Math" w:eastAsiaTheme="minorEastAsia" w:hAnsi="Cambria Math"/>
+                            </w:rPr>
+                            <m:t>ln</m:t>
+                          </m:r>
+                        </m:fName>
+                        <m:e>
+                          <m:d>
+                            <m:dPr>
+                              <m:ctrlPr>
+                                <w:rPr>
+                                  <w:rFonts w:ascii="Cambria Math" w:eastAsiaTheme="minorEastAsia" w:hAnsi="Cambria Math"/>
+                                  <w:i/>
+                                </w:rPr>
+                              </m:ctrlPr>
+                            </m:dPr>
+                            <m:e>
+                              <m:r>
+                                <w:rPr>
+                                  <w:rFonts w:ascii="Cambria Math" w:eastAsiaTheme="minorEastAsia" w:hAnsi="Cambria Math"/>
+                                </w:rPr>
+                                <m:t>3</m:t>
+                              </m:r>
+                            </m:e>
+                          </m:d>
+                          <m:ctrlPr>
+                            <w:rPr>
+                              <w:rFonts w:ascii="Cambria Math" w:eastAsiaTheme="minorEastAsia" w:hAnsi="Cambria Math"/>
+                              <w:i/>
+                            </w:rPr>
+                          </m:ctrlPr>
+                        </m:e>
+                      </m:func>
+                      <m:d>
+                        <m:dPr>
+                          <m:ctrlPr>
+                            <w:rPr>
+                              <w:rFonts w:ascii="Cambria Math" w:eastAsiaTheme="minorEastAsia" w:hAnsi="Cambria Math"/>
+                              <w:i/>
+                            </w:rPr>
+                          </m:ctrlPr>
+                        </m:dPr>
+                        <m:e>
+                          <m:r>
+                            <w:rPr>
+                              <w:rFonts w:ascii="Cambria Math" w:eastAsiaTheme="minorEastAsia" w:hAnsi="Cambria Math"/>
+                            </w:rPr>
+                            <m:t>x+2</m:t>
+                          </m:r>
+                        </m:e>
+                      </m:d>
+                    </m:oMath>
+                  </m:oMathPara>
+                </w:p>
+                <w:p>
+                  <w:pPr>
+                    <w:jc w:val="center"/>
+                    <w:rPr>
+                      <w:rFonts w:eastAsiaTheme="minorEastAsia"/>
                     </w:rPr>
                   </w:pPr>
                 </w:p>
                 <w:p>
                   <w:pPr>
-                    <w:tabs>
-                      <w:tab w:val="left" w:pos="142"/>
-                      <w:tab w:val="left" w:pos="284"/>
-                    </w:tabs>
                     <w:jc w:val="center"/>
                     <w:rPr>
-                      <w:rFonts w:ascii="Calibri" w:eastAsiaTheme="minorEastAsia" w:hAnsi="Calibri" w:cs="Calibri"/>
+                      <w:rFonts w:eastAsiaTheme="minorEastAsia"/>
+                    </w:rPr>
+                  </w:pPr>
+                  <m:oMathPara>
+                    <m:oMath>
+                      <m:r>
+                        <w:rPr>
+                          <w:rFonts w:ascii="Cambria Math" w:eastAsiaTheme="minorEastAsia" w:hAnsi="Cambria Math"/>
+                        </w:rPr>
+                        <m:t>Y= -</m:t>
+                      </m:r>
+                      <m:f>
+                        <m:fPr>
+                          <m:ctrlPr>
+                            <w:rPr>
+                              <w:rFonts w:ascii="Cambria Math" w:eastAsiaTheme="minorEastAsia" w:hAnsi="Cambria Math"/>
+                              <w:i/>
+                            </w:rPr>
+                          </m:ctrlPr>
+                        </m:fPr>
+                        <m:num>
+                          <m:r>
+                            <w:rPr>
+                              <w:rFonts w:ascii="Cambria Math" w:eastAsiaTheme="minorEastAsia" w:hAnsi="Cambria Math"/>
+                            </w:rPr>
+                            <m:t>2</m:t>
+                          </m:r>
+                        </m:num>
+                        <m:den>
+                          <m:r>
+                            <w:rPr>
+                              <w:rFonts w:ascii="Cambria Math" w:eastAsiaTheme="minorEastAsia" w:hAnsi="Cambria Math"/>
+                            </w:rPr>
+                            <m:t>3</m:t>
+                          </m:r>
+                        </m:den>
+                      </m:f>
+                      <m:r>
+                        <w:rPr>
+                          <w:rFonts w:ascii="Cambria Math" w:eastAsiaTheme="minorEastAsia" w:hAnsi="Cambria Math"/>
+                        </w:rPr>
+                        <m:t>+</m:t>
+                      </m:r>
+                      <m:func>
+                        <m:funcPr>
+                          <m:ctrlPr>
+                            <w:rPr>
+                              <w:rFonts w:ascii="Cambria Math" w:eastAsiaTheme="minorEastAsia" w:hAnsi="Cambria Math"/>
+                            </w:rPr>
+                          </m:ctrlPr>
+                        </m:funcPr>
+                        <m:fName>
+                          <m:r>
+                            <m:rPr>
+                              <m:sty m:val="p"/>
+                            </m:rPr>
+                            <w:rPr>
+                              <w:rFonts w:ascii="Cambria Math" w:eastAsiaTheme="minorEastAsia" w:hAnsi="Cambria Math"/>
+                            </w:rPr>
+                            <m:t>ln</m:t>
+                          </m:r>
+                        </m:fName>
+                        <m:e>
+                          <m:d>
+                            <m:dPr>
+                              <m:ctrlPr>
+                                <w:rPr>
+                                  <w:rFonts w:ascii="Cambria Math" w:eastAsiaTheme="minorEastAsia" w:hAnsi="Cambria Math"/>
+                                  <w:i/>
+                                </w:rPr>
+                              </m:ctrlPr>
+                            </m:dPr>
+                            <m:e>
+                              <m:r>
+                                <w:rPr>
+                                  <w:rFonts w:ascii="Cambria Math" w:eastAsiaTheme="minorEastAsia" w:hAnsi="Cambria Math"/>
+                                </w:rPr>
+                                <m:t>3</m:t>
+                              </m:r>
+                            </m:e>
+                          </m:d>
+                          <m:ctrlPr>
+                            <w:rPr>
+                              <w:rFonts w:ascii="Cambria Math" w:eastAsiaTheme="minorEastAsia" w:hAnsi="Cambria Math"/>
+                              <w:i/>
+                            </w:rPr>
+                          </m:ctrlPr>
+                        </m:e>
+                      </m:func>
+                      <m:d>
+                        <m:dPr>
+                          <m:ctrlPr>
+                            <w:rPr>
+                              <w:rFonts w:ascii="Cambria Math" w:eastAsiaTheme="minorEastAsia" w:hAnsi="Cambria Math"/>
+                              <w:i/>
+                            </w:rPr>
+                          </m:ctrlPr>
+                        </m:dPr>
+                        <m:e>
+                          <m:r>
+                            <w:rPr>
+                              <w:rFonts w:ascii="Cambria Math" w:eastAsiaTheme="minorEastAsia" w:hAnsi="Cambria Math"/>
+                            </w:rPr>
+                            <m:t>x+2</m:t>
+                          </m:r>
+                        </m:e>
+                      </m:d>
+                      <m:r>
+                        <w:rPr>
+                          <w:rFonts w:ascii="Cambria Math" w:eastAsiaTheme="minorEastAsia" w:hAnsi="Cambria Math"/>
+                        </w:rPr>
+                        <m:t>+1</m:t>
+                      </m:r>
+                    </m:oMath>
+                  </m:oMathPara>
+                </w:p>
+                <w:p>
+                  <w:pPr>
+                    <w:jc w:val="center"/>
+                    <w:rPr>
+                      <w:rFonts w:eastAsiaTheme="minorEastAsia"/>
                     </w:rPr>
                   </w:pPr>
                 </w:p>
                 <w:p>
                   <w:pPr>
-                    <w:tabs>
-                      <w:tab w:val="left" w:pos="142"/>
-                      <w:tab w:val="left" w:pos="284"/>
-                    </w:tabs>
                     <w:jc w:val="center"/>
                     <w:rPr>
-                      <w:rFonts w:ascii="Calibri" w:eastAsiaTheme="minorEastAsia" w:hAnsi="Calibri" w:cs="Calibri"/>
+                      <w:rFonts w:eastAsiaTheme="minorEastAsia"/>
                     </w:rPr>
                   </w:pPr>
                 </w:p>
                 <w:p>
                   <w:pPr>
-                    <w:tabs>
-                      <w:tab w:val="left" w:pos="142"/>
-                      <w:tab w:val="left" w:pos="284"/>
-                    </w:tabs>
                     <w:jc w:val="center"/>
                     <w:rPr>
-                      <w:rFonts w:ascii="Calibri" w:eastAsiaTheme="minorEastAsia" w:hAnsi="Calibri" w:cs="Calibri"/>
+                      <w:rFonts w:eastAsiaTheme="minorEastAsia"/>
                     </w:rPr>
                   </w:pPr>
-                </w:p>
-                <w:p>
-                  <w:pPr>
-                    <w:tabs>
-                      <w:tab w:val="left" w:pos="142"/>
-                      <w:tab w:val="left" w:pos="284"/>
-                    </w:tabs>
-                    <w:jc w:val="center"/>
-                    <w:rPr>
-                      <w:rFonts w:ascii="Calibri" w:eastAsiaTheme="minorEastAsia" w:hAnsi="Calibri" w:cs="Calibri"/>
-                    </w:rPr>
-                  </w:pPr>
-                </w:p>
-                <w:p>
-                  <w:pPr>
-                    <w:tabs>
-                      <w:tab w:val="left" w:pos="142"/>
-                      <w:tab w:val="left" w:pos="284"/>
-                    </w:tabs>
-                    <w:jc w:val="center"/>
-                    <w:rPr>
-                      <w:rFonts w:ascii="Calibri" w:eastAsiaTheme="minorEastAsia" w:hAnsi="Calibri" w:cs="Calibri"/>
-                    </w:rPr>
-                  </w:pPr>
-                </w:p>
-                <w:p>
-                  <w:pPr>
-                    <w:tabs>
-                      <w:tab w:val="left" w:pos="142"/>
-                      <w:tab w:val="left" w:pos="284"/>
-                    </w:tabs>
-                    <w:jc w:val="center"/>
-                    <w:rPr>
-                      <w:rFonts w:ascii="Calibri" w:eastAsiaTheme="minorEastAsia" w:hAnsi="Calibri" w:cs="Calibri"/>
-                    </w:rPr>
-                  </w:pPr>
-                </w:p>
-                <w:p>
-                  <w:pPr>
-                    <w:tabs>
-                      <w:tab w:val="left" w:pos="142"/>
-                      <w:tab w:val="left" w:pos="284"/>
-                    </w:tabs>
-                    <w:jc w:val="center"/>
-                    <w:rPr>
-                      <w:rFonts w:ascii="Calibri" w:eastAsiaTheme="minorEastAsia" w:hAnsi="Calibri" w:cs="Calibri"/>
-                    </w:rPr>
-                  </w:pPr>
+                  <w:r>
+                    <w:rPr>
+                      <w:rFonts w:eastAsiaTheme="minorEastAsia"/>
+                      <w:noProof/>
+                      <w:lang w:eastAsia="pt-BR"/>
+                    </w:rPr>
+                    <w:drawing>
+                      <wp:inline distT="0" distB="0" distL="0" distR="0">
+                        <wp:extent cx="5400040" cy="3151505"/>
+                        <wp:effectExtent l="19050" t="0" r="0" b="0"/>
+                        <wp:docPr id="3" name="Imagem 1" descr="WhatsApp Image 2021-03-30 at 17.04.09.jpeg"/>
+                        <wp:cNvGraphicFramePr>
+                          <a:graphicFrameLocks xmlns:a="http://schemas.openxmlformats.org/drawingml/2006/main" noChangeAspect="1"/>
+                        </wp:cNvGraphicFramePr>
+                        <a:graphic xmlns:a="http://schemas.openxmlformats.org/drawingml/2006/main">
+                          <a:graphicData uri="http://schemas.openxmlformats.org/drawingml/2006/picture">
+                            <pic:pic xmlns:pic="http://schemas.openxmlformats.org/drawingml/2006/picture">
+                              <pic:nvPicPr>
+                                <pic:cNvPr id="0" name="WhatsApp Image 2021-03-30 at 17.04.09.jpeg"/>
+                                <pic:cNvPicPr/>
+                              </pic:nvPicPr>
+                              <pic:blipFill>
+                                <a:blip r:embed="rId23"/>
+                                <a:stretch>
+                                  <a:fillRect/>
+                                </a:stretch>
+                              </pic:blipFill>
+                              <pic:spPr>
+                                <a:xfrm>
+                                  <a:off x="0" y="0"/>
+                                  <a:ext cx="5400040" cy="3151505"/>
+                                </a:xfrm>
+                                <a:prstGeom prst="rect">
+                                  <a:avLst/>
+                                </a:prstGeom>
+                              </pic:spPr>
+                            </pic:pic>
+                          </a:graphicData>
+                        </a:graphic>
+                      </wp:inline>
+                    </w:drawing>
+                  </w:r>
                 </w:p>
                 <w:p>
                   <w:pPr>
@@ -5265,22 +6940,6 @@
                 <w:b/>
                 <w:bCs/>
                 <w:u w:val="single"/>
-              </w:rPr>
-            </w:pPr>
-          </w:p>
-          <w:p>
-            <w:pPr>
-              <w:tabs>
-                <w:tab w:val="left" w:pos="3712"/>
-              </w:tabs>
-              <w:rPr>
-                <w:rFonts w:ascii="Arial" w:hAnsi="Arial" w:cs="Arial"/>
-                <w:b/>
-                <w:bCs/>
-                <w:color w:val="C45911" w:themeColor="accent2" w:themeShade="BF"/>
-                <w:sz w:val="20"/>
-                <w:szCs w:val="20"/>
-                <w:lang w:eastAsia="pt-BR"/>
               </w:rPr>
             </w:pPr>
           </w:p>
@@ -5377,13 +7036,6 @@
               </w:rPr>
             </w:pPr>
           </w:p>
-          <w:p>
-            <w:pPr>
-              <w:rPr>
-                <w:rFonts w:cstheme="minorHAnsi"/>
-              </w:rPr>
-            </w:pPr>
-          </w:p>
         </w:tc>
       </w:tr>
       <w:tr>
@@ -5475,7 +7127,6 @@
             <w:pPr>
               <w:rPr>
                 <w:color w:val="000000" w:themeColor="text1"/>
-                <w:lang w:val="en-US"/>
               </w:rPr>
             </w:pPr>
           </w:p>
@@ -5632,8 +7283,8 @@
       </w:pPr>
     </w:p>
     <w:sectPr>
-      <w:headerReference w:type="default" r:id="rId22"/>
-      <w:footerReference w:type="default" r:id="rId23"/>
+      <w:headerReference w:type="default" r:id="rId24"/>
+      <w:footerReference w:type="default" r:id="rId25"/>
       <w:pgSz w:w="11906" w:h="16838"/>
       <w:pgMar w:top="1440" w:right="1440" w:bottom="1440" w:left="1440" w:header="425" w:footer="709" w:gutter="0"/>
       <w:cols w:space="708"/>
@@ -5644,8 +7295,8 @@
 </file>
 
 <file path=word/endnotes.xml><?xml version="1.0" encoding="utf-8"?>
-<w:endnotes xmlns:wpc="http://schemas.microsoft.com/office/word/2010/wordprocessingCanvas" xmlns:cx="http://schemas.microsoft.com/office/drawing/2014/chartex" xmlns:mc="http://schemas.openxmlformats.org/markup-compatibility/2006" xmlns:o="urn:schemas-microsoft-com:office:office" xmlns:r="http://schemas.openxmlformats.org/officeDocument/2006/relationships" xmlns:m="http://schemas.openxmlformats.org/officeDocument/2006/math" xmlns:v="urn:schemas-microsoft-com:vml" xmlns:wp14="http://schemas.microsoft.com/office/word/2010/wordprocessingDrawing" xmlns:wp="http://schemas.openxmlformats.org/drawingml/2006/wordprocessingDrawing" xmlns:w10="urn:schemas-microsoft-com:office:word" xmlns:w="http://schemas.openxmlformats.org/wordprocessingml/2006/main" xmlns:w14="http://schemas.microsoft.com/office/word/2010/wordml" xmlns:w15="http://schemas.microsoft.com/office/word/2012/wordml" xmlns:w16se="http://schemas.microsoft.com/office/word/2015/wordml/symex" xmlns:wpg="http://schemas.microsoft.com/office/word/2010/wordprocessingGroup" xmlns:wpi="http://schemas.microsoft.com/office/word/2010/wordprocessingInk" xmlns:wne="http://schemas.microsoft.com/office/word/2006/wordml" xmlns:wps="http://schemas.microsoft.com/office/word/2010/wordprocessingShape" mc:Ignorable="w14 w15 w16se wp14">
-  <w:endnote w:type="separator" w:id="-1">
+<w:endnotes xmlns:ve="http://schemas.openxmlformats.org/markup-compatibility/2006" xmlns:o="urn:schemas-microsoft-com:office:office" xmlns:r="http://schemas.openxmlformats.org/officeDocument/2006/relationships" xmlns:m="http://schemas.openxmlformats.org/officeDocument/2006/math" xmlns:v="urn:schemas-microsoft-com:vml" xmlns:wp="http://schemas.openxmlformats.org/drawingml/2006/wordprocessingDrawing" xmlns:w10="urn:schemas-microsoft-com:office:word" xmlns:w="http://schemas.openxmlformats.org/wordprocessingml/2006/main" xmlns:wne="http://schemas.microsoft.com/office/word/2006/wordml">
+  <w:endnote w:type="separator" w:id="0">
     <w:p>
       <w:pPr>
         <w:spacing w:after="0" w:line="240" w:lineRule="auto"/>
@@ -5655,7 +7306,7 @@
       </w:r>
     </w:p>
   </w:endnote>
-  <w:endnote w:type="continuationSeparator" w:id="0">
+  <w:endnote w:type="continuationSeparator" w:id="1">
     <w:p>
       <w:pPr>
         <w:spacing w:after="0" w:line="240" w:lineRule="auto"/>
@@ -5669,7 +7320,7 @@
 </file>
 
 <file path=word/footer1.xml><?xml version="1.0" encoding="utf-8"?>
-<w:ftr xmlns:wpc="http://schemas.microsoft.com/office/word/2010/wordprocessingCanvas" xmlns:cx="http://schemas.microsoft.com/office/drawing/2014/chartex" xmlns:mc="http://schemas.openxmlformats.org/markup-compatibility/2006" xmlns:o="urn:schemas-microsoft-com:office:office" xmlns:r="http://schemas.openxmlformats.org/officeDocument/2006/relationships" xmlns:m="http://schemas.openxmlformats.org/officeDocument/2006/math" xmlns:v="urn:schemas-microsoft-com:vml" xmlns:wp14="http://schemas.microsoft.com/office/word/2010/wordprocessingDrawing" xmlns:wp="http://schemas.openxmlformats.org/drawingml/2006/wordprocessingDrawing" xmlns:w10="urn:schemas-microsoft-com:office:word" xmlns:w="http://schemas.openxmlformats.org/wordprocessingml/2006/main" xmlns:w14="http://schemas.microsoft.com/office/word/2010/wordml" xmlns:w15="http://schemas.microsoft.com/office/word/2012/wordml" xmlns:w16se="http://schemas.microsoft.com/office/word/2015/wordml/symex" xmlns:wpg="http://schemas.microsoft.com/office/word/2010/wordprocessingGroup" xmlns:wpi="http://schemas.microsoft.com/office/word/2010/wordprocessingInk" xmlns:wne="http://schemas.microsoft.com/office/word/2006/wordml" xmlns:wps="http://schemas.microsoft.com/office/word/2010/wordprocessingShape" mc:Ignorable="w14 w15 w16se wp14">
+<w:ftr xmlns:ve="http://schemas.openxmlformats.org/markup-compatibility/2006" xmlns:o="urn:schemas-microsoft-com:office:office" xmlns:r="http://schemas.openxmlformats.org/officeDocument/2006/relationships" xmlns:m="http://schemas.openxmlformats.org/officeDocument/2006/math" xmlns:v="urn:schemas-microsoft-com:vml" xmlns:wp="http://schemas.openxmlformats.org/drawingml/2006/wordprocessingDrawing" xmlns:w10="urn:schemas-microsoft-com:office:word" xmlns:w="http://schemas.openxmlformats.org/wordprocessingml/2006/main" xmlns:wne="http://schemas.microsoft.com/office/word/2006/wordml">
   <w:sdt>
     <w:sdtPr>
       <w:id w:val="1424604317"/>
@@ -5678,7 +7329,6 @@
         <w:docPartUnique/>
       </w:docPartObj>
     </w:sdtPr>
-    <w:sdtEndPr/>
     <w:sdtContent>
       <w:p>
         <w:pPr>
@@ -5715,8 +7365,8 @@
 </file>
 
 <file path=word/footnotes.xml><?xml version="1.0" encoding="utf-8"?>
-<w:footnotes xmlns:wpc="http://schemas.microsoft.com/office/word/2010/wordprocessingCanvas" xmlns:cx="http://schemas.microsoft.com/office/drawing/2014/chartex" xmlns:mc="http://schemas.openxmlformats.org/markup-compatibility/2006" xmlns:o="urn:schemas-microsoft-com:office:office" xmlns:r="http://schemas.openxmlformats.org/officeDocument/2006/relationships" xmlns:m="http://schemas.openxmlformats.org/officeDocument/2006/math" xmlns:v="urn:schemas-microsoft-com:vml" xmlns:wp14="http://schemas.microsoft.com/office/word/2010/wordprocessingDrawing" xmlns:wp="http://schemas.openxmlformats.org/drawingml/2006/wordprocessingDrawing" xmlns:w10="urn:schemas-microsoft-com:office:word" xmlns:w="http://schemas.openxmlformats.org/wordprocessingml/2006/main" xmlns:w14="http://schemas.microsoft.com/office/word/2010/wordml" xmlns:w15="http://schemas.microsoft.com/office/word/2012/wordml" xmlns:w16se="http://schemas.microsoft.com/office/word/2015/wordml/symex" xmlns:wpg="http://schemas.microsoft.com/office/word/2010/wordprocessingGroup" xmlns:wpi="http://schemas.microsoft.com/office/word/2010/wordprocessingInk" xmlns:wne="http://schemas.microsoft.com/office/word/2006/wordml" xmlns:wps="http://schemas.microsoft.com/office/word/2010/wordprocessingShape" mc:Ignorable="w14 w15 w16se wp14">
-  <w:footnote w:type="separator" w:id="-1">
+<w:footnotes xmlns:ve="http://schemas.openxmlformats.org/markup-compatibility/2006" xmlns:o="urn:schemas-microsoft-com:office:office" xmlns:r="http://schemas.openxmlformats.org/officeDocument/2006/relationships" xmlns:m="http://schemas.openxmlformats.org/officeDocument/2006/math" xmlns:v="urn:schemas-microsoft-com:vml" xmlns:wp="http://schemas.openxmlformats.org/drawingml/2006/wordprocessingDrawing" xmlns:w10="urn:schemas-microsoft-com:office:word" xmlns:w="http://schemas.openxmlformats.org/wordprocessingml/2006/main" xmlns:wne="http://schemas.microsoft.com/office/word/2006/wordml">
+  <w:footnote w:type="separator" w:id="0">
     <w:p>
       <w:pPr>
         <w:spacing w:after="0" w:line="240" w:lineRule="auto"/>
@@ -5726,7 +7376,7 @@
       </w:r>
     </w:p>
   </w:footnote>
-  <w:footnote w:type="continuationSeparator" w:id="0">
+  <w:footnote w:type="continuationSeparator" w:id="1">
     <w:p>
       <w:pPr>
         <w:spacing w:after="0" w:line="240" w:lineRule="auto"/>
@@ -5740,7 +7390,7 @@
 </file>
 
 <file path=word/header1.xml><?xml version="1.0" encoding="utf-8"?>
-<w:hdr xmlns:wpc="http://schemas.microsoft.com/office/word/2010/wordprocessingCanvas" xmlns:cx="http://schemas.microsoft.com/office/drawing/2014/chartex" xmlns:mc="http://schemas.openxmlformats.org/markup-compatibility/2006" xmlns:o="urn:schemas-microsoft-com:office:office" xmlns:r="http://schemas.openxmlformats.org/officeDocument/2006/relationships" xmlns:m="http://schemas.openxmlformats.org/officeDocument/2006/math" xmlns:v="urn:schemas-microsoft-com:vml" xmlns:wp14="http://schemas.microsoft.com/office/word/2010/wordprocessingDrawing" xmlns:wp="http://schemas.openxmlformats.org/drawingml/2006/wordprocessingDrawing" xmlns:w10="urn:schemas-microsoft-com:office:word" xmlns:w="http://schemas.openxmlformats.org/wordprocessingml/2006/main" xmlns:w14="http://schemas.microsoft.com/office/word/2010/wordml" xmlns:w15="http://schemas.microsoft.com/office/word/2012/wordml" xmlns:w16se="http://schemas.microsoft.com/office/word/2015/wordml/symex" xmlns:wpg="http://schemas.microsoft.com/office/word/2010/wordprocessingGroup" xmlns:wpi="http://schemas.microsoft.com/office/word/2010/wordprocessingInk" xmlns:wne="http://schemas.microsoft.com/office/word/2006/wordml" xmlns:wps="http://schemas.microsoft.com/office/word/2010/wordprocessingShape" mc:Ignorable="w14 w15 w16se wp14">
+<w:hdr xmlns:ve="http://schemas.openxmlformats.org/markup-compatibility/2006" xmlns:o="urn:schemas-microsoft-com:office:office" xmlns:r="http://schemas.openxmlformats.org/officeDocument/2006/relationships" xmlns:m="http://schemas.openxmlformats.org/officeDocument/2006/math" xmlns:v="urn:schemas-microsoft-com:vml" xmlns:wp="http://schemas.openxmlformats.org/drawingml/2006/wordprocessingDrawing" xmlns:w10="urn:schemas-microsoft-com:office:word" xmlns:w="http://schemas.openxmlformats.org/wordprocessingml/2006/main" xmlns:wne="http://schemas.microsoft.com/office/word/2006/wordml">
   <w:p>
     <w:pPr>
       <w:pStyle w:val="Cabealho"/>
@@ -5751,83 +7401,11 @@
         <w:noProof/>
         <w:lang w:eastAsia="pt-BR"/>
       </w:rPr>
-      <mc:AlternateContent>
-        <mc:Choice Requires="wps">
-          <w:drawing>
-            <wp:anchor distT="0" distB="0" distL="114300" distR="114300" simplePos="0" relativeHeight="251659264" behindDoc="0" locked="0" layoutInCell="1" allowOverlap="1" wp14:anchorId="4AE1E68D" wp14:editId="49141644">
-              <wp:simplePos x="0" y="0"/>
-              <wp:positionH relativeFrom="page">
-                <wp:align>left</wp:align>
-              </wp:positionH>
-              <wp:positionV relativeFrom="paragraph">
-                <wp:posOffset>-248285</wp:posOffset>
-              </wp:positionV>
-              <wp:extent cx="14083030" cy="402590"/>
-              <wp:effectExtent l="0" t="0" r="0" b="0"/>
-              <wp:wrapNone/>
-              <wp:docPr id="5" name="Retângulo 5"/>
-              <wp:cNvGraphicFramePr/>
-              <a:graphic xmlns:a="http://schemas.openxmlformats.org/drawingml/2006/main">
-                <a:graphicData uri="http://schemas.microsoft.com/office/word/2010/wordprocessingShape">
-                  <wps:wsp>
-                    <wps:cNvSpPr/>
-                    <wps:spPr>
-                      <a:xfrm rot="10800000">
-                        <a:off x="0" y="0"/>
-                        <a:ext cx="14083030" cy="402590"/>
-                      </a:xfrm>
-                      <a:prstGeom prst="rect">
-                        <a:avLst/>
-                      </a:prstGeom>
-                      <a:solidFill>
-                        <a:schemeClr val="accent2"/>
-                      </a:solidFill>
-                      <a:ln>
-                        <a:noFill/>
-                      </a:ln>
-                    </wps:spPr>
-                    <wps:style>
-                      <a:lnRef idx="2">
-                        <a:schemeClr val="accent1">
-                          <a:shade val="50000"/>
-                        </a:schemeClr>
-                      </a:lnRef>
-                      <a:fillRef idx="1">
-                        <a:schemeClr val="accent1"/>
-                      </a:fillRef>
-                      <a:effectRef idx="0">
-                        <a:schemeClr val="accent1"/>
-                      </a:effectRef>
-                      <a:fontRef idx="minor">
-                        <a:schemeClr val="lt1"/>
-                      </a:fontRef>
-                    </wps:style>
-                    <wps:bodyPr rot="0" spcFirstLastPara="0" vertOverflow="overflow" horzOverflow="overflow" vert="horz" wrap="square" lIns="91440" tIns="45720" rIns="91440" bIns="45720" numCol="1" spcCol="0" rtlCol="0" fromWordArt="0" anchor="ctr" anchorCtr="0" forceAA="0" compatLnSpc="1">
-                      <a:prstTxWarp prst="textNoShape">
-                        <a:avLst/>
-                      </a:prstTxWarp>
-                      <a:noAutofit/>
-                    </wps:bodyPr>
-                  </wps:wsp>
-                </a:graphicData>
-              </a:graphic>
-              <wp14:sizeRelH relativeFrom="margin">
-                <wp14:pctWidth>0</wp14:pctWidth>
-              </wp14:sizeRelH>
-              <wp14:sizeRelV relativeFrom="margin">
-                <wp14:pctHeight>0</wp14:pctHeight>
-              </wp14:sizeRelV>
-            </wp:anchor>
-          </w:drawing>
-        </mc:Choice>
-        <mc:Fallback>
-          <w:pict>
-            <v:rect w14:anchorId="172B48EF" id="Retângulo 5" o:spid="_x0000_s1026" style="position:absolute;margin-left:0;margin-top:-19.55pt;width:1108.9pt;height:31.7pt;rotation:180;z-index:251659264;visibility:visible;mso-wrap-style:square;mso-width-percent:0;mso-height-percent:0;mso-wrap-distance-left:9pt;mso-wrap-distance-top:0;mso-wrap-distance-right:9pt;mso-wrap-distance-bottom:0;mso-position-horizontal:left;mso-position-horizontal-relative:page;mso-position-vertical:absolute;mso-position-vertical-relative:text;mso-width-percent:0;mso-height-percent:0;mso-width-relative:margin;mso-height-relative:margin;v-text-anchor:middle" o:gfxdata="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" fillcolor="#ed7d31 [3205]" stroked="f" strokeweight="1pt">
-              <w10:wrap anchorx="page"/>
-            </v:rect>
-          </w:pict>
-        </mc:Fallback>
-      </mc:AlternateContent>
+      <w:pict>
+        <v:rect id="Retângulo 5" o:spid="_x0000_s6145" style="position:absolute;left:0;text-align:left;margin-left:0;margin-top:-19.55pt;width:1108.9pt;height:31.7pt;rotation:180;z-index:251659264;visibility:visible;mso-position-horizontal:left;mso-position-horizontal-relative:page;mso-width-relative:margin;mso-height-relative:margin;v-text-anchor:middle" o:gfxdata="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" fillcolor="#ed7d31 [3205]" stroked="f" strokeweight="1pt">
+          <w10:wrap anchorx="page"/>
+        </v:rect>
+      </w:pict>
     </w:r>
   </w:p>
   <w:p>
@@ -5846,7 +7424,7 @@
         <w:lang w:eastAsia="pt-BR"/>
       </w:rPr>
       <w:drawing>
-        <wp:inline distT="0" distB="0" distL="0" distR="0" wp14:anchorId="1B14C971" wp14:editId="0780C5E0">
+        <wp:inline distT="0" distB="0" distL="0" distR="0">
           <wp:extent cx="2028825" cy="612244"/>
           <wp:effectExtent l="0" t="0" r="3175" b="0"/>
           <wp:docPr id="9" name="Imagem 9"/>
@@ -5866,7 +7444,7 @@
                   <a:blip r:embed="rId1">
                     <a:extLst>
                       <a:ext uri="{28A0092B-C50C-407E-A947-70E740481C1C}">
-                        <a14:useLocalDpi xmlns:a14="http://schemas.microsoft.com/office/drawing/2010/main" val="0"/>
+                        <a14:useLocalDpi xmlns:a14="http://schemas.microsoft.com/office/drawing/2010/main" xmlns:wps="http://schemas.microsoft.com/office/word/2010/wordprocessingShape" xmlns:wpi="http://schemas.microsoft.com/office/word/2010/wordprocessingInk" xmlns:wpg="http://schemas.microsoft.com/office/word/2010/wordprocessingGroup" xmlns:w16se="http://schemas.microsoft.com/office/word/2015/wordml/symex" xmlns:w15="http://schemas.microsoft.com/office/word/2012/wordml" xmlns:w14="http://schemas.microsoft.com/office/word/2010/wordml" xmlns:w="http://schemas.openxmlformats.org/wordprocessingml/2006/main" xmlns:w10="urn:schemas-microsoft-com:office:word" xmlns:wp14="http://schemas.microsoft.com/office/word/2010/wordprocessingDrawing" xmlns:v="urn:schemas-microsoft-com:vml" xmlns:o="urn:schemas-microsoft-com:office:office" xmlns:mc="http://schemas.openxmlformats.org/markup-compatibility/2006" xmlns:cx="http://schemas.microsoft.com/office/drawing/2014/chartex" xmlns:wpc="http://schemas.microsoft.com/office/word/2010/wordprocessingCanvas" xmlns="" val="0"/>
                       </a:ext>
                     </a:extLst>
                   </a:blip>
@@ -5896,8 +7474,8 @@
 </file>
 
 <file path=word/numbering.xml><?xml version="1.0" encoding="utf-8"?>
-<w:numbering xmlns:wpc="http://schemas.microsoft.com/office/word/2010/wordprocessingCanvas" xmlns:cx="http://schemas.microsoft.com/office/drawing/2014/chartex" xmlns:mc="http://schemas.openxmlformats.org/markup-compatibility/2006" xmlns:o="urn:schemas-microsoft-com:office:office" xmlns:r="http://schemas.openxmlformats.org/officeDocument/2006/relationships" xmlns:m="http://schemas.openxmlformats.org/officeDocument/2006/math" xmlns:v="urn:schemas-microsoft-com:vml" xmlns:wp14="http://schemas.microsoft.com/office/word/2010/wordprocessingDrawing" xmlns:wp="http://schemas.openxmlformats.org/drawingml/2006/wordprocessingDrawing" xmlns:w10="urn:schemas-microsoft-com:office:word" xmlns:w="http://schemas.openxmlformats.org/wordprocessingml/2006/main" xmlns:w14="http://schemas.microsoft.com/office/word/2010/wordml" xmlns:w15="http://schemas.microsoft.com/office/word/2012/wordml" xmlns:w16se="http://schemas.microsoft.com/office/word/2015/wordml/symex" xmlns:wpg="http://schemas.microsoft.com/office/word/2010/wordprocessingGroup" xmlns:wpi="http://schemas.microsoft.com/office/word/2010/wordprocessingInk" xmlns:wne="http://schemas.microsoft.com/office/word/2006/wordml" xmlns:wps="http://schemas.microsoft.com/office/word/2010/wordprocessingShape" mc:Ignorable="w14 w15 w16se wp14">
-  <w:abstractNum w:abstractNumId="0" w15:restartNumberingAfterBreak="0">
+<w:numbering xmlns:ve="http://schemas.openxmlformats.org/markup-compatibility/2006" xmlns:o="urn:schemas-microsoft-com:office:office" xmlns:r="http://schemas.openxmlformats.org/officeDocument/2006/relationships" xmlns:m="http://schemas.openxmlformats.org/officeDocument/2006/math" xmlns:v="urn:schemas-microsoft-com:vml" xmlns:wp="http://schemas.openxmlformats.org/drawingml/2006/wordprocessingDrawing" xmlns:w10="urn:schemas-microsoft-com:office:word" xmlns:w="http://schemas.openxmlformats.org/wordprocessingml/2006/main" xmlns:wne="http://schemas.microsoft.com/office/word/2006/wordml">
+  <w:abstractNum w:abstractNumId="0">
     <w:nsid w:val="076B3AB5"/>
     <w:multiLevelType w:val="multilevel"/>
     <w:tmpl w:val="DCFA1714"/>
@@ -6019,7 +7597,7 @@
       </w:rPr>
     </w:lvl>
   </w:abstractNum>
-  <w:abstractNum w:abstractNumId="1" w15:restartNumberingAfterBreak="0">
+  <w:abstractNum w:abstractNumId="1">
     <w:nsid w:val="15D138E6"/>
     <w:multiLevelType w:val="hybridMultilevel"/>
     <w:tmpl w:val="8AA08FDC"/>
@@ -6108,7 +7686,7 @@
       </w:pPr>
     </w:lvl>
   </w:abstractNum>
-  <w:abstractNum w:abstractNumId="2" w15:restartNumberingAfterBreak="0">
+  <w:abstractNum w:abstractNumId="2">
     <w:nsid w:val="17DB6BF2"/>
     <w:multiLevelType w:val="hybridMultilevel"/>
     <w:tmpl w:val="5C4668C4"/>
@@ -6221,7 +7799,7 @@
       </w:rPr>
     </w:lvl>
   </w:abstractNum>
-  <w:abstractNum w:abstractNumId="3" w15:restartNumberingAfterBreak="0">
+  <w:abstractNum w:abstractNumId="3">
     <w:nsid w:val="1BAF488B"/>
     <w:multiLevelType w:val="hybridMultilevel"/>
     <w:tmpl w:val="0C3833EE"/>
@@ -6312,7 +7890,7 @@
       </w:pPr>
     </w:lvl>
   </w:abstractNum>
-  <w:abstractNum w:abstractNumId="4" w15:restartNumberingAfterBreak="0">
+  <w:abstractNum w:abstractNumId="4">
     <w:nsid w:val="232A293E"/>
     <w:multiLevelType w:val="multilevel"/>
     <w:tmpl w:val="DBD2C248"/>
@@ -6425,7 +8003,7 @@
       </w:rPr>
     </w:lvl>
   </w:abstractNum>
-  <w:abstractNum w:abstractNumId="5" w15:restartNumberingAfterBreak="0">
+  <w:abstractNum w:abstractNumId="5">
     <w:nsid w:val="2B1912DD"/>
     <w:multiLevelType w:val="hybridMultilevel"/>
     <w:tmpl w:val="15EA29D8"/>
@@ -6515,7 +8093,7 @@
       </w:pPr>
     </w:lvl>
   </w:abstractNum>
-  <w:abstractNum w:abstractNumId="6" w15:restartNumberingAfterBreak="0">
+  <w:abstractNum w:abstractNumId="6">
     <w:nsid w:val="2B9F30F5"/>
     <w:multiLevelType w:val="hybridMultilevel"/>
     <w:tmpl w:val="F40E8222"/>
@@ -6605,7 +8183,7 @@
       </w:pPr>
     </w:lvl>
   </w:abstractNum>
-  <w:abstractNum w:abstractNumId="7" w15:restartNumberingAfterBreak="0">
+  <w:abstractNum w:abstractNumId="7">
     <w:nsid w:val="2FD41F96"/>
     <w:multiLevelType w:val="hybridMultilevel"/>
     <w:tmpl w:val="9F4A5148"/>
@@ -6695,7 +8273,7 @@
       </w:pPr>
     </w:lvl>
   </w:abstractNum>
-  <w:abstractNum w:abstractNumId="8" w15:restartNumberingAfterBreak="0">
+  <w:abstractNum w:abstractNumId="8">
     <w:nsid w:val="30585BB2"/>
     <w:multiLevelType w:val="multilevel"/>
     <w:tmpl w:val="E4923B6E"/>
@@ -6817,7 +8395,7 @@
       </w:rPr>
     </w:lvl>
   </w:abstractNum>
-  <w:abstractNum w:abstractNumId="9" w15:restartNumberingAfterBreak="0">
+  <w:abstractNum w:abstractNumId="9">
     <w:nsid w:val="31375312"/>
     <w:multiLevelType w:val="multilevel"/>
     <w:tmpl w:val="4412E6D6"/>
@@ -6930,7 +8508,7 @@
       </w:rPr>
     </w:lvl>
   </w:abstractNum>
-  <w:abstractNum w:abstractNumId="10" w15:restartNumberingAfterBreak="0">
+  <w:abstractNum w:abstractNumId="10">
     <w:nsid w:val="34876287"/>
     <w:multiLevelType w:val="hybridMultilevel"/>
     <w:tmpl w:val="5E5A387A"/>
@@ -7043,7 +8621,7 @@
       </w:rPr>
     </w:lvl>
   </w:abstractNum>
-  <w:abstractNum w:abstractNumId="11" w15:restartNumberingAfterBreak="0">
+  <w:abstractNum w:abstractNumId="11">
     <w:nsid w:val="42A3386A"/>
     <w:multiLevelType w:val="hybridMultilevel"/>
     <w:tmpl w:val="4BF675C4"/>
@@ -7135,7 +8713,7 @@
       </w:pPr>
     </w:lvl>
   </w:abstractNum>
-  <w:abstractNum w:abstractNumId="12" w15:restartNumberingAfterBreak="0">
+  <w:abstractNum w:abstractNumId="12">
     <w:nsid w:val="435F5684"/>
     <w:multiLevelType w:val="multilevel"/>
     <w:tmpl w:val="82EE6AE6"/>
@@ -7248,7 +8826,7 @@
       </w:rPr>
     </w:lvl>
   </w:abstractNum>
-  <w:abstractNum w:abstractNumId="13" w15:restartNumberingAfterBreak="0">
+  <w:abstractNum w:abstractNumId="13">
     <w:nsid w:val="49370D6B"/>
     <w:multiLevelType w:val="hybridMultilevel"/>
     <w:tmpl w:val="E668C980"/>
@@ -7339,7 +8917,7 @@
       </w:pPr>
     </w:lvl>
   </w:abstractNum>
-  <w:abstractNum w:abstractNumId="14" w15:restartNumberingAfterBreak="0">
+  <w:abstractNum w:abstractNumId="14">
     <w:nsid w:val="4A0E32E7"/>
     <w:multiLevelType w:val="hybridMultilevel"/>
     <w:tmpl w:val="6E1A4B6C"/>
@@ -7428,7 +9006,7 @@
       </w:pPr>
     </w:lvl>
   </w:abstractNum>
-  <w:abstractNum w:abstractNumId="15" w15:restartNumberingAfterBreak="0">
+  <w:abstractNum w:abstractNumId="15">
     <w:nsid w:val="4BBC37ED"/>
     <w:multiLevelType w:val="multilevel"/>
     <w:tmpl w:val="24843E70"/>
@@ -7543,7 +9121,7 @@
       </w:rPr>
     </w:lvl>
   </w:abstractNum>
-  <w:abstractNum w:abstractNumId="16" w15:restartNumberingAfterBreak="0">
+  <w:abstractNum w:abstractNumId="16">
     <w:nsid w:val="51526D08"/>
     <w:multiLevelType w:val="multilevel"/>
     <w:tmpl w:val="26C47D0E"/>
@@ -7656,7 +9234,7 @@
       </w:rPr>
     </w:lvl>
   </w:abstractNum>
-  <w:abstractNum w:abstractNumId="17" w15:restartNumberingAfterBreak="0">
+  <w:abstractNum w:abstractNumId="17">
     <w:nsid w:val="5D0B2B62"/>
     <w:multiLevelType w:val="hybridMultilevel"/>
     <w:tmpl w:val="F36AC8D0"/>
@@ -7769,7 +9347,7 @@
       </w:rPr>
     </w:lvl>
   </w:abstractNum>
-  <w:abstractNum w:abstractNumId="18" w15:restartNumberingAfterBreak="0">
+  <w:abstractNum w:abstractNumId="18">
     <w:nsid w:val="5E0D6410"/>
     <w:multiLevelType w:val="multilevel"/>
     <w:tmpl w:val="BD1C8DF8"/>
@@ -7886,7 +9464,7 @@
       </w:rPr>
     </w:lvl>
   </w:abstractNum>
-  <w:abstractNum w:abstractNumId="19" w15:restartNumberingAfterBreak="0">
+  <w:abstractNum w:abstractNumId="19">
     <w:nsid w:val="621E73D9"/>
     <w:multiLevelType w:val="hybridMultilevel"/>
     <w:tmpl w:val="1E2C0828"/>
@@ -7975,7 +9553,7 @@
       </w:pPr>
     </w:lvl>
   </w:abstractNum>
-  <w:abstractNum w:abstractNumId="20" w15:restartNumberingAfterBreak="0">
+  <w:abstractNum w:abstractNumId="20">
     <w:nsid w:val="629964B2"/>
     <w:multiLevelType w:val="hybridMultilevel"/>
     <w:tmpl w:val="724418EA"/>
@@ -8088,7 +9666,7 @@
       </w:rPr>
     </w:lvl>
   </w:abstractNum>
-  <w:abstractNum w:abstractNumId="21" w15:restartNumberingAfterBreak="0">
+  <w:abstractNum w:abstractNumId="21">
     <w:nsid w:val="77B47862"/>
     <w:multiLevelType w:val="hybridMultilevel"/>
     <w:tmpl w:val="2C6448F4"/>
@@ -8201,7 +9779,7 @@
       </w:rPr>
     </w:lvl>
   </w:abstractNum>
-  <w:abstractNum w:abstractNumId="22" w15:restartNumberingAfterBreak="0">
+  <w:abstractNum w:abstractNumId="22">
     <w:nsid w:val="79CA08AC"/>
     <w:multiLevelType w:val="multilevel"/>
     <w:tmpl w:val="69A07F92"/>
@@ -8322,7 +9900,7 @@
       </w:rPr>
     </w:lvl>
   </w:abstractNum>
-  <w:abstractNum w:abstractNumId="23" w15:restartNumberingAfterBreak="0">
+  <w:abstractNum w:abstractNumId="23">
     <w:nsid w:val="79CE23E6"/>
     <w:multiLevelType w:val="hybridMultilevel"/>
     <w:tmpl w:val="0F244A28"/>
@@ -8411,7 +9989,7 @@
       </w:pPr>
     </w:lvl>
   </w:abstractNum>
-  <w:abstractNum w:abstractNumId="24" w15:restartNumberingAfterBreak="0">
+  <w:abstractNum w:abstractNumId="24">
     <w:nsid w:val="7E654D5A"/>
     <w:multiLevelType w:val="hybridMultilevel"/>
     <w:tmpl w:val="A8D0CE42"/>
@@ -8604,7 +10182,7 @@
 </file>
 
 <file path=word/styles.xml><?xml version="1.0" encoding="utf-8"?>
-<w:styles xmlns:mc="http://schemas.openxmlformats.org/markup-compatibility/2006" xmlns:r="http://schemas.openxmlformats.org/officeDocument/2006/relationships" xmlns:w="http://schemas.openxmlformats.org/wordprocessingml/2006/main" xmlns:w14="http://schemas.microsoft.com/office/word/2010/wordml" xmlns:w15="http://schemas.microsoft.com/office/word/2012/wordml" xmlns:w16se="http://schemas.microsoft.com/office/word/2015/wordml/symex" mc:Ignorable="w14 w15 w16se">
+<w:styles xmlns:r="http://schemas.openxmlformats.org/officeDocument/2006/relationships" xmlns:w="http://schemas.openxmlformats.org/wordprocessingml/2006/main">
   <w:docDefaults>
     <w:rPrDefault>
       <w:rPr>
@@ -8620,382 +10198,149 @@
       </w:pPr>
     </w:pPrDefault>
   </w:docDefaults>
-  <w:latentStyles w:defLockedState="0" w:defUIPriority="99" w:defSemiHidden="0" w:defUnhideWhenUsed="0" w:defQFormat="0" w:count="371">
-    <w:lsdException w:name="Normal" w:uiPriority="0" w:qFormat="1"/>
-    <w:lsdException w:name="heading 1" w:uiPriority="9" w:qFormat="1"/>
-    <w:lsdException w:name="heading 2" w:semiHidden="1" w:uiPriority="9" w:unhideWhenUsed="1" w:qFormat="1"/>
-    <w:lsdException w:name="heading 3" w:semiHidden="1" w:uiPriority="9" w:unhideWhenUsed="1" w:qFormat="1"/>
-    <w:lsdException w:name="heading 4" w:semiHidden="1" w:uiPriority="9" w:unhideWhenUsed="1" w:qFormat="1"/>
-    <w:lsdException w:name="heading 5" w:semiHidden="1" w:uiPriority="9" w:unhideWhenUsed="1" w:qFormat="1"/>
-    <w:lsdException w:name="heading 6" w:semiHidden="1" w:uiPriority="9" w:unhideWhenUsed="1" w:qFormat="1"/>
-    <w:lsdException w:name="heading 7" w:semiHidden="1" w:uiPriority="9" w:unhideWhenUsed="1" w:qFormat="1"/>
-    <w:lsdException w:name="heading 8" w:semiHidden="1" w:uiPriority="9" w:unhideWhenUsed="1" w:qFormat="1"/>
-    <w:lsdException w:name="heading 9" w:semiHidden="1" w:uiPriority="9" w:unhideWhenUsed="1" w:qFormat="1"/>
-    <w:lsdException w:name="index 1" w:semiHidden="1" w:unhideWhenUsed="1"/>
-    <w:lsdException w:name="index 2" w:semiHidden="1" w:unhideWhenUsed="1"/>
-    <w:lsdException w:name="index 3" w:semiHidden="1" w:unhideWhenUsed="1"/>
-    <w:lsdException w:name="index 4" w:semiHidden="1" w:unhideWhenUsed="1"/>
-    <w:lsdException w:name="index 5" w:semiHidden="1" w:unhideWhenUsed="1"/>
-    <w:lsdException w:name="index 6" w:semiHidden="1" w:unhideWhenUsed="1"/>
-    <w:lsdException w:name="index 7" w:semiHidden="1" w:unhideWhenUsed="1"/>
-    <w:lsdException w:name="index 8" w:semiHidden="1" w:unhideWhenUsed="1"/>
-    <w:lsdException w:name="index 9" w:semiHidden="1" w:unhideWhenUsed="1"/>
-    <w:lsdException w:name="toc 1" w:semiHidden="1" w:uiPriority="39" w:unhideWhenUsed="1"/>
-    <w:lsdException w:name="toc 2" w:semiHidden="1" w:uiPriority="39" w:unhideWhenUsed="1"/>
-    <w:lsdException w:name="toc 3" w:semiHidden="1" w:uiPriority="39" w:unhideWhenUsed="1"/>
-    <w:lsdException w:name="toc 4" w:semiHidden="1" w:uiPriority="39" w:unhideWhenUsed="1"/>
-    <w:lsdException w:name="toc 5" w:semiHidden="1" w:uiPriority="39" w:unhideWhenUsed="1"/>
-    <w:lsdException w:name="toc 6" w:semiHidden="1" w:uiPriority="39" w:unhideWhenUsed="1"/>
-    <w:lsdException w:name="toc 7" w:semiHidden="1" w:uiPriority="39" w:unhideWhenUsed="1"/>
-    <w:lsdException w:name="toc 8" w:semiHidden="1" w:uiPriority="39" w:unhideWhenUsed="1"/>
-    <w:lsdException w:name="toc 9" w:semiHidden="1" w:uiPriority="39" w:unhideWhenUsed="1"/>
-    <w:lsdException w:name="Normal Indent" w:semiHidden="1" w:unhideWhenUsed="1"/>
-    <w:lsdException w:name="footnote text" w:semiHidden="1" w:unhideWhenUsed="1"/>
-    <w:lsdException w:name="annotation text" w:semiHidden="1" w:unhideWhenUsed="1"/>
-    <w:lsdException w:name="header" w:semiHidden="1" w:unhideWhenUsed="1"/>
-    <w:lsdException w:name="footer" w:semiHidden="1" w:unhideWhenUsed="1"/>
-    <w:lsdException w:name="index heading" w:semiHidden="1" w:unhideWhenUsed="1"/>
-    <w:lsdException w:name="caption" w:semiHidden="1" w:uiPriority="35" w:unhideWhenUsed="1" w:qFormat="1"/>
-    <w:lsdException w:name="table of figures" w:semiHidden="1" w:unhideWhenUsed="1"/>
-    <w:lsdException w:name="envelope address" w:semiHidden="1" w:unhideWhenUsed="1"/>
-    <w:lsdException w:name="envelope return" w:semiHidden="1" w:unhideWhenUsed="1"/>
-    <w:lsdException w:name="footnote reference" w:semiHidden="1" w:unhideWhenUsed="1"/>
-    <w:lsdException w:name="annotation reference" w:semiHidden="1" w:unhideWhenUsed="1"/>
-    <w:lsdException w:name="line number" w:semiHidden="1" w:unhideWhenUsed="1"/>
-    <w:lsdException w:name="page number" w:semiHidden="1" w:unhideWhenUsed="1"/>
-    <w:lsdException w:name="endnote reference" w:semiHidden="1" w:unhideWhenUsed="1"/>
-    <w:lsdException w:name="endnote text" w:semiHidden="1" w:unhideWhenUsed="1"/>
-    <w:lsdException w:name="table of authorities" w:semiHidden="1" w:unhideWhenUsed="1"/>
-    <w:lsdException w:name="macro" w:semiHidden="1" w:unhideWhenUsed="1"/>
-    <w:lsdException w:name="toa heading" w:semiHidden="1" w:unhideWhenUsed="1"/>
-    <w:lsdException w:name="List" w:semiHidden="1" w:unhideWhenUsed="1"/>
-    <w:lsdException w:name="List Bullet" w:semiHidden="1" w:unhideWhenUsed="1"/>
-    <w:lsdException w:name="List Number" w:semiHidden="1" w:unhideWhenUsed="1"/>
-    <w:lsdException w:name="List 2" w:semiHidden="1" w:unhideWhenUsed="1"/>
-    <w:lsdException w:name="List 3" w:semiHidden="1" w:unhideWhenUsed="1"/>
-    <w:lsdException w:name="List 4" w:semiHidden="1" w:unhideWhenUsed="1"/>
-    <w:lsdException w:name="List 5" w:semiHidden="1" w:unhideWhenUsed="1"/>
-    <w:lsdException w:name="List Bullet 2" w:semiHidden="1" w:unhideWhenUsed="1"/>
-    <w:lsdException w:name="List Bullet 3" w:semiHidden="1" w:unhideWhenUsed="1"/>
-    <w:lsdException w:name="List Bullet 4" w:semiHidden="1" w:unhideWhenUsed="1"/>
-    <w:lsdException w:name="List Bullet 5" w:semiHidden="1" w:unhideWhenUsed="1"/>
-    <w:lsdException w:name="List Number 2" w:semiHidden="1" w:unhideWhenUsed="1"/>
-    <w:lsdException w:name="List Number 3" w:semiHidden="1" w:unhideWhenUsed="1"/>
-    <w:lsdException w:name="List Number 4" w:semiHidden="1" w:unhideWhenUsed="1"/>
-    <w:lsdException w:name="List Number 5" w:semiHidden="1" w:unhideWhenUsed="1"/>
-    <w:lsdException w:name="Title" w:uiPriority="10" w:qFormat="1"/>
-    <w:lsdException w:name="Closing" w:semiHidden="1" w:unhideWhenUsed="1"/>
-    <w:lsdException w:name="Signature" w:semiHidden="1" w:unhideWhenUsed="1"/>
-    <w:lsdException w:name="Default Paragraph Font" w:semiHidden="1" w:uiPriority="1" w:unhideWhenUsed="1"/>
-    <w:lsdException w:name="Body Text" w:semiHidden="1" w:unhideWhenUsed="1"/>
-    <w:lsdException w:name="Body Text Indent" w:semiHidden="1" w:unhideWhenUsed="1"/>
-    <w:lsdException w:name="List Continue" w:semiHidden="1" w:unhideWhenUsed="1"/>
-    <w:lsdException w:name="List Continue 2" w:semiHidden="1" w:unhideWhenUsed="1"/>
-    <w:lsdException w:name="List Continue 3" w:semiHidden="1" w:unhideWhenUsed="1"/>
-    <w:lsdException w:name="List Continue 4" w:semiHidden="1" w:unhideWhenUsed="1"/>
-    <w:lsdException w:name="List Continue 5" w:semiHidden="1" w:unhideWhenUsed="1"/>
-    <w:lsdException w:name="Message Header" w:semiHidden="1" w:unhideWhenUsed="1"/>
-    <w:lsdException w:name="Subtitle" w:uiPriority="11" w:qFormat="1"/>
-    <w:lsdException w:name="Salutation" w:semiHidden="1" w:unhideWhenUsed="1"/>
-    <w:lsdException w:name="Date" w:semiHidden="1" w:unhideWhenUsed="1"/>
-    <w:lsdException w:name="Body Text First Indent" w:semiHidden="1" w:unhideWhenUsed="1"/>
-    <w:lsdException w:name="Body Text First Indent 2" w:semiHidden="1" w:unhideWhenUsed="1"/>
-    <w:lsdException w:name="Note Heading" w:semiHidden="1" w:unhideWhenUsed="1"/>
-    <w:lsdException w:name="Body Text 2" w:semiHidden="1" w:unhideWhenUsed="1"/>
-    <w:lsdException w:name="Body Text 3" w:semiHidden="1" w:unhideWhenUsed="1"/>
-    <w:lsdException w:name="Body Text Indent 2" w:semiHidden="1" w:unhideWhenUsed="1"/>
-    <w:lsdException w:name="Body Text Indent 3" w:semiHidden="1" w:unhideWhenUsed="1"/>
-    <w:lsdException w:name="Block Text" w:semiHidden="1" w:unhideWhenUsed="1"/>
-    <w:lsdException w:name="Hyperlink" w:semiHidden="1" w:unhideWhenUsed="1"/>
-    <w:lsdException w:name="FollowedHyperlink" w:semiHidden="1" w:unhideWhenUsed="1"/>
-    <w:lsdException w:name="Strong" w:uiPriority="22" w:qFormat="1"/>
-    <w:lsdException w:name="Emphasis" w:uiPriority="20" w:qFormat="1"/>
-    <w:lsdException w:name="Document Map" w:semiHidden="1" w:unhideWhenUsed="1"/>
-    <w:lsdException w:name="Plain Text" w:semiHidden="1" w:unhideWhenUsed="1"/>
-    <w:lsdException w:name="E-mail Signature" w:semiHidden="1" w:unhideWhenUsed="1"/>
-    <w:lsdException w:name="HTML Top of Form" w:semiHidden="1" w:unhideWhenUsed="1"/>
-    <w:lsdException w:name="HTML Bottom of Form" w:semiHidden="1" w:unhideWhenUsed="1"/>
-    <w:lsdException w:name="Normal (Web)" w:semiHidden="1" w:unhideWhenUsed="1"/>
-    <w:lsdException w:name="HTML Acronym" w:semiHidden="1" w:unhideWhenUsed="1"/>
-    <w:lsdException w:name="HTML Address" w:semiHidden="1" w:unhideWhenUsed="1"/>
-    <w:lsdException w:name="HTML Cite" w:semiHidden="1" w:unhideWhenUsed="1"/>
-    <w:lsdException w:name="HTML Code" w:semiHidden="1" w:unhideWhenUsed="1"/>
-    <w:lsdException w:name="HTML Definition" w:semiHidden="1" w:unhideWhenUsed="1"/>
-    <w:lsdException w:name="HTML Keyboard" w:semiHidden="1" w:unhideWhenUsed="1"/>
-    <w:lsdException w:name="HTML Preformatted" w:semiHidden="1" w:unhideWhenUsed="1"/>
-    <w:lsdException w:name="HTML Sample" w:semiHidden="1" w:unhideWhenUsed="1"/>
-    <w:lsdException w:name="HTML Typewriter" w:semiHidden="1" w:unhideWhenUsed="1"/>
-    <w:lsdException w:name="HTML Variable" w:semiHidden="1" w:unhideWhenUsed="1"/>
-    <w:lsdException w:name="Normal Table" w:semiHidden="1" w:unhideWhenUsed="1"/>
-    <w:lsdException w:name="annotation subject" w:semiHidden="1" w:unhideWhenUsed="1"/>
-    <w:lsdException w:name="No List" w:semiHidden="1" w:unhideWhenUsed="1"/>
-    <w:lsdException w:name="Outline List 1" w:semiHidden="1" w:unhideWhenUsed="1"/>
-    <w:lsdException w:name="Outline List 2" w:semiHidden="1" w:unhideWhenUsed="1"/>
-    <w:lsdException w:name="Outline List 3" w:semiHidden="1" w:unhideWhenUsed="1"/>
-    <w:lsdException w:name="Table Simple 1" w:semiHidden="1" w:unhideWhenUsed="1"/>
-    <w:lsdException w:name="Table Simple 2" w:semiHidden="1" w:unhideWhenUsed="1"/>
-    <w:lsdException w:name="Table Simple 3" w:semiHidden="1" w:unhideWhenUsed="1"/>
-    <w:lsdException w:name="Table Classic 1" w:semiHidden="1" w:unhideWhenUsed="1"/>
-    <w:lsdException w:name="Table Classic 2" w:semiHidden="1" w:unhideWhenUsed="1"/>
-    <w:lsdException w:name="Table Classic 3" w:semiHidden="1" w:unhideWhenUsed="1"/>
-    <w:lsdException w:name="Table Classic 4" w:semiHidden="1" w:unhideWhenUsed="1"/>
-    <w:lsdException w:name="Table Colorful 1" w:semiHidden="1" w:unhideWhenUsed="1"/>
-    <w:lsdException w:name="Table Colorful 2" w:semiHidden="1" w:unhideWhenUsed="1"/>
-    <w:lsdException w:name="Table Colorful 3" w:semiHidden="1" w:unhideWhenUsed="1"/>
-    <w:lsdException w:name="Table Columns 1" w:semiHidden="1" w:unhideWhenUsed="1"/>
-    <w:lsdException w:name="Table Columns 2" w:semiHidden="1" w:unhideWhenUsed="1"/>
-    <w:lsdException w:name="Table Columns 3" w:semiHidden="1" w:unhideWhenUsed="1"/>
-    <w:lsdException w:name="Table Columns 4" w:semiHidden="1" w:unhideWhenUsed="1"/>
-    <w:lsdException w:name="Table Columns 5" w:semiHidden="1" w:unhideWhenUsed="1"/>
-    <w:lsdException w:name="Table Grid 1" w:semiHidden="1" w:unhideWhenUsed="1"/>
-    <w:lsdException w:name="Table Grid 2" w:semiHidden="1" w:unhideWhenUsed="1"/>
-    <w:lsdException w:name="Table Grid 3" w:semiHidden="1" w:unhideWhenUsed="1"/>
-    <w:lsdException w:name="Table Grid 4" w:semiHidden="1" w:unhideWhenUsed="1"/>
-    <w:lsdException w:name="Table Grid 5" w:semiHidden="1" w:unhideWhenUsed="1"/>
-    <w:lsdException w:name="Table Grid 6" w:semiHidden="1" w:unhideWhenUsed="1"/>
-    <w:lsdException w:name="Table Grid 7" w:semiHidden="1" w:unhideWhenUsed="1"/>
-    <w:lsdException w:name="Table Grid 8" w:semiHidden="1" w:unhideWhenUsed="1"/>
-    <w:lsdException w:name="Table List 1" w:semiHidden="1" w:unhideWhenUsed="1"/>
-    <w:lsdException w:name="Table List 2" w:semiHidden="1" w:unhideWhenUsed="1"/>
-    <w:lsdException w:name="Table List 3" w:semiHidden="1" w:unhideWhenUsed="1"/>
-    <w:lsdException w:name="Table List 4" w:semiHidden="1" w:unhideWhenUsed="1"/>
-    <w:lsdException w:name="Table List 5" w:semiHidden="1" w:unhideWhenUsed="1"/>
-    <w:lsdException w:name="Table List 6" w:semiHidden="1" w:unhideWhenUsed="1"/>
-    <w:lsdException w:name="Table List 7" w:semiHidden="1" w:unhideWhenUsed="1"/>
-    <w:lsdException w:name="Table List 8" w:semiHidden="1" w:unhideWhenUsed="1"/>
-    <w:lsdException w:name="Table 3D effects 1" w:semiHidden="1" w:unhideWhenUsed="1"/>
-    <w:lsdException w:name="Table 3D effects 2" w:semiHidden="1" w:unhideWhenUsed="1"/>
-    <w:lsdException w:name="Table 3D effects 3" w:semiHidden="1" w:unhideWhenUsed="1"/>
-    <w:lsdException w:name="Table Contemporary" w:semiHidden="1" w:unhideWhenUsed="1"/>
-    <w:lsdException w:name="Table Elegant" w:semiHidden="1" w:unhideWhenUsed="1"/>
-    <w:lsdException w:name="Table Professional" w:semiHidden="1" w:unhideWhenUsed="1"/>
-    <w:lsdException w:name="Table Subtle 1" w:semiHidden="1" w:unhideWhenUsed="1"/>
-    <w:lsdException w:name="Table Subtle 2" w:semiHidden="1" w:unhideWhenUsed="1"/>
-    <w:lsdException w:name="Table Web 1" w:semiHidden="1" w:unhideWhenUsed="1"/>
-    <w:lsdException w:name="Table Web 2" w:semiHidden="1" w:unhideWhenUsed="1"/>
-    <w:lsdException w:name="Table Web 3" w:semiHidden="1" w:unhideWhenUsed="1"/>
-    <w:lsdException w:name="Balloon Text" w:semiHidden="1" w:unhideWhenUsed="1"/>
-    <w:lsdException w:name="Table Grid" w:uiPriority="39"/>
-    <w:lsdException w:name="Table Theme" w:semiHidden="1" w:unhideWhenUsed="1"/>
-    <w:lsdException w:name="Placeholder Text" w:semiHidden="1"/>
-    <w:lsdException w:name="No Spacing" w:uiPriority="1" w:qFormat="1"/>
-    <w:lsdException w:name="Light Shading" w:uiPriority="60"/>
-    <w:lsdException w:name="Light List" w:uiPriority="61"/>
-    <w:lsdException w:name="Light Grid" w:uiPriority="62"/>
-    <w:lsdException w:name="Medium Shading 1" w:uiPriority="63"/>
-    <w:lsdException w:name="Medium Shading 2" w:uiPriority="64"/>
-    <w:lsdException w:name="Medium List 1" w:uiPriority="65"/>
-    <w:lsdException w:name="Medium List 2" w:uiPriority="66"/>
-    <w:lsdException w:name="Medium Grid 1" w:uiPriority="67"/>
-    <w:lsdException w:name="Medium Grid 2" w:uiPriority="68"/>
-    <w:lsdException w:name="Medium Grid 3" w:uiPriority="69"/>
-    <w:lsdException w:name="Dark List" w:uiPriority="70"/>
-    <w:lsdException w:name="Colorful Shading" w:uiPriority="71"/>
-    <w:lsdException w:name="Colorful List" w:uiPriority="72"/>
-    <w:lsdException w:name="Colorful Grid" w:uiPriority="73"/>
-    <w:lsdException w:name="Light Shading Accent 1" w:uiPriority="60"/>
-    <w:lsdException w:name="Light List Accent 1" w:uiPriority="61"/>
-    <w:lsdException w:name="Light Grid Accent 1" w:uiPriority="62"/>
-    <w:lsdException w:name="Medium Shading 1 Accent 1" w:uiPriority="63"/>
-    <w:lsdException w:name="Medium Shading 2 Accent 1" w:uiPriority="64"/>
-    <w:lsdException w:name="Medium List 1 Accent 1" w:uiPriority="65"/>
-    <w:lsdException w:name="Revision" w:semiHidden="1"/>
-    <w:lsdException w:name="List Paragraph" w:uiPriority="34" w:qFormat="1"/>
-    <w:lsdException w:name="Quote" w:uiPriority="29" w:qFormat="1"/>
-    <w:lsdException w:name="Intense Quote" w:uiPriority="30" w:qFormat="1"/>
-    <w:lsdException w:name="Medium List 2 Accent 1" w:uiPriority="66"/>
-    <w:lsdException w:name="Medium Grid 1 Accent 1" w:uiPriority="67"/>
-    <w:lsdException w:name="Medium Grid 2 Accent 1" w:uiPriority="68"/>
-    <w:lsdException w:name="Medium Grid 3 Accent 1" w:uiPriority="69"/>
-    <w:lsdException w:name="Dark List Accent 1" w:uiPriority="70"/>
-    <w:lsdException w:name="Colorful Shading Accent 1" w:uiPriority="71"/>
-    <w:lsdException w:name="Colorful List Accent 1" w:uiPriority="72"/>
-    <w:lsdException w:name="Colorful Grid Accent 1" w:uiPriority="73"/>
-    <w:lsdException w:name="Light Shading Accent 2" w:uiPriority="60"/>
-    <w:lsdException w:name="Light List Accent 2" w:uiPriority="61"/>
-    <w:lsdException w:name="Light Grid Accent 2" w:uiPriority="62"/>
-    <w:lsdException w:name="Medium Shading 1 Accent 2" w:uiPriority="63"/>
-    <w:lsdException w:name="Medium Shading 2 Accent 2" w:uiPriority="64"/>
-    <w:lsdException w:name="Medium List 1 Accent 2" w:uiPriority="65"/>
-    <w:lsdException w:name="Medium List 2 Accent 2" w:uiPriority="66"/>
-    <w:lsdException w:name="Medium Grid 1 Accent 2" w:uiPriority="67"/>
-    <w:lsdException w:name="Medium Grid 2 Accent 2" w:uiPriority="68"/>
-    <w:lsdException w:name="Medium Grid 3 Accent 2" w:uiPriority="69"/>
-    <w:lsdException w:name="Dark List Accent 2" w:uiPriority="70"/>
-    <w:lsdException w:name="Colorful Shading Accent 2" w:uiPriority="71"/>
-    <w:lsdException w:name="Colorful List Accent 2" w:uiPriority="72"/>
-    <w:lsdException w:name="Colorful Grid Accent 2" w:uiPriority="73"/>
-    <w:lsdException w:name="Light Shading Accent 3" w:uiPriority="60"/>
-    <w:lsdException w:name="Light List Accent 3" w:uiPriority="61"/>
-    <w:lsdException w:name="Light Grid Accent 3" w:uiPriority="62"/>
-    <w:lsdException w:name="Medium Shading 1 Accent 3" w:uiPriority="63"/>
-    <w:lsdException w:name="Medium Shading 2 Accent 3" w:uiPriority="64"/>
-    <w:lsdException w:name="Medium List 1 Accent 3" w:uiPriority="65"/>
-    <w:lsdException w:name="Medium List 2 Accent 3" w:uiPriority="66"/>
-    <w:lsdException w:name="Medium Grid 1 Accent 3" w:uiPriority="67"/>
-    <w:lsdException w:name="Medium Grid 2 Accent 3" w:uiPriority="68"/>
-    <w:lsdException w:name="Medium Grid 3 Accent 3" w:uiPriority="69"/>
-    <w:lsdException w:name="Dark List Accent 3" w:uiPriority="70"/>
-    <w:lsdException w:name="Colorful Shading Accent 3" w:uiPriority="71"/>
-    <w:lsdException w:name="Colorful List Accent 3" w:uiPriority="72"/>
-    <w:lsdException w:name="Colorful Grid Accent 3" w:uiPriority="73"/>
-    <w:lsdException w:name="Light Shading Accent 4" w:uiPriority="60"/>
-    <w:lsdException w:name="Light List Accent 4" w:uiPriority="61"/>
-    <w:lsdException w:name="Light Grid Accent 4" w:uiPriority="62"/>
-    <w:lsdException w:name="Medium Shading 1 Accent 4" w:uiPriority="63"/>
-    <w:lsdException w:name="Medium Shading 2 Accent 4" w:uiPriority="64"/>
-    <w:lsdException w:name="Medium List 1 Accent 4" w:uiPriority="65"/>
-    <w:lsdException w:name="Medium List 2 Accent 4" w:uiPriority="66"/>
-    <w:lsdException w:name="Medium Grid 1 Accent 4" w:uiPriority="67"/>
-    <w:lsdException w:name="Medium Grid 2 Accent 4" w:uiPriority="68"/>
-    <w:lsdException w:name="Medium Grid 3 Accent 4" w:uiPriority="69"/>
-    <w:lsdException w:name="Dark List Accent 4" w:uiPriority="70"/>
-    <w:lsdException w:name="Colorful Shading Accent 4" w:uiPriority="71"/>
-    <w:lsdException w:name="Colorful List Accent 4" w:uiPriority="72"/>
-    <w:lsdException w:name="Colorful Grid Accent 4" w:uiPriority="73"/>
-    <w:lsdException w:name="Light Shading Accent 5" w:uiPriority="60"/>
-    <w:lsdException w:name="Light List Accent 5" w:uiPriority="61"/>
-    <w:lsdException w:name="Light Grid Accent 5" w:uiPriority="62"/>
-    <w:lsdException w:name="Medium Shading 1 Accent 5" w:uiPriority="63"/>
-    <w:lsdException w:name="Medium Shading 2 Accent 5" w:uiPriority="64"/>
-    <w:lsdException w:name="Medium List 1 Accent 5" w:uiPriority="65"/>
-    <w:lsdException w:name="Medium List 2 Accent 5" w:uiPriority="66"/>
-    <w:lsdException w:name="Medium Grid 1 Accent 5" w:uiPriority="67"/>
-    <w:lsdException w:name="Medium Grid 2 Accent 5" w:uiPriority="68"/>
-    <w:lsdException w:name="Medium Grid 3 Accent 5" w:uiPriority="69"/>
-    <w:lsdException w:name="Dark List Accent 5" w:uiPriority="70"/>
-    <w:lsdException w:name="Colorful Shading Accent 5" w:uiPriority="71"/>
-    <w:lsdException w:name="Colorful List Accent 5" w:uiPriority="72"/>
-    <w:lsdException w:name="Colorful Grid Accent 5" w:uiPriority="73"/>
-    <w:lsdException w:name="Light Shading Accent 6" w:uiPriority="60"/>
-    <w:lsdException w:name="Light List Accent 6" w:uiPriority="61"/>
-    <w:lsdException w:name="Light Grid Accent 6" w:uiPriority="62"/>
-    <w:lsdException w:name="Medium Shading 1 Accent 6" w:uiPriority="63"/>
-    <w:lsdException w:name="Medium Shading 2 Accent 6" w:uiPriority="64"/>
-    <w:lsdException w:name="Medium List 1 Accent 6" w:uiPriority="65"/>
-    <w:lsdException w:name="Medium List 2 Accent 6" w:uiPriority="66"/>
-    <w:lsdException w:name="Medium Grid 1 Accent 6" w:uiPriority="67"/>
-    <w:lsdException w:name="Medium Grid 2 Accent 6" w:uiPriority="68"/>
-    <w:lsdException w:name="Medium Grid 3 Accent 6" w:uiPriority="69"/>
-    <w:lsdException w:name="Dark List Accent 6" w:uiPriority="70"/>
-    <w:lsdException w:name="Colorful Shading Accent 6" w:uiPriority="71"/>
-    <w:lsdException w:name="Colorful List Accent 6" w:uiPriority="72"/>
-    <w:lsdException w:name="Colorful Grid Accent 6" w:uiPriority="73"/>
-    <w:lsdException w:name="Subtle Emphasis" w:uiPriority="19" w:qFormat="1"/>
-    <w:lsdException w:name="Intense Emphasis" w:uiPriority="21" w:qFormat="1"/>
-    <w:lsdException w:name="Subtle Reference" w:uiPriority="31" w:qFormat="1"/>
-    <w:lsdException w:name="Intense Reference" w:uiPriority="32" w:qFormat="1"/>
-    <w:lsdException w:name="Book Title" w:uiPriority="33" w:qFormat="1"/>
-    <w:lsdException w:name="Bibliography" w:semiHidden="1" w:uiPriority="37" w:unhideWhenUsed="1"/>
-    <w:lsdException w:name="TOC Heading" w:semiHidden="1" w:uiPriority="39" w:unhideWhenUsed="1" w:qFormat="1"/>
-    <w:lsdException w:name="Plain Table 1" w:uiPriority="41"/>
-    <w:lsdException w:name="Plain Table 2" w:uiPriority="42"/>
-    <w:lsdException w:name="Plain Table 3" w:uiPriority="43"/>
-    <w:lsdException w:name="Plain Table 4" w:uiPriority="44"/>
-    <w:lsdException w:name="Plain Table 5" w:uiPriority="45"/>
-    <w:lsdException w:name="Grid Table Light" w:uiPriority="40"/>
-    <w:lsdException w:name="Grid Table 1 Light" w:uiPriority="46"/>
-    <w:lsdException w:name="Grid Table 2" w:uiPriority="47"/>
-    <w:lsdException w:name="Grid Table 3" w:uiPriority="48"/>
-    <w:lsdException w:name="Grid Table 4" w:uiPriority="49"/>
-    <w:lsdException w:name="Grid Table 5 Dark" w:uiPriority="50"/>
-    <w:lsdException w:name="Grid Table 6 Colorful" w:uiPriority="51"/>
-    <w:lsdException w:name="Grid Table 7 Colorful" w:uiPriority="52"/>
-    <w:lsdException w:name="Grid Table 1 Light Accent 1" w:uiPriority="46"/>
-    <w:lsdException w:name="Grid Table 2 Accent 1" w:uiPriority="47"/>
-    <w:lsdException w:name="Grid Table 3 Accent 1" w:uiPriority="48"/>
-    <w:lsdException w:name="Grid Table 4 Accent 1" w:uiPriority="49"/>
-    <w:lsdException w:name="Grid Table 5 Dark Accent 1" w:uiPriority="50"/>
-    <w:lsdException w:name="Grid Table 6 Colorful Accent 1" w:uiPriority="51"/>
-    <w:lsdException w:name="Grid Table 7 Colorful Accent 1" w:uiPriority="52"/>
-    <w:lsdException w:name="Grid Table 1 Light Accent 2" w:uiPriority="46"/>
-    <w:lsdException w:name="Grid Table 2 Accent 2" w:uiPriority="47"/>
-    <w:lsdException w:name="Grid Table 3 Accent 2" w:uiPriority="48"/>
-    <w:lsdException w:name="Grid Table 4 Accent 2" w:uiPriority="49"/>
-    <w:lsdException w:name="Grid Table 5 Dark Accent 2" w:uiPriority="50"/>
-    <w:lsdException w:name="Grid Table 6 Colorful Accent 2" w:uiPriority="51"/>
-    <w:lsdException w:name="Grid Table 7 Colorful Accent 2" w:uiPriority="52"/>
-    <w:lsdException w:name="Grid Table 1 Light Accent 3" w:uiPriority="46"/>
-    <w:lsdException w:name="Grid Table 2 Accent 3" w:uiPriority="47"/>
-    <w:lsdException w:name="Grid Table 3 Accent 3" w:uiPriority="48"/>
-    <w:lsdException w:name="Grid Table 4 Accent 3" w:uiPriority="49"/>
-    <w:lsdException w:name="Grid Table 5 Dark Accent 3" w:uiPriority="50"/>
-    <w:lsdException w:name="Grid Table 6 Colorful Accent 3" w:uiPriority="51"/>
-    <w:lsdException w:name="Grid Table 7 Colorful Accent 3" w:uiPriority="52"/>
-    <w:lsdException w:name="Grid Table 1 Light Accent 4" w:uiPriority="46"/>
-    <w:lsdException w:name="Grid Table 2 Accent 4" w:uiPriority="47"/>
-    <w:lsdException w:name="Grid Table 3 Accent 4" w:uiPriority="48"/>
-    <w:lsdException w:name="Grid Table 4 Accent 4" w:uiPriority="49"/>
-    <w:lsdException w:name="Grid Table 5 Dark Accent 4" w:uiPriority="50"/>
-    <w:lsdException w:name="Grid Table 6 Colorful Accent 4" w:uiPriority="51"/>
-    <w:lsdException w:name="Grid Table 7 Colorful Accent 4" w:uiPriority="52"/>
-    <w:lsdException w:name="Grid Table 1 Light Accent 5" w:uiPriority="46"/>
-    <w:lsdException w:name="Grid Table 2 Accent 5" w:uiPriority="47"/>
-    <w:lsdException w:name="Grid Table 3 Accent 5" w:uiPriority="48"/>
-    <w:lsdException w:name="Grid Table 4 Accent 5" w:uiPriority="49"/>
-    <w:lsdException w:name="Grid Table 5 Dark Accent 5" w:uiPriority="50"/>
-    <w:lsdException w:name="Grid Table 6 Colorful Accent 5" w:uiPriority="51"/>
-    <w:lsdException w:name="Grid Table 7 Colorful Accent 5" w:uiPriority="52"/>
-    <w:lsdException w:name="Grid Table 1 Light Accent 6" w:uiPriority="46"/>
-    <w:lsdException w:name="Grid Table 2 Accent 6" w:uiPriority="47"/>
-    <w:lsdException w:name="Grid Table 3 Accent 6" w:uiPriority="48"/>
-    <w:lsdException w:name="Grid Table 4 Accent 6" w:uiPriority="49"/>
-    <w:lsdException w:name="Grid Table 5 Dark Accent 6" w:uiPriority="50"/>
-    <w:lsdException w:name="Grid Table 6 Colorful Accent 6" w:uiPriority="51"/>
-    <w:lsdException w:name="Grid Table 7 Colorful Accent 6" w:uiPriority="52"/>
-    <w:lsdException w:name="List Table 1 Light" w:uiPriority="46"/>
-    <w:lsdException w:name="List Table 2" w:uiPriority="47"/>
-    <w:lsdException w:name="List Table 3" w:uiPriority="48"/>
-    <w:lsdException w:name="List Table 4" w:uiPriority="49"/>
-    <w:lsdException w:name="List Table 5 Dark" w:uiPriority="50"/>
-    <w:lsdException w:name="List Table 6 Colorful" w:uiPriority="51"/>
-    <w:lsdException w:name="List Table 7 Colorful" w:uiPriority="52"/>
-    <w:lsdException w:name="List Table 1 Light Accent 1" w:uiPriority="46"/>
-    <w:lsdException w:name="List Table 2 Accent 1" w:uiPriority="47"/>
-    <w:lsdException w:name="List Table 3 Accent 1" w:uiPriority="48"/>
-    <w:lsdException w:name="List Table 4 Accent 1" w:uiPriority="49"/>
-    <w:lsdException w:name="List Table 5 Dark Accent 1" w:uiPriority="50"/>
-    <w:lsdException w:name="List Table 6 Colorful Accent 1" w:uiPriority="51"/>
-    <w:lsdException w:name="List Table 7 Colorful Accent 1" w:uiPriority="52"/>
-    <w:lsdException w:name="List Table 1 Light Accent 2" w:uiPriority="46"/>
-    <w:lsdException w:name="List Table 2 Accent 2" w:uiPriority="47"/>
-    <w:lsdException w:name="List Table 3 Accent 2" w:uiPriority="48"/>
-    <w:lsdException w:name="List Table 4 Accent 2" w:uiPriority="49"/>
-    <w:lsdException w:name="List Table 5 Dark Accent 2" w:uiPriority="50"/>
-    <w:lsdException w:name="List Table 6 Colorful Accent 2" w:uiPriority="51"/>
-    <w:lsdException w:name="List Table 7 Colorful Accent 2" w:uiPriority="52"/>
-    <w:lsdException w:name="List Table 1 Light Accent 3" w:uiPriority="46"/>
-    <w:lsdException w:name="List Table 2 Accent 3" w:uiPriority="47"/>
-    <w:lsdException w:name="List Table 3 Accent 3" w:uiPriority="48"/>
-    <w:lsdException w:name="List Table 4 Accent 3" w:uiPriority="49"/>
-    <w:lsdException w:name="List Table 5 Dark Accent 3" w:uiPriority="50"/>
-    <w:lsdException w:name="List Table 6 Colorful Accent 3" w:uiPriority="51"/>
-    <w:lsdException w:name="List Table 7 Colorful Accent 3" w:uiPriority="52"/>
-    <w:lsdException w:name="List Table 1 Light Accent 4" w:uiPriority="46"/>
-    <w:lsdException w:name="List Table 2 Accent 4" w:uiPriority="47"/>
-    <w:lsdException w:name="List Table 3 Accent 4" w:uiPriority="48"/>
-    <w:lsdException w:name="List Table 4 Accent 4" w:uiPriority="49"/>
-    <w:lsdException w:name="List Table 5 Dark Accent 4" w:uiPriority="50"/>
-    <w:lsdException w:name="List Table 6 Colorful Accent 4" w:uiPriority="51"/>
-    <w:lsdException w:name="List Table 7 Colorful Accent 4" w:uiPriority="52"/>
-    <w:lsdException w:name="List Table 1 Light Accent 5" w:uiPriority="46"/>
-    <w:lsdException w:name="List Table 2 Accent 5" w:uiPriority="47"/>
-    <w:lsdException w:name="List Table 3 Accent 5" w:uiPriority="48"/>
-    <w:lsdException w:name="List Table 4 Accent 5" w:uiPriority="49"/>
-    <w:lsdException w:name="List Table 5 Dark Accent 5" w:uiPriority="50"/>
-    <w:lsdException w:name="List Table 6 Colorful Accent 5" w:uiPriority="51"/>
-    <w:lsdException w:name="List Table 7 Colorful Accent 5" w:uiPriority="52"/>
-    <w:lsdException w:name="List Table 1 Light Accent 6" w:uiPriority="46"/>
-    <w:lsdException w:name="List Table 2 Accent 6" w:uiPriority="47"/>
-    <w:lsdException w:name="List Table 3 Accent 6" w:uiPriority="48"/>
-    <w:lsdException w:name="List Table 4 Accent 6" w:uiPriority="49"/>
-    <w:lsdException w:name="List Table 5 Dark Accent 6" w:uiPriority="50"/>
-    <w:lsdException w:name="List Table 6 Colorful Accent 6" w:uiPriority="51"/>
-    <w:lsdException w:name="List Table 7 Colorful Accent 6" w:uiPriority="52"/>
+  <w:latentStyles w:defLockedState="0" w:defUIPriority="99" w:defSemiHidden="1" w:defUnhideWhenUsed="1" w:defQFormat="0" w:count="267">
+    <w:lsdException w:name="Normal" w:semiHidden="0" w:uiPriority="0" w:unhideWhenUsed="0" w:qFormat="1"/>
+    <w:lsdException w:name="heading 1" w:semiHidden="0" w:uiPriority="9" w:unhideWhenUsed="0" w:qFormat="1"/>
+    <w:lsdException w:name="heading 2" w:uiPriority="9" w:qFormat="1"/>
+    <w:lsdException w:name="heading 3" w:uiPriority="9" w:qFormat="1"/>
+    <w:lsdException w:name="heading 4" w:uiPriority="9" w:qFormat="1"/>
+    <w:lsdException w:name="heading 5" w:uiPriority="9" w:qFormat="1"/>
+    <w:lsdException w:name="heading 6" w:uiPriority="9" w:qFormat="1"/>
+    <w:lsdException w:name="heading 7" w:uiPriority="9" w:qFormat="1"/>
+    <w:lsdException w:name="heading 8" w:uiPriority="9" w:qFormat="1"/>
+    <w:lsdException w:name="heading 9" w:uiPriority="9" w:qFormat="1"/>
+    <w:lsdException w:name="toc 1" w:uiPriority="39"/>
+    <w:lsdException w:name="toc 2" w:uiPriority="39"/>
+    <w:lsdException w:name="toc 3" w:uiPriority="39"/>
+    <w:lsdException w:name="toc 4" w:uiPriority="39"/>
+    <w:lsdException w:name="toc 5" w:uiPriority="39"/>
+    <w:lsdException w:name="toc 6" w:uiPriority="39"/>
+    <w:lsdException w:name="toc 7" w:uiPriority="39"/>
+    <w:lsdException w:name="toc 8" w:uiPriority="39"/>
+    <w:lsdException w:name="toc 9" w:uiPriority="39"/>
+    <w:lsdException w:name="caption" w:uiPriority="35" w:qFormat="1"/>
+    <w:lsdException w:name="Title" w:semiHidden="0" w:uiPriority="10" w:unhideWhenUsed="0" w:qFormat="1"/>
+    <w:lsdException w:name="Default Paragraph Font" w:uiPriority="1"/>
+    <w:lsdException w:name="Subtitle" w:semiHidden="0" w:uiPriority="11" w:unhideWhenUsed="0" w:qFormat="1"/>
+    <w:lsdException w:name="Strong" w:semiHidden="0" w:uiPriority="22" w:unhideWhenUsed="0" w:qFormat="1"/>
+    <w:lsdException w:name="Emphasis" w:semiHidden="0" w:uiPriority="20" w:unhideWhenUsed="0" w:qFormat="1"/>
+    <w:lsdException w:name="Table Grid" w:semiHidden="0" w:uiPriority="39" w:unhideWhenUsed="0"/>
+    <w:lsdException w:name="Placeholder Text" w:unhideWhenUsed="0"/>
+    <w:lsdException w:name="No Spacing" w:semiHidden="0" w:uiPriority="1" w:unhideWhenUsed="0" w:qFormat="1"/>
+    <w:lsdException w:name="Light Shading" w:semiHidden="0" w:uiPriority="60" w:unhideWhenUsed="0"/>
+    <w:lsdException w:name="Light List" w:semiHidden="0" w:uiPriority="61" w:unhideWhenUsed="0"/>
+    <w:lsdException w:name="Light Grid" w:semiHidden="0" w:uiPriority="62" w:unhideWhenUsed="0"/>
+    <w:lsdException w:name="Medium Shading 1" w:semiHidden="0" w:uiPriority="63" w:unhideWhenUsed="0"/>
+    <w:lsdException w:name="Medium Shading 2" w:semiHidden="0" w:uiPriority="64" w:unhideWhenUsed="0"/>
+    <w:lsdException w:name="Medium List 1" w:semiHidden="0" w:uiPriority="65" w:unhideWhenUsed="0"/>
+    <w:lsdException w:name="Medium List 2" w:semiHidden="0" w:uiPriority="66" w:unhideWhenUsed="0"/>
+    <w:lsdException w:name="Medium Grid 1" w:semiHidden="0" w:uiPriority="67" w:unhideWhenUsed="0"/>
+    <w:lsdException w:name="Medium Grid 2" w:semiHidden="0" w:uiPriority="68" w:unhideWhenUsed="0"/>
+    <w:lsdException w:name="Medium Grid 3" w:semiHidden="0" w:uiPriority="69" w:unhideWhenUsed="0"/>
+    <w:lsdException w:name="Dark List" w:semiHidden="0" w:uiPriority="70" w:unhideWhenUsed="0"/>
+    <w:lsdException w:name="Colorful Shading" w:semiHidden="0" w:uiPriority="71" w:unhideWhenUsed="0"/>
+    <w:lsdException w:name="Colorful List" w:semiHidden="0" w:uiPriority="72" w:unhideWhenUsed="0"/>
+    <w:lsdException w:name="Colorful Grid" w:semiHidden="0" w:uiPriority="73" w:unhideWhenUsed="0"/>
+    <w:lsdException w:name="Light Shading Accent 1" w:semiHidden="0" w:uiPriority="60" w:unhideWhenUsed="0"/>
+    <w:lsdException w:name="Light List Accent 1" w:semiHidden="0" w:uiPriority="61" w:unhideWhenUsed="0"/>
+    <w:lsdException w:name="Light Grid Accent 1" w:semiHidden="0" w:uiPriority="62" w:unhideWhenUsed="0"/>
+    <w:lsdException w:name="Medium Shading 1 Accent 1" w:semiHidden="0" w:uiPriority="63" w:unhideWhenUsed="0"/>
+    <w:lsdException w:name="Medium Shading 2 Accent 1" w:semiHidden="0" w:uiPriority="64" w:unhideWhenUsed="0"/>
+    <w:lsdException w:name="Medium List 1 Accent 1" w:semiHidden="0" w:uiPriority="65" w:unhideWhenUsed="0"/>
+    <w:lsdException w:name="Revision" w:unhideWhenUsed="0"/>
+    <w:lsdException w:name="List Paragraph" w:semiHidden="0" w:uiPriority="34" w:unhideWhenUsed="0" w:qFormat="1"/>
+    <w:lsdException w:name="Quote" w:semiHidden="0" w:uiPriority="29" w:unhideWhenUsed="0" w:qFormat="1"/>
+    <w:lsdException w:name="Intense Quote" w:semiHidden="0" w:uiPriority="30" w:unhideWhenUsed="0" w:qFormat="1"/>
+    <w:lsdException w:name="Medium List 2 Accent 1" w:semiHidden="0" w:uiPriority="66" w:unhideWhenUsed="0"/>
+    <w:lsdException w:name="Medium Grid 1 Accent 1" w:semiHidden="0" w:uiPriority="67" w:unhideWhenUsed="0"/>
+    <w:lsdException w:name="Medium Grid 2 Accent 1" w:semiHidden="0" w:uiPriority="68" w:unhideWhenUsed="0"/>
+    <w:lsdException w:name="Medium Grid 3 Accent 1" w:semiHidden="0" w:uiPriority="69" w:unhideWhenUsed="0"/>
+    <w:lsdException w:name="Dark List Accent 1" w:semiHidden="0" w:uiPriority="70" w:unhideWhenUsed="0"/>
+    <w:lsdException w:name="Colorful Shading Accent 1" w:semiHidden="0" w:uiPriority="71" w:unhideWhenUsed="0"/>
+    <w:lsdException w:name="Colorful List Accent 1" w:semiHidden="0" w:uiPriority="72" w:unhideWhenUsed="0"/>
+    <w:lsdException w:name="Colorful Grid Accent 1" w:semiHidden="0" w:uiPriority="73" w:unhideWhenUsed="0"/>
+    <w:lsdException w:name="Light Shading Accent 2" w:semiHidden="0" w:uiPriority="60" w:unhideWhenUsed="0"/>
+    <w:lsdException w:name="Light List Accent 2" w:semiHidden="0" w:uiPriority="61" w:unhideWhenUsed="0"/>
+    <w:lsdException w:name="Light Grid Accent 2" w:semiHidden="0" w:uiPriority="62" w:unhideWhenUsed="0"/>
+    <w:lsdException w:name="Medium Shading 1 Accent 2" w:semiHidden="0" w:uiPriority="63" w:unhideWhenUsed="0"/>
+    <w:lsdException w:name="Medium Shading 2 Accent 2" w:semiHidden="0" w:uiPriority="64" w:unhideWhenUsed="0"/>
+    <w:lsdException w:name="Medium List 1 Accent 2" w:semiHidden="0" w:uiPriority="65" w:unhideWhenUsed="0"/>
+    <w:lsdException w:name="Medium List 2 Accent 2" w:semiHidden="0" w:uiPriority="66" w:unhideWhenUsed="0"/>
+    <w:lsdException w:name="Medium Grid 1 Accent 2" w:semiHidden="0" w:uiPriority="67" w:unhideWhenUsed="0"/>
+    <w:lsdException w:name="Medium Grid 2 Accent 2" w:semiHidden="0" w:uiPriority="68" w:unhideWhenUsed="0"/>
+    <w:lsdException w:name="Medium Grid 3 Accent 2" w:semiHidden="0" w:uiPriority="69" w:unhideWhenUsed="0"/>
+    <w:lsdException w:name="Dark List Accent 2" w:semiHidden="0" w:uiPriority="70" w:unhideWhenUsed="0"/>
+    <w:lsdException w:name="Colorful Shading Accent 2" w:semiHidden="0" w:uiPriority="71" w:unhideWhenUsed="0"/>
+    <w:lsdException w:name="Colorful List Accent 2" w:semiHidden="0" w:uiPriority="72" w:unhideWhenUsed="0"/>
+    <w:lsdException w:name="Colorful Grid Accent 2" w:semiHidden="0" w:uiPriority="73" w:unhideWhenUsed="0"/>
+    <w:lsdException w:name="Light Shading Accent 3" w:semiHidden="0" w:uiPriority="60" w:unhideWhenUsed="0"/>
+    <w:lsdException w:name="Light List Accent 3" w:semiHidden="0" w:uiPriority="61" w:unhideWhenUsed="0"/>
+    <w:lsdException w:name="Light Grid Accent 3" w:semiHidden="0" w:uiPriority="62" w:unhideWhenUsed="0"/>
+    <w:lsdException w:name="Medium Shading 1 Accent 3" w:semiHidden="0" w:uiPriority="63" w:unhideWhenUsed="0"/>
+    <w:lsdException w:name="Medium Shading 2 Accent 3" w:semiHidden="0" w:uiPriority="64" w:unhideWhenUsed="0"/>
+    <w:lsdException w:name="Medium List 1 Accent 3" w:semiHidden="0" w:uiPriority="65" w:unhideWhenUsed="0"/>
+    <w:lsdException w:name="Medium List 2 Accent 3" w:semiHidden="0" w:uiPriority="66" w:unhideWhenUsed="0"/>
+    <w:lsdException w:name="Medium Grid 1 Accent 3" w:semiHidden="0" w:uiPriority="67" w:unhideWhenUsed="0"/>
+    <w:lsdException w:name="Medium Grid 2 Accent 3" w:semiHidden="0" w:uiPriority="68" w:unhideWhenUsed="0"/>
+    <w:lsdException w:name="Medium Grid 3 Accent 3" w:semiHidden="0" w:uiPriority="69" w:unhideWhenUsed="0"/>
+    <w:lsdException w:name="Dark List Accent 3" w:semiHidden="0" w:uiPriority="70" w:unhideWhenUsed="0"/>
+    <w:lsdException w:name="Colorful Shading Accent 3" w:semiHidden="0" w:uiPriority="71" w:unhideWhenUsed="0"/>
+    <w:lsdException w:name="Colorful List Accent 3" w:semiHidden="0" w:uiPriority="72" w:unhideWhenUsed="0"/>
+    <w:lsdException w:name="Colorful Grid Accent 3" w:semiHidden="0" w:uiPriority="73" w:unhideWhenUsed="0"/>
+    <w:lsdException w:name="Light Shading Accent 4" w:semiHidden="0" w:uiPriority="60" w:unhideWhenUsed="0"/>
+    <w:lsdException w:name="Light List Accent 4" w:semiHidden="0" w:uiPriority="61" w:unhideWhenUsed="0"/>
+    <w:lsdException w:name="Light Grid Accent 4" w:semiHidden="0" w:uiPriority="62" w:unhideWhenUsed="0"/>
+    <w:lsdException w:name="Medium Shading 1 Accent 4" w:semiHidden="0" w:uiPriority="63" w:unhideWhenUsed="0"/>
+    <w:lsdException w:name="Medium Shading 2 Accent 4" w:semiHidden="0" w:uiPriority="64" w:unhideWhenUsed="0"/>
+    <w:lsdException w:name="Medium List 1 Accent 4" w:semiHidden="0" w:uiPriority="65" w:unhideWhenUsed="0"/>
+    <w:lsdException w:name="Medium List 2 Accent 4" w:semiHidden="0" w:uiPriority="66" w:unhideWhenUsed="0"/>
+    <w:lsdException w:name="Medium Grid 1 Accent 4" w:semiHidden="0" w:uiPriority="67" w:unhideWhenUsed="0"/>
+    <w:lsdException w:name="Medium Grid 2 Accent 4" w:semiHidden="0" w:uiPriority="68" w:unhideWhenUsed="0"/>
+    <w:lsdException w:name="Medium Grid 3 Accent 4" w:semiHidden="0" w:uiPriority="69" w:unhideWhenUsed="0"/>
+    <w:lsdException w:name="Dark List Accent 4" w:semiHidden="0" w:uiPriority="70" w:unhideWhenUsed="0"/>
+    <w:lsdException w:name="Colorful Shading Accent 4" w:semiHidden="0" w:uiPriority="71" w:unhideWhenUsed="0"/>
+    <w:lsdException w:name="Colorful List Accent 4" w:semiHidden="0" w:uiPriority="72" w:unhideWhenUsed="0"/>
+    <w:lsdException w:name="Colorful Grid Accent 4" w:semiHidden="0" w:uiPriority="73" w:unhideWhenUsed="0"/>
+    <w:lsdException w:name="Light Shading Accent 5" w:semiHidden="0" w:uiPriority="60" w:unhideWhenUsed="0"/>
+    <w:lsdException w:name="Light List Accent 5" w:semiHidden="0" w:uiPriority="61" w:unhideWhenUsed="0"/>
+    <w:lsdException w:name="Light Grid Accent 5" w:semiHidden="0" w:uiPriority="62" w:unhideWhenUsed="0"/>
+    <w:lsdException w:name="Medium Shading 1 Accent 5" w:semiHidden="0" w:uiPriority="63" w:unhideWhenUsed="0"/>
+    <w:lsdException w:name="Medium Shading 2 Accent 5" w:semiHidden="0" w:uiPriority="64" w:unhideWhenUsed="0"/>
+    <w:lsdException w:name="Medium List 1 Accent 5" w:semiHidden="0" w:uiPriority="65" w:unhideWhenUsed="0"/>
+    <w:lsdException w:name="Medium List 2 Accent 5" w:semiHidden="0" w:uiPriority="66" w:unhideWhenUsed="0"/>
+    <w:lsdException w:name="Medium Grid 1 Accent 5" w:semiHidden="0" w:uiPriority="67" w:unhideWhenUsed="0"/>
+    <w:lsdException w:name="Medium Grid 2 Accent 5" w:semiHidden="0" w:uiPriority="68" w:unhideWhenUsed="0"/>
+    <w:lsdException w:name="Medium Grid 3 Accent 5" w:semiHidden="0" w:uiPriority="69" w:unhideWhenUsed="0"/>
+    <w:lsdException w:name="Dark List Accent 5" w:semiHidden="0" w:uiPriority="70" w:unhideWhenUsed="0"/>
+    <w:lsdException w:name="Colorful Shading Accent 5" w:semiHidden="0" w:uiPriority="71" w:unhideWhenUsed="0"/>
+    <w:lsdException w:name="Colorful List Accent 5" w:semiHidden="0" w:uiPriority="72" w:unhideWhenUsed="0"/>
+    <w:lsdException w:name="Colorful Grid Accent 5" w:semiHidden="0" w:uiPriority="73" w:unhideWhenUsed="0"/>
+    <w:lsdException w:name="Light Shading Accent 6" w:semiHidden="0" w:uiPriority="60" w:unhideWhenUsed="0"/>
+    <w:lsdException w:name="Light List Accent 6" w:semiHidden="0" w:uiPriority="61" w:unhideWhenUsed="0"/>
+    <w:lsdException w:name="Light Grid Accent 6" w:semiHidden="0" w:uiPriority="62" w:unhideWhenUsed="0"/>
+    <w:lsdException w:name="Medium Shading 1 Accent 6" w:semiHidden="0" w:uiPriority="63" w:unhideWhenUsed="0"/>
+    <w:lsdException w:name="Medium Shading 2 Accent 6" w:semiHidden="0" w:uiPriority="64" w:unhideWhenUsed="0"/>
+    <w:lsdException w:name="Medium List 1 Accent 6" w:semiHidden="0" w:uiPriority="65" w:unhideWhenUsed="0"/>
+    <w:lsdException w:name="Medium List 2 Accent 6" w:semiHidden="0" w:uiPriority="66" w:unhideWhenUsed="0"/>
+    <w:lsdException w:name="Medium Grid 1 Accent 6" w:semiHidden="0" w:uiPriority="67" w:unhideWhenUsed="0"/>
+    <w:lsdException w:name="Medium Grid 2 Accent 6" w:semiHidden="0" w:uiPriority="68" w:unhideWhenUsed="0"/>
+    <w:lsdException w:name="Medium Grid 3 Accent 6" w:semiHidden="0" w:uiPriority="69" w:unhideWhenUsed="0"/>
+    <w:lsdException w:name="Dark List Accent 6" w:semiHidden="0" w:uiPriority="70" w:unhideWhenUsed="0"/>
+    <w:lsdException w:name="Colorful Shading Accent 6" w:semiHidden="0" w:uiPriority="71" w:unhideWhenUsed="0"/>
+    <w:lsdException w:name="Colorful List Accent 6" w:semiHidden="0" w:uiPriority="72" w:unhideWhenUsed="0"/>
+    <w:lsdException w:name="Colorful Grid Accent 6" w:semiHidden="0" w:uiPriority="73" w:unhideWhenUsed="0"/>
+    <w:lsdException w:name="Subtle Emphasis" w:semiHidden="0" w:uiPriority="19" w:unhideWhenUsed="0" w:qFormat="1"/>
+    <w:lsdException w:name="Intense Emphasis" w:semiHidden="0" w:uiPriority="21" w:unhideWhenUsed="0" w:qFormat="1"/>
+    <w:lsdException w:name="Subtle Reference" w:semiHidden="0" w:uiPriority="31" w:unhideWhenUsed="0" w:qFormat="1"/>
+    <w:lsdException w:name="Intense Reference" w:semiHidden="0" w:uiPriority="32" w:unhideWhenUsed="0" w:qFormat="1"/>
+    <w:lsdException w:name="Book Title" w:semiHidden="0" w:uiPriority="33" w:unhideWhenUsed="0" w:qFormat="1"/>
+    <w:lsdException w:name="Bibliography" w:uiPriority="37"/>
+    <w:lsdException w:name="TOC Heading" w:uiPriority="39" w:qFormat="1"/>
   </w:latentStyles>
   <w:style w:type="paragraph" w:default="1" w:styleId="Normal">
     <w:name w:val="Normal"/>
     <w:qFormat/>
+    <w:rsid w:val="001D143E"/>
   </w:style>
   <w:style w:type="character" w:default="1" w:styleId="Fontepargpadro">
     <w:name w:val="Default Paragraph Font"/>
@@ -9008,6 +10353,7 @@
     <w:uiPriority w:val="99"/>
     <w:semiHidden/>
     <w:unhideWhenUsed/>
+    <w:qFormat/>
     <w:tblPr>
       <w:tblInd w:w="0" w:type="dxa"/>
       <w:tblCellMar>
@@ -9091,7 +10437,7 @@
       <w:contextualSpacing/>
     </w:pPr>
   </w:style>
-  <w:style w:type="table" w:styleId="TabelaSimples1">
+  <w:style w:type="table" w:customStyle="1" w:styleId="PlainTable1">
     <w:name w:val="Plain Table 1"/>
     <w:basedOn w:val="Tabelanormal"/>
     <w:uiPriority w:val="41"/>
@@ -9102,6 +10448,7 @@
     <w:tblPr>
       <w:tblStyleRowBandSize w:val="1"/>
       <w:tblStyleColBandSize w:val="1"/>
+      <w:tblInd w:w="0" w:type="dxa"/>
       <w:tblBorders>
         <w:top w:val="single" w:sz="4" w:space="0" w:color="BFBFBF" w:themeColor="background1" w:themeShade="BF"/>
         <w:left w:val="single" w:sz="4" w:space="0" w:color="BFBFBF" w:themeColor="background1" w:themeShade="BF"/>
@@ -9110,6 +10457,12 @@
         <w:insideH w:val="single" w:sz="4" w:space="0" w:color="BFBFBF" w:themeColor="background1" w:themeShade="BF"/>
         <w:insideV w:val="single" w:sz="4" w:space="0" w:color="BFBFBF" w:themeColor="background1" w:themeShade="BF"/>
       </w:tblBorders>
+      <w:tblCellMar>
+        <w:top w:w="0" w:type="dxa"/>
+        <w:left w:w="108" w:type="dxa"/>
+        <w:bottom w:w="0" w:type="dxa"/>
+        <w:right w:w="108" w:type="dxa"/>
+      </w:tblCellMar>
     </w:tblPr>
     <w:tblStylePr w:type="lastRow">
       <w:tblPr/>
@@ -9153,6 +10506,7 @@
       <w:spacing w:after="0" w:line="240" w:lineRule="auto"/>
     </w:pPr>
     <w:tblPr>
+      <w:tblInd w:w="0" w:type="dxa"/>
       <w:tblBorders>
         <w:top w:val="single" w:sz="4" w:space="0" w:color="auto"/>
         <w:left w:val="single" w:sz="4" w:space="0" w:color="auto"/>
@@ -9161,6 +10515,12 @@
         <w:insideH w:val="single" w:sz="4" w:space="0" w:color="auto"/>
         <w:insideV w:val="single" w:sz="4" w:space="0" w:color="auto"/>
       </w:tblBorders>
+      <w:tblCellMar>
+        <w:top w:w="0" w:type="dxa"/>
+        <w:left w:w="108" w:type="dxa"/>
+        <w:bottom w:w="0" w:type="dxa"/>
+        <w:right w:w="108" w:type="dxa"/>
+      </w:tblCellMar>
     </w:tblPr>
   </w:style>
   <w:style w:type="paragraph" w:styleId="Textodecomentrio">
@@ -9311,6 +10671,7 @@
     <w:tblPr>
       <w:tblStyleRowBandSize w:val="1"/>
       <w:tblStyleColBandSize w:val="1"/>
+      <w:tblInd w:w="0" w:type="dxa"/>
       <w:tblBorders>
         <w:top w:val="single" w:sz="4" w:space="0" w:color="BFBFBF" w:themeColor="background1" w:themeShade="BF"/>
         <w:left w:val="single" w:sz="4" w:space="0" w:color="BFBFBF" w:themeColor="background1" w:themeShade="BF"/>
@@ -9319,6 +10680,12 @@
         <w:insideH w:val="single" w:sz="4" w:space="0" w:color="BFBFBF" w:themeColor="background1" w:themeShade="BF"/>
         <w:insideV w:val="single" w:sz="4" w:space="0" w:color="BFBFBF" w:themeColor="background1" w:themeShade="BF"/>
       </w:tblBorders>
+      <w:tblCellMar>
+        <w:top w:w="0" w:type="dxa"/>
+        <w:left w:w="108" w:type="dxa"/>
+        <w:bottom w:w="0" w:type="dxa"/>
+        <w:right w:w="108" w:type="dxa"/>
+      </w:tblCellMar>
     </w:tblPr>
     <w:tblStylePr w:type="firstRow">
       <w:rPr>
@@ -9452,7 +10819,7 @@
     <w:locked/>
     <w:rsid w:val="00E73C76"/>
   </w:style>
-  <w:style w:type="table" w:styleId="TabeladeGradeClara">
+  <w:style w:type="table" w:customStyle="1" w:styleId="GridTableLight">
     <w:name w:val="Grid Table Light"/>
     <w:basedOn w:val="Tabelanormal"/>
     <w:uiPriority w:val="40"/>
@@ -9461,6 +10828,7 @@
       <w:spacing w:after="0" w:line="240" w:lineRule="auto"/>
     </w:pPr>
     <w:tblPr>
+      <w:tblInd w:w="0" w:type="dxa"/>
       <w:tblBorders>
         <w:top w:val="single" w:sz="4" w:space="0" w:color="BFBFBF" w:themeColor="background1" w:themeShade="BF"/>
         <w:left w:val="single" w:sz="4" w:space="0" w:color="BFBFBF" w:themeColor="background1" w:themeShade="BF"/>
@@ -9469,6 +10837,12 @@
         <w:insideH w:val="single" w:sz="4" w:space="0" w:color="BFBFBF" w:themeColor="background1" w:themeShade="BF"/>
         <w:insideV w:val="single" w:sz="4" w:space="0" w:color="BFBFBF" w:themeColor="background1" w:themeShade="BF"/>
       </w:tblBorders>
+      <w:tblCellMar>
+        <w:top w:w="0" w:type="dxa"/>
+        <w:left w:w="108" w:type="dxa"/>
+        <w:bottom w:w="0" w:type="dxa"/>
+        <w:right w:w="108" w:type="dxa"/>
+      </w:tblCellMar>
     </w:tblPr>
   </w:style>
   <w:style w:type="character" w:customStyle="1" w:styleId="UnresolvedMention">
@@ -9541,7 +10915,7 @@
     </a:clrScheme>
     <a:fontScheme name="Office">
       <a:majorFont>
-        <a:latin typeface="Calibri Light" panose="020F0302020204030204"/>
+        <a:latin typeface="Calibri Light"/>
         <a:ea typeface=""/>
         <a:cs typeface=""/>
         <a:font script="Jpan" typeface="ＭＳ ゴシック"/>
@@ -9576,7 +10950,7 @@
         <a:font script="Geor" typeface="Sylfaen"/>
       </a:majorFont>
       <a:minorFont>
-        <a:latin typeface="Calibri" panose="020F0502020204030204"/>
+        <a:latin typeface="Calibri"/>
         <a:ea typeface=""/>
         <a:cs typeface=""/>
         <a:font script="Jpan" typeface="ＭＳ 明朝"/>
@@ -9753,13 +11127,28 @@
   <a:extraClrSchemeLst/>
   <a:extLst>
     <a:ext uri="{05A4C25C-085E-4340-85A3-A5531E510DB2}">
-      <thm15:themeFamily xmlns:thm15="http://schemas.microsoft.com/office/thememl/2012/main" name="Office Theme" id="{62F939B6-93AF-4DB8-9C6B-D6C7DFDC589F}" vid="{4A3C46E8-61CC-4603-A589-7422A47A8E4A}"/>
+      <thm15:themeFamily xmlns:thm15="http://schemas.microsoft.com/office/thememl/2012/main" xmlns="" name="Office Theme" id="{62F939B6-93AF-4DB8-9C6B-D6C7DFDC589F}" vid="{4A3C46E8-61CC-4603-A589-7422A47A8E4A}"/>
     </a:ext>
   </a:extLst>
 </a:theme>
 </file>
 
 <file path=customXml/item1.xml><?xml version="1.0" encoding="utf-8"?>
+<?mso-contentType ?>
+<FormTemplates xmlns="http://schemas.microsoft.com/sharepoint/v3/contenttype/forms">
+  <Display>DocumentLibraryForm</Display>
+  <Edit>DocumentLibraryForm</Edit>
+  <New>DocumentLibraryForm</New>
+</FormTemplates>
+</file>
+
+<file path=customXml/item2.xml><?xml version="1.0" encoding="utf-8"?>
+<p:properties xmlns:p="http://schemas.microsoft.com/office/2006/metadata/properties" xmlns:xsi="http://www.w3.org/2001/XMLSchema-instance" xmlns:pc="http://schemas.microsoft.com/office/infopath/2007/PartnerControls">
+  <documentManagement/>
+</p:properties>
+</file>
+
+<file path=customXml/item3.xml><?xml version="1.0" encoding="utf-8"?>
 <ct:contentTypeSchema xmlns:ct="http://schemas.microsoft.com/office/2006/metadata/contentType" xmlns:ma="http://schemas.microsoft.com/office/2006/metadata/properties/metaAttributes" ct:_="" ma:_="" ma:contentTypeName="Document" ma:contentTypeID="0x01010093F1BCFC05304B4C8F1A38D364391DEC" ma:contentTypeVersion="11" ma:contentTypeDescription="Create a new document." ma:contentTypeScope="" ma:versionID="f4c3134b2f1dfe5e35065930eadbaa44">
   <xsd:schema xmlns:xsd="http://www.w3.org/2001/XMLSchema" xmlns:xs="http://www.w3.org/2001/XMLSchema" xmlns:p="http://schemas.microsoft.com/office/2006/metadata/properties" xmlns:ns3="0f5ca7ce-ac44-474d-8598-3be874655c6c" xmlns:ns4="c742e02d-5b3c-47fc-9f6c-68ac5631cae4" targetNamespace="http://schemas.microsoft.com/office/2006/metadata/properties" ma:root="true" ma:fieldsID="b1d0bd30723e8b6c795147204a766a68" ns3:_="" ns4:_="">
     <xsd:import namespace="0f5ca7ce-ac44-474d-8598-3be874655c6c"/>
@@ -9968,26 +11357,28 @@
 </ct:contentTypeSchema>
 </file>
 
-<file path=customXml/item2.xml><?xml version="1.0" encoding="utf-8"?>
-<p:properties xmlns:p="http://schemas.microsoft.com/office/2006/metadata/properties" xmlns:xsi="http://www.w3.org/2001/XMLSchema-instance" xmlns:pc="http://schemas.microsoft.com/office/infopath/2007/PartnerControls">
-  <documentManagement/>
-</p:properties>
-</file>
-
-<file path=customXml/item3.xml><?xml version="1.0" encoding="utf-8"?>
-<?mso-contentType ?>
-<FormTemplates xmlns="http://schemas.microsoft.com/sharepoint/v3/contenttype/forms">
-  <Display>DocumentLibraryForm</Display>
-  <Edit>DocumentLibraryForm</Edit>
-  <New>DocumentLibraryForm</New>
-</FormTemplates>
-</file>
-
 <file path=customXml/item4.xml><?xml version="1.0" encoding="utf-8"?>
 <b:Sources xmlns:b="http://schemas.openxmlformats.org/officeDocument/2006/bibliography" xmlns="http://schemas.openxmlformats.org/officeDocument/2006/bibliography" SelectedStyle="/APASixthEditionOfficeOnline.xsl" StyleName="APA" Version="6"/>
 </file>
 
 <file path=customXml/itemProps1.xml><?xml version="1.0" encoding="utf-8"?>
+<ds:datastoreItem xmlns:ds="http://schemas.openxmlformats.org/officeDocument/2006/customXml" ds:itemID="{4C0328C5-4145-4DA2-9AB0-83928A0541C8}">
+  <ds:schemaRefs>
+    <ds:schemaRef ds:uri="http://schemas.microsoft.com/sharepoint/v3/contenttype/forms"/>
+  </ds:schemaRefs>
+</ds:datastoreItem>
+</file>
+
+<file path=customXml/itemProps2.xml><?xml version="1.0" encoding="utf-8"?>
+<ds:datastoreItem xmlns:ds="http://schemas.openxmlformats.org/officeDocument/2006/customXml" ds:itemID="{BDA210F5-B266-45F0-B8DC-75F1400E2DC3}">
+  <ds:schemaRefs>
+    <ds:schemaRef ds:uri="http://schemas.microsoft.com/office/2006/metadata/properties"/>
+    <ds:schemaRef ds:uri="http://schemas.microsoft.com/office/infopath/2007/PartnerControls"/>
+  </ds:schemaRefs>
+</ds:datastoreItem>
+</file>
+
+<file path=customXml/itemProps3.xml><?xml version="1.0" encoding="utf-8"?>
 <ds:datastoreItem xmlns:ds="http://schemas.openxmlformats.org/officeDocument/2006/customXml" ds:itemID="{39AF417A-930E-48AB-AFEC-D02D2FC9B073}">
   <ds:schemaRefs>
     <ds:schemaRef ds:uri="http://schemas.microsoft.com/office/2006/metadata/contentType"/>
@@ -10006,31 +11397,6 @@
 </ds:datastoreItem>
 </file>
 
-<file path=customXml/itemProps2.xml><?xml version="1.0" encoding="utf-8"?>
-<ds:datastoreItem xmlns:ds="http://schemas.openxmlformats.org/officeDocument/2006/customXml" ds:itemID="{BDA210F5-B266-45F0-B8DC-75F1400E2DC3}">
-  <ds:schemaRefs>
-    <ds:schemaRef ds:uri="c742e02d-5b3c-47fc-9f6c-68ac5631cae4"/>
-    <ds:schemaRef ds:uri="http://purl.org/dc/dcmitype/"/>
-    <ds:schemaRef ds:uri="http://schemas.microsoft.com/office/2006/metadata/properties"/>
-    <ds:schemaRef ds:uri="http://schemas.microsoft.com/office/2006/documentManagement/types"/>
-    <ds:schemaRef ds:uri="http://purl.org/dc/elements/1.1/"/>
-    <ds:schemaRef ds:uri="http://www.w3.org/XML/1998/namespace"/>
-    <ds:schemaRef ds:uri="http://purl.org/dc/terms/"/>
-    <ds:schemaRef ds:uri="http://schemas.microsoft.com/office/infopath/2007/PartnerControls"/>
-    <ds:schemaRef ds:uri="http://schemas.openxmlformats.org/package/2006/metadata/core-properties"/>
-    <ds:schemaRef ds:uri="0f5ca7ce-ac44-474d-8598-3be874655c6c"/>
-  </ds:schemaRefs>
-</ds:datastoreItem>
-</file>
-
-<file path=customXml/itemProps3.xml><?xml version="1.0" encoding="utf-8"?>
-<ds:datastoreItem xmlns:ds="http://schemas.openxmlformats.org/officeDocument/2006/customXml" ds:itemID="{4C0328C5-4145-4DA2-9AB0-83928A0541C8}">
-  <ds:schemaRefs>
-    <ds:schemaRef ds:uri="http://schemas.microsoft.com/sharepoint/v3/contenttype/forms"/>
-  </ds:schemaRefs>
-</ds:datastoreItem>
-</file>
-
 <file path=customXml/itemProps4.xml><?xml version="1.0" encoding="utf-8"?>
 <ds:datastoreItem xmlns:ds="http://schemas.openxmlformats.org/officeDocument/2006/customXml" ds:itemID="{E93C9678-9754-4307-B9AE-D6210BFF969F}">
   <ds:schemaRefs>

</xml_diff>